<commit_message>
proyecto actualizado con esquemas y diagramas
</commit_message>
<xml_diff>
--- a/Documentation/proyecto.docx
+++ b/Documentation/proyecto.docx
@@ -492,8 +492,20 @@
                 <w:sz w:val="20"/>
                 <w:szCs w:val="20"/>
               </w:rPr>
-              <w:t>Andoni Arruti</w:t>
-            </w:r>
+              <w:t xml:space="preserve">Andoni </w:t>
+            </w:r>
+            <w:proofErr w:type="spellStart"/>
+            <w:r>
+              <w:rPr>
+                <w:rFonts w:ascii="Verdana" w:hAnsi="Verdana"/>
+                <w:b/>
+                <w:bCs/>
+                <w:sz w:val="20"/>
+                <w:szCs w:val="20"/>
+              </w:rPr>
+              <w:t>Arruti</w:t>
+            </w:r>
+            <w:proofErr w:type="spellEnd"/>
           </w:p>
         </w:tc>
       </w:tr>
@@ -705,20 +717,20 @@
     </w:p>
     <w:sdt>
       <w:sdtPr>
+        <w:rPr>
+          <w:rFonts w:asciiTheme="minorHAnsi" w:eastAsiaTheme="minorEastAsia" w:hAnsiTheme="minorHAnsi" w:cstheme="minorBidi"/>
+          <w:b w:val="0"/>
+          <w:bCs w:val="0"/>
+          <w:color w:val="auto"/>
+          <w:sz w:val="22"/>
+          <w:szCs w:val="22"/>
+        </w:rPr>
         <w:id w:val="-1819950065"/>
         <w:docPartObj>
           <w:docPartGallery w:val="Table of Contents"/>
           <w:docPartUnique/>
         </w:docPartObj>
       </w:sdtPr>
-      <w:sdtEndPr>
-        <w:rPr>
-          <w:rFonts w:asciiTheme="minorHAnsi" w:eastAsiaTheme="minorEastAsia" w:hAnsiTheme="minorHAnsi" w:cstheme="minorBidi"/>
-          <w:color w:val="auto"/>
-          <w:sz w:val="22"/>
-          <w:szCs w:val="22"/>
-        </w:rPr>
-      </w:sdtEndPr>
       <w:sdtContent>
         <w:p>
           <w:pPr>
@@ -748,7 +760,7 @@
           <w:r>
             <w:fldChar w:fldCharType="separate"/>
           </w:r>
-          <w:hyperlink w:anchor="_Toc488253752" w:history="1">
+          <w:hyperlink w:anchor="_Toc488339534" w:history="1">
             <w:r>
               <w:rPr>
                 <w:rStyle w:val="Hipervnculo"/>
@@ -788,7 +800,7 @@
                 <w:noProof/>
                 <w:webHidden/>
               </w:rPr>
-              <w:instrText xml:space="preserve"> PAGEREF _Toc488253752 \h </w:instrText>
+              <w:instrText xml:space="preserve"> PAGEREF _Toc488339534 \h </w:instrText>
             </w:r>
             <w:r>
               <w:rPr>
@@ -808,7 +820,7 @@
                 <w:noProof/>
                 <w:webHidden/>
               </w:rPr>
-              <w:t>5</w:t>
+              <w:t>6</w:t>
             </w:r>
             <w:r>
               <w:rPr>
@@ -830,7 +842,7 @@
               <w:noProof/>
             </w:rPr>
           </w:pPr>
-          <w:hyperlink w:anchor="_Toc488253753" w:history="1">
+          <w:hyperlink w:anchor="_Toc488339535" w:history="1">
             <w:r>
               <w:rPr>
                 <w:rStyle w:val="Hipervnculo"/>
@@ -870,7 +882,7 @@
                 <w:noProof/>
                 <w:webHidden/>
               </w:rPr>
-              <w:instrText xml:space="preserve"> PAGEREF _Toc488253753 \h </w:instrText>
+              <w:instrText xml:space="preserve"> PAGEREF _Toc488339535 \h </w:instrText>
             </w:r>
             <w:r>
               <w:rPr>
@@ -890,7 +902,7 @@
                 <w:noProof/>
                 <w:webHidden/>
               </w:rPr>
-              <w:t>5</w:t>
+              <w:t>6</w:t>
             </w:r>
             <w:r>
               <w:rPr>
@@ -912,7 +924,7 @@
               <w:noProof/>
             </w:rPr>
           </w:pPr>
-          <w:hyperlink w:anchor="_Toc488253754" w:history="1">
+          <w:hyperlink w:anchor="_Toc488339536" w:history="1">
             <w:r>
               <w:rPr>
                 <w:rStyle w:val="Hipervnculo"/>
@@ -952,7 +964,7 @@
                 <w:noProof/>
                 <w:webHidden/>
               </w:rPr>
-              <w:instrText xml:space="preserve"> PAGEREF _Toc488253754 \h </w:instrText>
+              <w:instrText xml:space="preserve"> PAGEREF _Toc488339536 \h </w:instrText>
             </w:r>
             <w:r>
               <w:rPr>
@@ -972,7 +984,7 @@
                 <w:noProof/>
                 <w:webHidden/>
               </w:rPr>
-              <w:t>5</w:t>
+              <w:t>6</w:t>
             </w:r>
             <w:r>
               <w:rPr>
@@ -994,7 +1006,7 @@
               <w:noProof/>
             </w:rPr>
           </w:pPr>
-          <w:hyperlink w:anchor="_Toc488253755" w:history="1">
+          <w:hyperlink w:anchor="_Toc488339537" w:history="1">
             <w:r>
               <w:rPr>
                 <w:rStyle w:val="Hipervnculo"/>
@@ -1034,7 +1046,7 @@
                 <w:noProof/>
                 <w:webHidden/>
               </w:rPr>
-              <w:instrText xml:space="preserve"> PAGEREF _Toc488253755 \h </w:instrText>
+              <w:instrText xml:space="preserve"> PAGEREF _Toc488339537 \h </w:instrText>
             </w:r>
             <w:r>
               <w:rPr>
@@ -1054,7 +1066,7 @@
                 <w:noProof/>
                 <w:webHidden/>
               </w:rPr>
-              <w:t>5</w:t>
+              <w:t>6</w:t>
             </w:r>
             <w:r>
               <w:rPr>
@@ -1076,7 +1088,7 @@
               <w:noProof/>
             </w:rPr>
           </w:pPr>
-          <w:hyperlink w:anchor="_Toc488253756" w:history="1">
+          <w:hyperlink w:anchor="_Toc488339538" w:history="1">
             <w:r>
               <w:rPr>
                 <w:rStyle w:val="Hipervnculo"/>
@@ -1116,7 +1128,7 @@
                 <w:noProof/>
                 <w:webHidden/>
               </w:rPr>
-              <w:instrText xml:space="preserve"> PAGEREF _Toc488253756 \h </w:instrText>
+              <w:instrText xml:space="preserve"> PAGEREF _Toc488339538 \h </w:instrText>
             </w:r>
             <w:r>
               <w:rPr>
@@ -1136,7 +1148,7 @@
                 <w:noProof/>
                 <w:webHidden/>
               </w:rPr>
-              <w:t>6</w:t>
+              <w:t>7</w:t>
             </w:r>
             <w:r>
               <w:rPr>
@@ -1158,7 +1170,7 @@
               <w:noProof/>
             </w:rPr>
           </w:pPr>
-          <w:hyperlink w:anchor="_Toc488253757" w:history="1">
+          <w:hyperlink w:anchor="_Toc488339539" w:history="1">
             <w:r>
               <w:rPr>
                 <w:rStyle w:val="Hipervnculo"/>
@@ -1198,7 +1210,7 @@
                 <w:noProof/>
                 <w:webHidden/>
               </w:rPr>
-              <w:instrText xml:space="preserve"> PAGEREF _Toc488253757 \h </w:instrText>
+              <w:instrText xml:space="preserve"> PAGEREF _Toc488339539 \h </w:instrText>
             </w:r>
             <w:r>
               <w:rPr>
@@ -1218,7 +1230,7 @@
                 <w:noProof/>
                 <w:webHidden/>
               </w:rPr>
-              <w:t>6</w:t>
+              <w:t>7</w:t>
             </w:r>
             <w:r>
               <w:rPr>
@@ -1240,7 +1252,7 @@
               <w:noProof/>
             </w:rPr>
           </w:pPr>
-          <w:hyperlink w:anchor="_Toc488253758" w:history="1">
+          <w:hyperlink w:anchor="_Toc488339540" w:history="1">
             <w:r>
               <w:rPr>
                 <w:rStyle w:val="Hipervnculo"/>
@@ -1280,7 +1292,7 @@
                 <w:noProof/>
                 <w:webHidden/>
               </w:rPr>
-              <w:instrText xml:space="preserve"> PAGEREF _Toc488253758 \h </w:instrText>
+              <w:instrText xml:space="preserve"> PAGEREF _Toc488339540 \h </w:instrText>
             </w:r>
             <w:r>
               <w:rPr>
@@ -1300,7 +1312,7 @@
                 <w:noProof/>
                 <w:webHidden/>
               </w:rPr>
-              <w:t>6</w:t>
+              <w:t>7</w:t>
             </w:r>
             <w:r>
               <w:rPr>
@@ -1322,7 +1334,7 @@
               <w:noProof/>
             </w:rPr>
           </w:pPr>
-          <w:hyperlink w:anchor="_Toc488253759" w:history="1">
+          <w:hyperlink w:anchor="_Toc488339541" w:history="1">
             <w:r>
               <w:rPr>
                 <w:rStyle w:val="Hipervnculo"/>
@@ -1362,7 +1374,7 @@
                 <w:noProof/>
                 <w:webHidden/>
               </w:rPr>
-              <w:instrText xml:space="preserve"> PAGEREF _Toc488253759 \h </w:instrText>
+              <w:instrText xml:space="preserve"> PAGEREF _Toc488339541 \h </w:instrText>
             </w:r>
             <w:r>
               <w:rPr>
@@ -1382,7 +1394,7 @@
                 <w:noProof/>
                 <w:webHidden/>
               </w:rPr>
-              <w:t>6</w:t>
+              <w:t>7</w:t>
             </w:r>
             <w:r>
               <w:rPr>
@@ -1404,7 +1416,7 @@
               <w:noProof/>
             </w:rPr>
           </w:pPr>
-          <w:hyperlink w:anchor="_Toc488253760" w:history="1">
+          <w:hyperlink w:anchor="_Toc488339542" w:history="1">
             <w:r>
               <w:rPr>
                 <w:rStyle w:val="Hipervnculo"/>
@@ -1444,7 +1456,7 @@
                 <w:noProof/>
                 <w:webHidden/>
               </w:rPr>
-              <w:instrText xml:space="preserve"> PAGEREF _Toc488253760 \h </w:instrText>
+              <w:instrText xml:space="preserve"> PAGEREF _Toc488339542 \h </w:instrText>
             </w:r>
             <w:r>
               <w:rPr>
@@ -1464,7 +1476,7 @@
                 <w:noProof/>
                 <w:webHidden/>
               </w:rPr>
-              <w:t>6</w:t>
+              <w:t>7</w:t>
             </w:r>
             <w:r>
               <w:rPr>
@@ -1486,7 +1498,7 @@
               <w:noProof/>
             </w:rPr>
           </w:pPr>
-          <w:hyperlink w:anchor="_Toc488253761" w:history="1">
+          <w:hyperlink w:anchor="_Toc488339543" w:history="1">
             <w:r>
               <w:rPr>
                 <w:rStyle w:val="Hipervnculo"/>
@@ -1526,7 +1538,7 @@
                 <w:noProof/>
                 <w:webHidden/>
               </w:rPr>
-              <w:instrText xml:space="preserve"> PAGEREF _Toc488253761 \h </w:instrText>
+              <w:instrText xml:space="preserve"> PAGEREF _Toc488339543 \h </w:instrText>
             </w:r>
             <w:r>
               <w:rPr>
@@ -1546,7 +1558,7 @@
                 <w:noProof/>
                 <w:webHidden/>
               </w:rPr>
-              <w:t>6</w:t>
+              <w:t>7</w:t>
             </w:r>
             <w:r>
               <w:rPr>
@@ -1568,7 +1580,7 @@
               <w:noProof/>
             </w:rPr>
           </w:pPr>
-          <w:hyperlink w:anchor="_Toc488253762" w:history="1">
+          <w:hyperlink w:anchor="_Toc488339544" w:history="1">
             <w:r>
               <w:rPr>
                 <w:rStyle w:val="Hipervnculo"/>
@@ -1608,7 +1620,7 @@
                 <w:noProof/>
                 <w:webHidden/>
               </w:rPr>
-              <w:instrText xml:space="preserve"> PAGEREF _Toc488253762 \h </w:instrText>
+              <w:instrText xml:space="preserve"> PAGEREF _Toc488339544 \h </w:instrText>
             </w:r>
             <w:r>
               <w:rPr>
@@ -1628,7 +1640,7 @@
                 <w:noProof/>
                 <w:webHidden/>
               </w:rPr>
-              <w:t>6</w:t>
+              <w:t>7</w:t>
             </w:r>
             <w:r>
               <w:rPr>
@@ -1650,7 +1662,7 @@
               <w:noProof/>
             </w:rPr>
           </w:pPr>
-          <w:hyperlink w:anchor="_Toc488253763" w:history="1">
+          <w:hyperlink w:anchor="_Toc488339545" w:history="1">
             <w:r>
               <w:rPr>
                 <w:rStyle w:val="Hipervnculo"/>
@@ -1690,7 +1702,7 @@
                 <w:noProof/>
                 <w:webHidden/>
               </w:rPr>
-              <w:instrText xml:space="preserve"> PAGEREF _Toc488253763 \h </w:instrText>
+              <w:instrText xml:space="preserve"> PAGEREF _Toc488339545 \h </w:instrText>
             </w:r>
             <w:r>
               <w:rPr>
@@ -1710,7 +1722,7 @@
                 <w:noProof/>
                 <w:webHidden/>
               </w:rPr>
-              <w:t>6</w:t>
+              <w:t>7</w:t>
             </w:r>
             <w:r>
               <w:rPr>
@@ -1732,7 +1744,7 @@
               <w:noProof/>
             </w:rPr>
           </w:pPr>
-          <w:hyperlink w:anchor="_Toc488253764" w:history="1">
+          <w:hyperlink w:anchor="_Toc488339546" w:history="1">
             <w:r>
               <w:rPr>
                 <w:rStyle w:val="Hipervnculo"/>
@@ -1772,7 +1784,7 @@
                 <w:noProof/>
                 <w:webHidden/>
               </w:rPr>
-              <w:instrText xml:space="preserve"> PAGEREF _Toc488253764 \h </w:instrText>
+              <w:instrText xml:space="preserve"> PAGEREF _Toc488339546 \h </w:instrText>
             </w:r>
             <w:r>
               <w:rPr>
@@ -1792,7 +1804,7 @@
                 <w:noProof/>
                 <w:webHidden/>
               </w:rPr>
-              <w:t>6</w:t>
+              <w:t>7</w:t>
             </w:r>
             <w:r>
               <w:rPr>
@@ -1814,7 +1826,7 @@
               <w:noProof/>
             </w:rPr>
           </w:pPr>
-          <w:hyperlink w:anchor="_Toc488253765" w:history="1">
+          <w:hyperlink w:anchor="_Toc488339547" w:history="1">
             <w:r>
               <w:rPr>
                 <w:rStyle w:val="Hipervnculo"/>
@@ -1854,7 +1866,7 @@
                 <w:noProof/>
                 <w:webHidden/>
               </w:rPr>
-              <w:instrText xml:space="preserve"> PAGEREF _Toc488253765 \h </w:instrText>
+              <w:instrText xml:space="preserve"> PAGEREF _Toc488339547 \h </w:instrText>
             </w:r>
             <w:r>
               <w:rPr>
@@ -1874,7 +1886,7 @@
                 <w:noProof/>
                 <w:webHidden/>
               </w:rPr>
-              <w:t>6</w:t>
+              <w:t>7</w:t>
             </w:r>
             <w:r>
               <w:rPr>
@@ -1896,7 +1908,7 @@
               <w:noProof/>
             </w:rPr>
           </w:pPr>
-          <w:hyperlink w:anchor="_Toc488253766" w:history="1">
+          <w:hyperlink w:anchor="_Toc488339548" w:history="1">
             <w:r>
               <w:rPr>
                 <w:rStyle w:val="Hipervnculo"/>
@@ -1936,7 +1948,7 @@
                 <w:noProof/>
                 <w:webHidden/>
               </w:rPr>
-              <w:instrText xml:space="preserve"> PAGEREF _Toc488253766 \h </w:instrText>
+              <w:instrText xml:space="preserve"> PAGEREF _Toc488339548 \h </w:instrText>
             </w:r>
             <w:r>
               <w:rPr>
@@ -1956,7 +1968,7 @@
                 <w:noProof/>
                 <w:webHidden/>
               </w:rPr>
-              <w:t>6</w:t>
+              <w:t>7</w:t>
             </w:r>
             <w:r>
               <w:rPr>
@@ -1978,7 +1990,7 @@
               <w:noProof/>
             </w:rPr>
           </w:pPr>
-          <w:hyperlink w:anchor="_Toc488253767" w:history="1">
+          <w:hyperlink w:anchor="_Toc488339549" w:history="1">
             <w:r>
               <w:rPr>
                 <w:rStyle w:val="Hipervnculo"/>
@@ -2018,7 +2030,7 @@
                 <w:noProof/>
                 <w:webHidden/>
               </w:rPr>
-              <w:instrText xml:space="preserve"> PAGEREF _Toc488253767 \h </w:instrText>
+              <w:instrText xml:space="preserve"> PAGEREF _Toc488339549 \h </w:instrText>
             </w:r>
             <w:r>
               <w:rPr>
@@ -2038,7 +2050,7 @@
                 <w:noProof/>
                 <w:webHidden/>
               </w:rPr>
-              <w:t>6</w:t>
+              <w:t>7</w:t>
             </w:r>
             <w:r>
               <w:rPr>
@@ -2060,7 +2072,7 @@
               <w:noProof/>
             </w:rPr>
           </w:pPr>
-          <w:hyperlink w:anchor="_Toc488253768" w:history="1">
+          <w:hyperlink w:anchor="_Toc488339550" w:history="1">
             <w:r>
               <w:rPr>
                 <w:rStyle w:val="Hipervnculo"/>
@@ -2100,7 +2112,7 @@
                 <w:noProof/>
                 <w:webHidden/>
               </w:rPr>
-              <w:instrText xml:space="preserve"> PAGEREF _Toc488253768 \h </w:instrText>
+              <w:instrText xml:space="preserve"> PAGEREF _Toc488339550 \h </w:instrText>
             </w:r>
             <w:r>
               <w:rPr>
@@ -2120,7 +2132,7 @@
                 <w:noProof/>
                 <w:webHidden/>
               </w:rPr>
-              <w:t>6</w:t>
+              <w:t>7</w:t>
             </w:r>
             <w:r>
               <w:rPr>
@@ -2142,7 +2154,7 @@
               <w:noProof/>
             </w:rPr>
           </w:pPr>
-          <w:hyperlink w:anchor="_Toc488253769" w:history="1">
+          <w:hyperlink w:anchor="_Toc488339551" w:history="1">
             <w:r>
               <w:rPr>
                 <w:rStyle w:val="Hipervnculo"/>
@@ -2182,7 +2194,7 @@
                 <w:noProof/>
                 <w:webHidden/>
               </w:rPr>
-              <w:instrText xml:space="preserve"> PAGEREF _Toc488253769 \h </w:instrText>
+              <w:instrText xml:space="preserve"> PAGEREF _Toc488339551 \h </w:instrText>
             </w:r>
             <w:r>
               <w:rPr>
@@ -2202,7 +2214,7 @@
                 <w:noProof/>
                 <w:webHidden/>
               </w:rPr>
-              <w:t>6</w:t>
+              <w:t>7</w:t>
             </w:r>
             <w:r>
               <w:rPr>
@@ -2224,7 +2236,7 @@
               <w:noProof/>
             </w:rPr>
           </w:pPr>
-          <w:hyperlink w:anchor="_Toc488253770" w:history="1">
+          <w:hyperlink w:anchor="_Toc488339552" w:history="1">
             <w:r>
               <w:rPr>
                 <w:rStyle w:val="Hipervnculo"/>
@@ -2264,7 +2276,7 @@
                 <w:noProof/>
                 <w:webHidden/>
               </w:rPr>
-              <w:instrText xml:space="preserve"> PAGEREF _Toc488253770 \h </w:instrText>
+              <w:instrText xml:space="preserve"> PAGEREF _Toc488339552 \h </w:instrText>
             </w:r>
             <w:r>
               <w:rPr>
@@ -2284,7 +2296,7 @@
                 <w:noProof/>
                 <w:webHidden/>
               </w:rPr>
-              <w:t>6</w:t>
+              <w:t>7</w:t>
             </w:r>
             <w:r>
               <w:rPr>
@@ -2306,7 +2318,7 @@
               <w:noProof/>
             </w:rPr>
           </w:pPr>
-          <w:hyperlink w:anchor="_Toc488253771" w:history="1">
+          <w:hyperlink w:anchor="_Toc488339553" w:history="1">
             <w:r>
               <w:rPr>
                 <w:rStyle w:val="Hipervnculo"/>
@@ -2346,7 +2358,7 @@
                 <w:noProof/>
                 <w:webHidden/>
               </w:rPr>
-              <w:instrText xml:space="preserve"> PAGEREF _Toc488253771 \h </w:instrText>
+              <w:instrText xml:space="preserve"> PAGEREF _Toc488339553 \h </w:instrText>
             </w:r>
             <w:r>
               <w:rPr>
@@ -2366,7 +2378,7 @@
                 <w:noProof/>
                 <w:webHidden/>
               </w:rPr>
-              <w:t>6</w:t>
+              <w:t>7</w:t>
             </w:r>
             <w:r>
               <w:rPr>
@@ -2388,7 +2400,7 @@
               <w:noProof/>
             </w:rPr>
           </w:pPr>
-          <w:hyperlink w:anchor="_Toc488253772" w:history="1">
+          <w:hyperlink w:anchor="_Toc488339554" w:history="1">
             <w:r>
               <w:rPr>
                 <w:rStyle w:val="Hipervnculo"/>
@@ -2428,7 +2440,7 @@
                 <w:noProof/>
                 <w:webHidden/>
               </w:rPr>
-              <w:instrText xml:space="preserve"> PAGEREF _Toc488253772 \h </w:instrText>
+              <w:instrText xml:space="preserve"> PAGEREF _Toc488339554 \h </w:instrText>
             </w:r>
             <w:r>
               <w:rPr>
@@ -2448,7 +2460,7 @@
                 <w:noProof/>
                 <w:webHidden/>
               </w:rPr>
-              <w:t>6</w:t>
+              <w:t>7</w:t>
             </w:r>
             <w:r>
               <w:rPr>
@@ -2470,7 +2482,7 @@
               <w:noProof/>
             </w:rPr>
           </w:pPr>
-          <w:hyperlink w:anchor="_Toc488253773" w:history="1">
+          <w:hyperlink w:anchor="_Toc488339555" w:history="1">
             <w:r>
               <w:rPr>
                 <w:rStyle w:val="Hipervnculo"/>
@@ -2510,7 +2522,7 @@
                 <w:noProof/>
                 <w:webHidden/>
               </w:rPr>
-              <w:instrText xml:space="preserve"> PAGEREF _Toc488253773 \h </w:instrText>
+              <w:instrText xml:space="preserve"> PAGEREF _Toc488339555 \h </w:instrText>
             </w:r>
             <w:r>
               <w:rPr>
@@ -2530,7 +2542,7 @@
                 <w:noProof/>
                 <w:webHidden/>
               </w:rPr>
-              <w:t>6</w:t>
+              <w:t>7</w:t>
             </w:r>
             <w:r>
               <w:rPr>
@@ -2552,7 +2564,7 @@
               <w:noProof/>
             </w:rPr>
           </w:pPr>
-          <w:hyperlink w:anchor="_Toc488253774" w:history="1">
+          <w:hyperlink w:anchor="_Toc488339556" w:history="1">
             <w:r>
               <w:rPr>
                 <w:rStyle w:val="Hipervnculo"/>
@@ -2592,7 +2604,7 @@
                 <w:noProof/>
                 <w:webHidden/>
               </w:rPr>
-              <w:instrText xml:space="preserve"> PAGEREF _Toc488253774 \h </w:instrText>
+              <w:instrText xml:space="preserve"> PAGEREF _Toc488339556 \h </w:instrText>
             </w:r>
             <w:r>
               <w:rPr>
@@ -2612,7 +2624,7 @@
                 <w:noProof/>
                 <w:webHidden/>
               </w:rPr>
-              <w:t>6</w:t>
+              <w:t>7</w:t>
             </w:r>
             <w:r>
               <w:rPr>
@@ -2634,7 +2646,7 @@
               <w:noProof/>
             </w:rPr>
           </w:pPr>
-          <w:hyperlink w:anchor="_Toc488253775" w:history="1">
+          <w:hyperlink w:anchor="_Toc488339557" w:history="1">
             <w:r>
               <w:rPr>
                 <w:rStyle w:val="Hipervnculo"/>
@@ -2674,7 +2686,7 @@
                 <w:noProof/>
                 <w:webHidden/>
               </w:rPr>
-              <w:instrText xml:space="preserve"> PAGEREF _Toc488253775 \h </w:instrText>
+              <w:instrText xml:space="preserve"> PAGEREF _Toc488339557 \h </w:instrText>
             </w:r>
             <w:r>
               <w:rPr>
@@ -2694,7 +2706,7 @@
                 <w:noProof/>
                 <w:webHidden/>
               </w:rPr>
-              <w:t>6</w:t>
+              <w:t>7</w:t>
             </w:r>
             <w:r>
               <w:rPr>
@@ -2716,7 +2728,7 @@
               <w:noProof/>
             </w:rPr>
           </w:pPr>
-          <w:hyperlink w:anchor="_Toc488253776" w:history="1">
+          <w:hyperlink w:anchor="_Toc488339558" w:history="1">
             <w:r>
               <w:rPr>
                 <w:rStyle w:val="Hipervnculo"/>
@@ -2756,7 +2768,7 @@
                 <w:noProof/>
                 <w:webHidden/>
               </w:rPr>
-              <w:instrText xml:space="preserve"> PAGEREF _Toc488253776 \h </w:instrText>
+              <w:instrText xml:space="preserve"> PAGEREF _Toc488339558 \h </w:instrText>
             </w:r>
             <w:r>
               <w:rPr>
@@ -2776,7 +2788,7 @@
                 <w:noProof/>
                 <w:webHidden/>
               </w:rPr>
-              <w:t>6</w:t>
+              <w:t>7</w:t>
             </w:r>
             <w:r>
               <w:rPr>
@@ -2798,7 +2810,7 @@
               <w:noProof/>
             </w:rPr>
           </w:pPr>
-          <w:hyperlink w:anchor="_Toc488253777" w:history="1">
+          <w:hyperlink w:anchor="_Toc488339559" w:history="1">
             <w:r>
               <w:rPr>
                 <w:rStyle w:val="Hipervnculo"/>
@@ -2838,7 +2850,7 @@
                 <w:noProof/>
                 <w:webHidden/>
               </w:rPr>
-              <w:instrText xml:space="preserve"> PAGEREF _Toc488253777 \h </w:instrText>
+              <w:instrText xml:space="preserve"> PAGEREF _Toc488339559 \h </w:instrText>
             </w:r>
             <w:r>
               <w:rPr>
@@ -2858,7 +2870,7 @@
                 <w:noProof/>
                 <w:webHidden/>
               </w:rPr>
-              <w:t>7</w:t>
+              <w:t>8</w:t>
             </w:r>
             <w:r>
               <w:rPr>
@@ -2880,7 +2892,7 @@
               <w:noProof/>
             </w:rPr>
           </w:pPr>
-          <w:hyperlink w:anchor="_Toc488253778" w:history="1">
+          <w:hyperlink w:anchor="_Toc488339560" w:history="1">
             <w:r>
               <w:rPr>
                 <w:rStyle w:val="Hipervnculo"/>
@@ -2920,7 +2932,7 @@
                 <w:noProof/>
                 <w:webHidden/>
               </w:rPr>
-              <w:instrText xml:space="preserve"> PAGEREF _Toc488253778 \h </w:instrText>
+              <w:instrText xml:space="preserve"> PAGEREF _Toc488339560 \h </w:instrText>
             </w:r>
             <w:r>
               <w:rPr>
@@ -2940,7 +2952,7 @@
                 <w:noProof/>
                 <w:webHidden/>
               </w:rPr>
-              <w:t>7</w:t>
+              <w:t>8</w:t>
             </w:r>
             <w:r>
               <w:rPr>
@@ -2962,7 +2974,7 @@
               <w:noProof/>
             </w:rPr>
           </w:pPr>
-          <w:hyperlink w:anchor="_Toc488253779" w:history="1">
+          <w:hyperlink w:anchor="_Toc488339561" w:history="1">
             <w:r>
               <w:rPr>
                 <w:rStyle w:val="Hipervnculo"/>
@@ -3002,7 +3014,7 @@
                 <w:noProof/>
                 <w:webHidden/>
               </w:rPr>
-              <w:instrText xml:space="preserve"> PAGEREF _Toc488253779 \h </w:instrText>
+              <w:instrText xml:space="preserve"> PAGEREF _Toc488339561 \h </w:instrText>
             </w:r>
             <w:r>
               <w:rPr>
@@ -3022,7 +3034,7 @@
                 <w:noProof/>
                 <w:webHidden/>
               </w:rPr>
-              <w:t>7</w:t>
+              <w:t>8</w:t>
             </w:r>
             <w:r>
               <w:rPr>
@@ -3044,7 +3056,7 @@
               <w:noProof/>
             </w:rPr>
           </w:pPr>
-          <w:hyperlink w:anchor="_Toc488253780" w:history="1">
+          <w:hyperlink w:anchor="_Toc488339562" w:history="1">
             <w:r>
               <w:rPr>
                 <w:rStyle w:val="Hipervnculo"/>
@@ -3084,7 +3096,7 @@
                 <w:noProof/>
                 <w:webHidden/>
               </w:rPr>
-              <w:instrText xml:space="preserve"> PAGEREF _Toc488253780 \h </w:instrText>
+              <w:instrText xml:space="preserve"> PAGEREF _Toc488339562 \h </w:instrText>
             </w:r>
             <w:r>
               <w:rPr>
@@ -3104,7 +3116,7 @@
                 <w:noProof/>
                 <w:webHidden/>
               </w:rPr>
-              <w:t>7</w:t>
+              <w:t>8</w:t>
             </w:r>
             <w:r>
               <w:rPr>
@@ -3126,7 +3138,7 @@
               <w:noProof/>
             </w:rPr>
           </w:pPr>
-          <w:hyperlink w:anchor="_Toc488253781" w:history="1">
+          <w:hyperlink w:anchor="_Toc488339563" w:history="1">
             <w:r>
               <w:rPr>
                 <w:rStyle w:val="Hipervnculo"/>
@@ -3166,7 +3178,7 @@
                 <w:noProof/>
                 <w:webHidden/>
               </w:rPr>
-              <w:instrText xml:space="preserve"> PAGEREF _Toc488253781 \h </w:instrText>
+              <w:instrText xml:space="preserve"> PAGEREF _Toc488339563 \h </w:instrText>
             </w:r>
             <w:r>
               <w:rPr>
@@ -3186,7 +3198,7 @@
                 <w:noProof/>
                 <w:webHidden/>
               </w:rPr>
-              <w:t>7</w:t>
+              <w:t>8</w:t>
             </w:r>
             <w:r>
               <w:rPr>
@@ -3208,7 +3220,7 @@
               <w:noProof/>
             </w:rPr>
           </w:pPr>
-          <w:hyperlink w:anchor="_Toc488253782" w:history="1">
+          <w:hyperlink w:anchor="_Toc488339564" w:history="1">
             <w:r>
               <w:rPr>
                 <w:rStyle w:val="Hipervnculo"/>
@@ -3248,7 +3260,7 @@
                 <w:noProof/>
                 <w:webHidden/>
               </w:rPr>
-              <w:instrText xml:space="preserve"> PAGEREF _Toc488253782 \h </w:instrText>
+              <w:instrText xml:space="preserve"> PAGEREF _Toc488339564 \h </w:instrText>
             </w:r>
             <w:r>
               <w:rPr>
@@ -3268,7 +3280,7 @@
                 <w:noProof/>
                 <w:webHidden/>
               </w:rPr>
-              <w:t>7</w:t>
+              <w:t>8</w:t>
             </w:r>
             <w:r>
               <w:rPr>
@@ -3290,7 +3302,7 @@
               <w:noProof/>
             </w:rPr>
           </w:pPr>
-          <w:hyperlink w:anchor="_Toc488253783" w:history="1">
+          <w:hyperlink w:anchor="_Toc488339565" w:history="1">
             <w:r>
               <w:rPr>
                 <w:rStyle w:val="Hipervnculo"/>
@@ -3330,7 +3342,7 @@
                 <w:noProof/>
                 <w:webHidden/>
               </w:rPr>
-              <w:instrText xml:space="preserve"> PAGEREF _Toc488253783 \h </w:instrText>
+              <w:instrText xml:space="preserve"> PAGEREF _Toc488339565 \h </w:instrText>
             </w:r>
             <w:r>
               <w:rPr>
@@ -3350,7 +3362,7 @@
                 <w:noProof/>
                 <w:webHidden/>
               </w:rPr>
-              <w:t>7</w:t>
+              <w:t>8</w:t>
             </w:r>
             <w:r>
               <w:rPr>
@@ -3372,7 +3384,7 @@
               <w:noProof/>
             </w:rPr>
           </w:pPr>
-          <w:hyperlink w:anchor="_Toc488253784" w:history="1">
+          <w:hyperlink w:anchor="_Toc488339566" w:history="1">
             <w:r>
               <w:rPr>
                 <w:rStyle w:val="Hipervnculo"/>
@@ -3412,7 +3424,7 @@
                 <w:noProof/>
                 <w:webHidden/>
               </w:rPr>
-              <w:instrText xml:space="preserve"> PAGEREF _Toc488253784 \h </w:instrText>
+              <w:instrText xml:space="preserve"> PAGEREF _Toc488339566 \h </w:instrText>
             </w:r>
             <w:r>
               <w:rPr>
@@ -3432,7 +3444,7 @@
                 <w:noProof/>
                 <w:webHidden/>
               </w:rPr>
-              <w:t>8</w:t>
+              <w:t>9</w:t>
             </w:r>
             <w:r>
               <w:rPr>
@@ -3454,7 +3466,7 @@
               <w:noProof/>
             </w:rPr>
           </w:pPr>
-          <w:hyperlink w:anchor="_Toc488253785" w:history="1">
+          <w:hyperlink w:anchor="_Toc488339567" w:history="1">
             <w:r>
               <w:rPr>
                 <w:rStyle w:val="Hipervnculo"/>
@@ -3494,7 +3506,7 @@
                 <w:noProof/>
                 <w:webHidden/>
               </w:rPr>
-              <w:instrText xml:space="preserve"> PAGEREF _Toc488253785 \h </w:instrText>
+              <w:instrText xml:space="preserve"> PAGEREF _Toc488339567 \h </w:instrText>
             </w:r>
             <w:r>
               <w:rPr>
@@ -3514,7 +3526,7 @@
                 <w:noProof/>
                 <w:webHidden/>
               </w:rPr>
-              <w:t>8</w:t>
+              <w:t>9</w:t>
             </w:r>
             <w:r>
               <w:rPr>
@@ -3536,7 +3548,7 @@
               <w:noProof/>
             </w:rPr>
           </w:pPr>
-          <w:hyperlink w:anchor="_Toc488253786" w:history="1">
+          <w:hyperlink w:anchor="_Toc488339568" w:history="1">
             <w:r>
               <w:rPr>
                 <w:rStyle w:val="Hipervnculo"/>
@@ -3576,7 +3588,7 @@
                 <w:noProof/>
                 <w:webHidden/>
               </w:rPr>
-              <w:instrText xml:space="preserve"> PAGEREF _Toc488253786 \h </w:instrText>
+              <w:instrText xml:space="preserve"> PAGEREF _Toc488339568 \h </w:instrText>
             </w:r>
             <w:r>
               <w:rPr>
@@ -3596,7 +3608,7 @@
                 <w:noProof/>
                 <w:webHidden/>
               </w:rPr>
-              <w:t>8</w:t>
+              <w:t>9</w:t>
             </w:r>
             <w:r>
               <w:rPr>
@@ -3618,7 +3630,7 @@
               <w:noProof/>
             </w:rPr>
           </w:pPr>
-          <w:hyperlink w:anchor="_Toc488253787" w:history="1">
+          <w:hyperlink w:anchor="_Toc488339569" w:history="1">
             <w:r>
               <w:rPr>
                 <w:rStyle w:val="Hipervnculo"/>
@@ -3658,7 +3670,7 @@
                 <w:noProof/>
                 <w:webHidden/>
               </w:rPr>
-              <w:instrText xml:space="preserve"> PAGEREF _Toc488253787 \h </w:instrText>
+              <w:instrText xml:space="preserve"> PAGEREF _Toc488339569 \h </w:instrText>
             </w:r>
             <w:r>
               <w:rPr>
@@ -3678,7 +3690,7 @@
                 <w:noProof/>
                 <w:webHidden/>
               </w:rPr>
-              <w:t>8</w:t>
+              <w:t>9</w:t>
             </w:r>
             <w:r>
               <w:rPr>
@@ -3700,7 +3712,7 @@
               <w:noProof/>
             </w:rPr>
           </w:pPr>
-          <w:hyperlink w:anchor="_Toc488253788" w:history="1">
+          <w:hyperlink w:anchor="_Toc488339570" w:history="1">
             <w:r>
               <w:rPr>
                 <w:rStyle w:val="Hipervnculo"/>
@@ -3740,7 +3752,7 @@
                 <w:noProof/>
                 <w:webHidden/>
               </w:rPr>
-              <w:instrText xml:space="preserve"> PAGEREF _Toc488253788 \h </w:instrText>
+              <w:instrText xml:space="preserve"> PAGEREF _Toc488339570 \h </w:instrText>
             </w:r>
             <w:r>
               <w:rPr>
@@ -3760,7 +3772,7 @@
                 <w:noProof/>
                 <w:webHidden/>
               </w:rPr>
-              <w:t>8</w:t>
+              <w:t>9</w:t>
             </w:r>
             <w:r>
               <w:rPr>
@@ -3782,7 +3794,7 @@
               <w:noProof/>
             </w:rPr>
           </w:pPr>
-          <w:hyperlink w:anchor="_Toc488253789" w:history="1">
+          <w:hyperlink w:anchor="_Toc488339571" w:history="1">
             <w:r>
               <w:rPr>
                 <w:rStyle w:val="Hipervnculo"/>
@@ -3822,7 +3834,7 @@
                 <w:noProof/>
                 <w:webHidden/>
               </w:rPr>
-              <w:instrText xml:space="preserve"> PAGEREF _Toc488253789 \h </w:instrText>
+              <w:instrText xml:space="preserve"> PAGEREF _Toc488339571 \h </w:instrText>
             </w:r>
             <w:r>
               <w:rPr>
@@ -3842,7 +3854,7 @@
                 <w:noProof/>
                 <w:webHidden/>
               </w:rPr>
-              <w:t>8</w:t>
+              <w:t>9</w:t>
             </w:r>
             <w:r>
               <w:rPr>
@@ -3864,7 +3876,7 @@
               <w:noProof/>
             </w:rPr>
           </w:pPr>
-          <w:hyperlink w:anchor="_Toc488253790" w:history="1">
+          <w:hyperlink w:anchor="_Toc488339572" w:history="1">
             <w:r>
               <w:rPr>
                 <w:rStyle w:val="Hipervnculo"/>
@@ -3904,7 +3916,7 @@
                 <w:noProof/>
                 <w:webHidden/>
               </w:rPr>
-              <w:instrText xml:space="preserve"> PAGEREF _Toc488253790 \h </w:instrText>
+              <w:instrText xml:space="preserve"> PAGEREF _Toc488339572 \h </w:instrText>
             </w:r>
             <w:r>
               <w:rPr>
@@ -3924,7 +3936,7 @@
                 <w:noProof/>
                 <w:webHidden/>
               </w:rPr>
-              <w:t>8</w:t>
+              <w:t>9</w:t>
             </w:r>
             <w:r>
               <w:rPr>
@@ -3946,7 +3958,7 @@
               <w:noProof/>
             </w:rPr>
           </w:pPr>
-          <w:hyperlink w:anchor="_Toc488253791" w:history="1">
+          <w:hyperlink w:anchor="_Toc488339573" w:history="1">
             <w:r>
               <w:rPr>
                 <w:rStyle w:val="Hipervnculo"/>
@@ -3986,7 +3998,7 @@
                 <w:noProof/>
                 <w:webHidden/>
               </w:rPr>
-              <w:instrText xml:space="preserve"> PAGEREF _Toc488253791 \h </w:instrText>
+              <w:instrText xml:space="preserve"> PAGEREF _Toc488339573 \h </w:instrText>
             </w:r>
             <w:r>
               <w:rPr>
@@ -4006,7 +4018,7 @@
                 <w:noProof/>
                 <w:webHidden/>
               </w:rPr>
-              <w:t>8</w:t>
+              <w:t>9</w:t>
             </w:r>
             <w:r>
               <w:rPr>
@@ -4028,7 +4040,7 @@
               <w:noProof/>
             </w:rPr>
           </w:pPr>
-          <w:hyperlink w:anchor="_Toc488253792" w:history="1">
+          <w:hyperlink w:anchor="_Toc488339574" w:history="1">
             <w:r>
               <w:rPr>
                 <w:rStyle w:val="Hipervnculo"/>
@@ -4068,7 +4080,7 @@
                 <w:noProof/>
                 <w:webHidden/>
               </w:rPr>
-              <w:instrText xml:space="preserve"> PAGEREF _Toc488253792 \h </w:instrText>
+              <w:instrText xml:space="preserve"> PAGEREF _Toc488339574 \h </w:instrText>
             </w:r>
             <w:r>
               <w:rPr>
@@ -4088,7 +4100,7 @@
                 <w:noProof/>
                 <w:webHidden/>
               </w:rPr>
-              <w:t>9</w:t>
+              <w:t>10</w:t>
             </w:r>
             <w:r>
               <w:rPr>
@@ -4110,7 +4122,7 @@
               <w:noProof/>
             </w:rPr>
           </w:pPr>
-          <w:hyperlink w:anchor="_Toc488253793" w:history="1">
+          <w:hyperlink w:anchor="_Toc488339575" w:history="1">
             <w:r>
               <w:rPr>
                 <w:rStyle w:val="Hipervnculo"/>
@@ -4150,7 +4162,7 @@
                 <w:noProof/>
                 <w:webHidden/>
               </w:rPr>
-              <w:instrText xml:space="preserve"> PAGEREF _Toc488253793 \h </w:instrText>
+              <w:instrText xml:space="preserve"> PAGEREF _Toc488339575 \h </w:instrText>
             </w:r>
             <w:r>
               <w:rPr>
@@ -4170,7 +4182,171 @@
                 <w:noProof/>
                 <w:webHidden/>
               </w:rPr>
-              <w:t>9</w:t>
+              <w:t>10</w:t>
+            </w:r>
+            <w:r>
+              <w:rPr>
+                <w:noProof/>
+                <w:webHidden/>
+              </w:rPr>
+              <w:fldChar w:fldCharType="end"/>
+            </w:r>
+          </w:hyperlink>
+        </w:p>
+        <w:p>
+          <w:pPr>
+            <w:pStyle w:val="TDC2"/>
+            <w:tabs>
+              <w:tab w:val="left" w:pos="880"/>
+              <w:tab w:val="right" w:leader="dot" w:pos="8494"/>
+            </w:tabs>
+            <w:rPr>
+              <w:noProof/>
+            </w:rPr>
+          </w:pPr>
+          <w:hyperlink w:anchor="_Toc488339576" w:history="1">
+            <w:r>
+              <w:rPr>
+                <w:rStyle w:val="Hipervnculo"/>
+                <w:noProof/>
+              </w:rPr>
+              <w:t>5.2.</w:t>
+            </w:r>
+            <w:r>
+              <w:rPr>
+                <w:noProof/>
+              </w:rPr>
+              <w:tab/>
+            </w:r>
+            <w:r>
+              <w:rPr>
+                <w:rStyle w:val="Hipervnculo"/>
+                <w:noProof/>
+              </w:rPr>
+              <w:t>ESPECIFICACIONES</w:t>
+            </w:r>
+            <w:r>
+              <w:rPr>
+                <w:noProof/>
+                <w:webHidden/>
+              </w:rPr>
+              <w:tab/>
+            </w:r>
+            <w:r>
+              <w:rPr>
+                <w:noProof/>
+                <w:webHidden/>
+              </w:rPr>
+              <w:fldChar w:fldCharType="begin"/>
+            </w:r>
+            <w:r>
+              <w:rPr>
+                <w:noProof/>
+                <w:webHidden/>
+              </w:rPr>
+              <w:instrText xml:space="preserve"> PAGEREF _Toc488339576 \h </w:instrText>
+            </w:r>
+            <w:r>
+              <w:rPr>
+                <w:noProof/>
+                <w:webHidden/>
+              </w:rPr>
+            </w:r>
+            <w:r>
+              <w:rPr>
+                <w:noProof/>
+                <w:webHidden/>
+              </w:rPr>
+              <w:fldChar w:fldCharType="separate"/>
+            </w:r>
+            <w:r>
+              <w:rPr>
+                <w:noProof/>
+                <w:webHidden/>
+              </w:rPr>
+              <w:t>11</w:t>
+            </w:r>
+            <w:r>
+              <w:rPr>
+                <w:noProof/>
+                <w:webHidden/>
+              </w:rPr>
+              <w:fldChar w:fldCharType="end"/>
+            </w:r>
+          </w:hyperlink>
+        </w:p>
+        <w:p>
+          <w:pPr>
+            <w:pStyle w:val="TDC2"/>
+            <w:tabs>
+              <w:tab w:val="left" w:pos="880"/>
+              <w:tab w:val="right" w:leader="dot" w:pos="8494"/>
+            </w:tabs>
+            <w:rPr>
+              <w:noProof/>
+            </w:rPr>
+          </w:pPr>
+          <w:hyperlink w:anchor="_Toc488339577" w:history="1">
+            <w:r>
+              <w:rPr>
+                <w:rStyle w:val="Hipervnculo"/>
+                <w:noProof/>
+              </w:rPr>
+              <w:t>5.3.</w:t>
+            </w:r>
+            <w:r>
+              <w:rPr>
+                <w:noProof/>
+              </w:rPr>
+              <w:tab/>
+            </w:r>
+            <w:r>
+              <w:rPr>
+                <w:rStyle w:val="Hipervnculo"/>
+                <w:noProof/>
+              </w:rPr>
+              <w:t>DISEÑO</w:t>
+            </w:r>
+            <w:r>
+              <w:rPr>
+                <w:noProof/>
+                <w:webHidden/>
+              </w:rPr>
+              <w:tab/>
+            </w:r>
+            <w:r>
+              <w:rPr>
+                <w:noProof/>
+                <w:webHidden/>
+              </w:rPr>
+              <w:fldChar w:fldCharType="begin"/>
+            </w:r>
+            <w:r>
+              <w:rPr>
+                <w:noProof/>
+                <w:webHidden/>
+              </w:rPr>
+              <w:instrText xml:space="preserve"> PAGEREF _Toc488339577 \h </w:instrText>
+            </w:r>
+            <w:r>
+              <w:rPr>
+                <w:noProof/>
+                <w:webHidden/>
+              </w:rPr>
+            </w:r>
+            <w:r>
+              <w:rPr>
+                <w:noProof/>
+                <w:webHidden/>
+              </w:rPr>
+              <w:fldChar w:fldCharType="separate"/>
+            </w:r>
+            <w:r>
+              <w:rPr>
+                <w:noProof/>
+                <w:webHidden/>
+              </w:rPr>
+              <w:t>11</w:t>
             </w:r>
             <w:r>
               <w:rPr>
@@ -4192,26 +4368,26 @@
               <w:noProof/>
             </w:rPr>
           </w:pPr>
-          <w:hyperlink w:anchor="_Toc488253794" w:history="1">
-            <w:r>
-              <w:rPr>
-                <w:rStyle w:val="Hipervnculo"/>
-                <w:noProof/>
-              </w:rPr>
-              <w:t>5.1.1.</w:t>
-            </w:r>
-            <w:r>
-              <w:rPr>
-                <w:noProof/>
-              </w:rPr>
-              <w:tab/>
-            </w:r>
-            <w:r>
-              <w:rPr>
-                <w:rStyle w:val="Hipervnculo"/>
-                <w:noProof/>
-              </w:rPr>
-              <w:t>Esquema general</w:t>
+          <w:hyperlink w:anchor="_Toc488339578" w:history="1">
+            <w:r>
+              <w:rPr>
+                <w:rStyle w:val="Hipervnculo"/>
+                <w:noProof/>
+              </w:rPr>
+              <w:t>5.3.1.</w:t>
+            </w:r>
+            <w:r>
+              <w:rPr>
+                <w:noProof/>
+              </w:rPr>
+              <w:tab/>
+            </w:r>
+            <w:r>
+              <w:rPr>
+                <w:rStyle w:val="Hipervnculo"/>
+                <w:noProof/>
+              </w:rPr>
+              <w:t>Esquemas general</w:t>
             </w:r>
             <w:r>
               <w:rPr>
@@ -4232,7 +4408,7 @@
                 <w:noProof/>
                 <w:webHidden/>
               </w:rPr>
-              <w:instrText xml:space="preserve"> PAGEREF _Toc488253794 \h </w:instrText>
+              <w:instrText xml:space="preserve"> PAGEREF _Toc488339578 \h </w:instrText>
             </w:r>
             <w:r>
               <w:rPr>
@@ -4252,7 +4428,7 @@
                 <w:noProof/>
                 <w:webHidden/>
               </w:rPr>
-              <w:t>9</w:t>
+              <w:t>11</w:t>
             </w:r>
             <w:r>
               <w:rPr>
@@ -4274,26 +4450,26 @@
               <w:noProof/>
             </w:rPr>
           </w:pPr>
-          <w:hyperlink w:anchor="_Toc488253795" w:history="1">
-            <w:r>
-              <w:rPr>
-                <w:rStyle w:val="Hipervnculo"/>
-                <w:noProof/>
-              </w:rPr>
-              <w:t>5.2.</w:t>
-            </w:r>
-            <w:r>
-              <w:rPr>
-                <w:noProof/>
-              </w:rPr>
-              <w:tab/>
-            </w:r>
-            <w:r>
-              <w:rPr>
-                <w:rStyle w:val="Hipervnculo"/>
-                <w:noProof/>
-              </w:rPr>
-              <w:t>ESPECIFICACIONES</w:t>
+          <w:hyperlink w:anchor="_Toc488339579" w:history="1">
+            <w:r>
+              <w:rPr>
+                <w:rStyle w:val="Hipervnculo"/>
+                <w:noProof/>
+              </w:rPr>
+              <w:t>5.4.</w:t>
+            </w:r>
+            <w:r>
+              <w:rPr>
+                <w:noProof/>
+              </w:rPr>
+              <w:tab/>
+            </w:r>
+            <w:r>
+              <w:rPr>
+                <w:rStyle w:val="Hipervnculo"/>
+                <w:noProof/>
+              </w:rPr>
+              <w:t>IMPLEMENTACIÓN</w:t>
             </w:r>
             <w:r>
               <w:rPr>
@@ -4314,7 +4490,7 @@
                 <w:noProof/>
                 <w:webHidden/>
               </w:rPr>
-              <w:instrText xml:space="preserve"> PAGEREF _Toc488253795 \h </w:instrText>
+              <w:instrText xml:space="preserve"> PAGEREF _Toc488339579 \h </w:instrText>
             </w:r>
             <w:r>
               <w:rPr>
@@ -4334,7 +4510,253 @@
                 <w:noProof/>
                 <w:webHidden/>
               </w:rPr>
-              <w:t>9</w:t>
+              <w:t>11</w:t>
+            </w:r>
+            <w:r>
+              <w:rPr>
+                <w:noProof/>
+                <w:webHidden/>
+              </w:rPr>
+              <w:fldChar w:fldCharType="end"/>
+            </w:r>
+          </w:hyperlink>
+        </w:p>
+        <w:p>
+          <w:pPr>
+            <w:pStyle w:val="TDC3"/>
+            <w:tabs>
+              <w:tab w:val="left" w:pos="1320"/>
+              <w:tab w:val="right" w:leader="dot" w:pos="8494"/>
+            </w:tabs>
+            <w:rPr>
+              <w:noProof/>
+            </w:rPr>
+          </w:pPr>
+          <w:hyperlink w:anchor="_Toc488339580" w:history="1">
+            <w:r>
+              <w:rPr>
+                <w:rStyle w:val="Hipervnculo"/>
+                <w:noProof/>
+              </w:rPr>
+              <w:t>5.4.1.</w:t>
+            </w:r>
+            <w:r>
+              <w:rPr>
+                <w:noProof/>
+              </w:rPr>
+              <w:tab/>
+            </w:r>
+            <w:r>
+              <w:rPr>
+                <w:rStyle w:val="Hipervnculo"/>
+                <w:noProof/>
+              </w:rPr>
+              <w:t>Simulaciones</w:t>
+            </w:r>
+            <w:r>
+              <w:rPr>
+                <w:noProof/>
+                <w:webHidden/>
+              </w:rPr>
+              <w:tab/>
+            </w:r>
+            <w:r>
+              <w:rPr>
+                <w:noProof/>
+                <w:webHidden/>
+              </w:rPr>
+              <w:fldChar w:fldCharType="begin"/>
+            </w:r>
+            <w:r>
+              <w:rPr>
+                <w:noProof/>
+                <w:webHidden/>
+              </w:rPr>
+              <w:instrText xml:space="preserve"> PAGEREF _Toc488339580 \h </w:instrText>
+            </w:r>
+            <w:r>
+              <w:rPr>
+                <w:noProof/>
+                <w:webHidden/>
+              </w:rPr>
+            </w:r>
+            <w:r>
+              <w:rPr>
+                <w:noProof/>
+                <w:webHidden/>
+              </w:rPr>
+              <w:fldChar w:fldCharType="separate"/>
+            </w:r>
+            <w:r>
+              <w:rPr>
+                <w:noProof/>
+                <w:webHidden/>
+              </w:rPr>
+              <w:t>11</w:t>
+            </w:r>
+            <w:r>
+              <w:rPr>
+                <w:noProof/>
+                <w:webHidden/>
+              </w:rPr>
+              <w:fldChar w:fldCharType="end"/>
+            </w:r>
+          </w:hyperlink>
+        </w:p>
+        <w:p>
+          <w:pPr>
+            <w:pStyle w:val="TDC3"/>
+            <w:tabs>
+              <w:tab w:val="left" w:pos="1320"/>
+              <w:tab w:val="right" w:leader="dot" w:pos="8494"/>
+            </w:tabs>
+            <w:rPr>
+              <w:noProof/>
+            </w:rPr>
+          </w:pPr>
+          <w:hyperlink w:anchor="_Toc488339581" w:history="1">
+            <w:r>
+              <w:rPr>
+                <w:rStyle w:val="Hipervnculo"/>
+                <w:noProof/>
+              </w:rPr>
+              <w:t>5.4.2.</w:t>
+            </w:r>
+            <w:r>
+              <w:rPr>
+                <w:noProof/>
+              </w:rPr>
+              <w:tab/>
+            </w:r>
+            <w:r>
+              <w:rPr>
+                <w:rStyle w:val="Hipervnculo"/>
+                <w:noProof/>
+              </w:rPr>
+              <w:t>Desarrollo</w:t>
+            </w:r>
+            <w:r>
+              <w:rPr>
+                <w:noProof/>
+                <w:webHidden/>
+              </w:rPr>
+              <w:tab/>
+            </w:r>
+            <w:r>
+              <w:rPr>
+                <w:noProof/>
+                <w:webHidden/>
+              </w:rPr>
+              <w:fldChar w:fldCharType="begin"/>
+            </w:r>
+            <w:r>
+              <w:rPr>
+                <w:noProof/>
+                <w:webHidden/>
+              </w:rPr>
+              <w:instrText xml:space="preserve"> PAGEREF _Toc488339581 \h </w:instrText>
+            </w:r>
+            <w:r>
+              <w:rPr>
+                <w:noProof/>
+                <w:webHidden/>
+              </w:rPr>
+            </w:r>
+            <w:r>
+              <w:rPr>
+                <w:noProof/>
+                <w:webHidden/>
+              </w:rPr>
+              <w:fldChar w:fldCharType="separate"/>
+            </w:r>
+            <w:r>
+              <w:rPr>
+                <w:noProof/>
+                <w:webHidden/>
+              </w:rPr>
+              <w:t>11</w:t>
+            </w:r>
+            <w:r>
+              <w:rPr>
+                <w:noProof/>
+                <w:webHidden/>
+              </w:rPr>
+              <w:fldChar w:fldCharType="end"/>
+            </w:r>
+          </w:hyperlink>
+        </w:p>
+        <w:p>
+          <w:pPr>
+            <w:pStyle w:val="TDC3"/>
+            <w:tabs>
+              <w:tab w:val="left" w:pos="1320"/>
+              <w:tab w:val="right" w:leader="dot" w:pos="8494"/>
+            </w:tabs>
+            <w:rPr>
+              <w:noProof/>
+            </w:rPr>
+          </w:pPr>
+          <w:hyperlink w:anchor="_Toc488339582" w:history="1">
+            <w:r>
+              <w:rPr>
+                <w:rStyle w:val="Hipervnculo"/>
+                <w:noProof/>
+              </w:rPr>
+              <w:t>5.4.3.</w:t>
+            </w:r>
+            <w:r>
+              <w:rPr>
+                <w:noProof/>
+              </w:rPr>
+              <w:tab/>
+            </w:r>
+            <w:r>
+              <w:rPr>
+                <w:rStyle w:val="Hipervnculo"/>
+                <w:noProof/>
+              </w:rPr>
+              <w:t>Resultados</w:t>
+            </w:r>
+            <w:r>
+              <w:rPr>
+                <w:noProof/>
+                <w:webHidden/>
+              </w:rPr>
+              <w:tab/>
+            </w:r>
+            <w:r>
+              <w:rPr>
+                <w:noProof/>
+                <w:webHidden/>
+              </w:rPr>
+              <w:fldChar w:fldCharType="begin"/>
+            </w:r>
+            <w:r>
+              <w:rPr>
+                <w:noProof/>
+                <w:webHidden/>
+              </w:rPr>
+              <w:instrText xml:space="preserve"> PAGEREF _Toc488339582 \h </w:instrText>
+            </w:r>
+            <w:r>
+              <w:rPr>
+                <w:noProof/>
+                <w:webHidden/>
+              </w:rPr>
+            </w:r>
+            <w:r>
+              <w:rPr>
+                <w:noProof/>
+                <w:webHidden/>
+              </w:rPr>
+              <w:fldChar w:fldCharType="separate"/>
+            </w:r>
+            <w:r>
+              <w:rPr>
+                <w:noProof/>
+                <w:webHidden/>
+              </w:rPr>
+              <w:t>11</w:t>
             </w:r>
             <w:r>
               <w:rPr>
@@ -4356,26 +4778,26 @@
               <w:noProof/>
             </w:rPr>
           </w:pPr>
-          <w:hyperlink w:anchor="_Toc488253796" w:history="1">
-            <w:r>
-              <w:rPr>
-                <w:rStyle w:val="Hipervnculo"/>
-                <w:noProof/>
-              </w:rPr>
-              <w:t>5.3.</w:t>
-            </w:r>
-            <w:r>
-              <w:rPr>
-                <w:noProof/>
-              </w:rPr>
-              <w:tab/>
-            </w:r>
-            <w:r>
-              <w:rPr>
-                <w:rStyle w:val="Hipervnculo"/>
-                <w:noProof/>
-              </w:rPr>
-              <w:t>DISEÑO</w:t>
+          <w:hyperlink w:anchor="_Toc488339583" w:history="1">
+            <w:r>
+              <w:rPr>
+                <w:rStyle w:val="Hipervnculo"/>
+                <w:noProof/>
+              </w:rPr>
+              <w:t>5.5.</w:t>
+            </w:r>
+            <w:r>
+              <w:rPr>
+                <w:noProof/>
+              </w:rPr>
+              <w:tab/>
+            </w:r>
+            <w:r>
+              <w:rPr>
+                <w:rStyle w:val="Hipervnculo"/>
+                <w:noProof/>
+              </w:rPr>
+              <w:t>PROBLEMAS</w:t>
             </w:r>
             <w:r>
               <w:rPr>
@@ -4396,7 +4818,7 @@
                 <w:noProof/>
                 <w:webHidden/>
               </w:rPr>
-              <w:instrText xml:space="preserve"> PAGEREF _Toc488253796 \h </w:instrText>
+              <w:instrText xml:space="preserve"> PAGEREF _Toc488339583 \h </w:instrText>
             </w:r>
             <w:r>
               <w:rPr>
@@ -4416,89 +4838,7 @@
                 <w:noProof/>
                 <w:webHidden/>
               </w:rPr>
-              <w:t>9</w:t>
-            </w:r>
-            <w:r>
-              <w:rPr>
-                <w:noProof/>
-                <w:webHidden/>
-              </w:rPr>
-              <w:fldChar w:fldCharType="end"/>
-            </w:r>
-          </w:hyperlink>
-        </w:p>
-        <w:p>
-          <w:pPr>
-            <w:pStyle w:val="TDC3"/>
-            <w:tabs>
-              <w:tab w:val="left" w:pos="1320"/>
-              <w:tab w:val="right" w:leader="dot" w:pos="8494"/>
-            </w:tabs>
-            <w:rPr>
-              <w:noProof/>
-            </w:rPr>
-          </w:pPr>
-          <w:hyperlink w:anchor="_Toc488253797" w:history="1">
-            <w:r>
-              <w:rPr>
-                <w:rStyle w:val="Hipervnculo"/>
-                <w:noProof/>
-              </w:rPr>
-              <w:t>5.3.1.</w:t>
-            </w:r>
-            <w:r>
-              <w:rPr>
-                <w:noProof/>
-              </w:rPr>
-              <w:tab/>
-            </w:r>
-            <w:r>
-              <w:rPr>
-                <w:rStyle w:val="Hipervnculo"/>
-                <w:noProof/>
-              </w:rPr>
-              <w:t>Esquemas y diagramas</w:t>
-            </w:r>
-            <w:r>
-              <w:rPr>
-                <w:noProof/>
-                <w:webHidden/>
-              </w:rPr>
-              <w:tab/>
-            </w:r>
-            <w:r>
-              <w:rPr>
-                <w:noProof/>
-                <w:webHidden/>
-              </w:rPr>
-              <w:fldChar w:fldCharType="begin"/>
-            </w:r>
-            <w:r>
-              <w:rPr>
-                <w:noProof/>
-                <w:webHidden/>
-              </w:rPr>
-              <w:instrText xml:space="preserve"> PAGEREF _Toc488253797 \h </w:instrText>
-            </w:r>
-            <w:r>
-              <w:rPr>
-                <w:noProof/>
-                <w:webHidden/>
-              </w:rPr>
-            </w:r>
-            <w:r>
-              <w:rPr>
-                <w:noProof/>
-                <w:webHidden/>
-              </w:rPr>
-              <w:fldChar w:fldCharType="separate"/>
-            </w:r>
-            <w:r>
-              <w:rPr>
-                <w:noProof/>
-                <w:webHidden/>
-              </w:rPr>
-              <w:t>9</w:t>
+              <w:t>11</w:t>
             </w:r>
             <w:r>
               <w:rPr>
@@ -4520,26 +4860,26 @@
               <w:noProof/>
             </w:rPr>
           </w:pPr>
-          <w:hyperlink w:anchor="_Toc488253798" w:history="1">
-            <w:r>
-              <w:rPr>
-                <w:rStyle w:val="Hipervnculo"/>
-                <w:noProof/>
-              </w:rPr>
-              <w:t>5.4.</w:t>
-            </w:r>
-            <w:r>
-              <w:rPr>
-                <w:noProof/>
-              </w:rPr>
-              <w:tab/>
-            </w:r>
-            <w:r>
-              <w:rPr>
-                <w:rStyle w:val="Hipervnculo"/>
-                <w:noProof/>
-              </w:rPr>
-              <w:t>IMPLEMENTACIÓN</w:t>
+          <w:hyperlink w:anchor="_Toc488339584" w:history="1">
+            <w:r>
+              <w:rPr>
+                <w:rStyle w:val="Hipervnculo"/>
+                <w:noProof/>
+              </w:rPr>
+              <w:t>5.6.</w:t>
+            </w:r>
+            <w:r>
+              <w:rPr>
+                <w:noProof/>
+              </w:rPr>
+              <w:tab/>
+            </w:r>
+            <w:r>
+              <w:rPr>
+                <w:rStyle w:val="Hipervnculo"/>
+                <w:noProof/>
+              </w:rPr>
+              <w:t>FUTUROS DESARROLLOS</w:t>
             </w:r>
             <w:r>
               <w:rPr>
@@ -4560,7 +4900,7 @@
                 <w:noProof/>
                 <w:webHidden/>
               </w:rPr>
-              <w:instrText xml:space="preserve"> PAGEREF _Toc488253798 \h </w:instrText>
+              <w:instrText xml:space="preserve"> PAGEREF _Toc488339584 \h </w:instrText>
             </w:r>
             <w:r>
               <w:rPr>
@@ -4580,417 +4920,7 @@
                 <w:noProof/>
                 <w:webHidden/>
               </w:rPr>
-              <w:t>9</w:t>
-            </w:r>
-            <w:r>
-              <w:rPr>
-                <w:noProof/>
-                <w:webHidden/>
-              </w:rPr>
-              <w:fldChar w:fldCharType="end"/>
-            </w:r>
-          </w:hyperlink>
-        </w:p>
-        <w:p>
-          <w:pPr>
-            <w:pStyle w:val="TDC3"/>
-            <w:tabs>
-              <w:tab w:val="left" w:pos="1320"/>
-              <w:tab w:val="right" w:leader="dot" w:pos="8494"/>
-            </w:tabs>
-            <w:rPr>
-              <w:noProof/>
-            </w:rPr>
-          </w:pPr>
-          <w:hyperlink w:anchor="_Toc488253799" w:history="1">
-            <w:r>
-              <w:rPr>
-                <w:rStyle w:val="Hipervnculo"/>
-                <w:noProof/>
-              </w:rPr>
-              <w:t>5.4.1.</w:t>
-            </w:r>
-            <w:r>
-              <w:rPr>
-                <w:noProof/>
-              </w:rPr>
-              <w:tab/>
-            </w:r>
-            <w:r>
-              <w:rPr>
-                <w:rStyle w:val="Hipervnculo"/>
-                <w:noProof/>
-              </w:rPr>
-              <w:t>Simulaciones</w:t>
-            </w:r>
-            <w:r>
-              <w:rPr>
-                <w:noProof/>
-                <w:webHidden/>
-              </w:rPr>
-              <w:tab/>
-            </w:r>
-            <w:r>
-              <w:rPr>
-                <w:noProof/>
-                <w:webHidden/>
-              </w:rPr>
-              <w:fldChar w:fldCharType="begin"/>
-            </w:r>
-            <w:r>
-              <w:rPr>
-                <w:noProof/>
-                <w:webHidden/>
-              </w:rPr>
-              <w:instrText xml:space="preserve"> PAGEREF _Toc488253799 \h </w:instrText>
-            </w:r>
-            <w:r>
-              <w:rPr>
-                <w:noProof/>
-                <w:webHidden/>
-              </w:rPr>
-            </w:r>
-            <w:r>
-              <w:rPr>
-                <w:noProof/>
-                <w:webHidden/>
-              </w:rPr>
-              <w:fldChar w:fldCharType="separate"/>
-            </w:r>
-            <w:r>
-              <w:rPr>
-                <w:noProof/>
-                <w:webHidden/>
-              </w:rPr>
-              <w:t>9</w:t>
-            </w:r>
-            <w:r>
-              <w:rPr>
-                <w:noProof/>
-                <w:webHidden/>
-              </w:rPr>
-              <w:fldChar w:fldCharType="end"/>
-            </w:r>
-          </w:hyperlink>
-        </w:p>
-        <w:p>
-          <w:pPr>
-            <w:pStyle w:val="TDC3"/>
-            <w:tabs>
-              <w:tab w:val="left" w:pos="1320"/>
-              <w:tab w:val="right" w:leader="dot" w:pos="8494"/>
-            </w:tabs>
-            <w:rPr>
-              <w:noProof/>
-            </w:rPr>
-          </w:pPr>
-          <w:hyperlink w:anchor="_Toc488253800" w:history="1">
-            <w:r>
-              <w:rPr>
-                <w:rStyle w:val="Hipervnculo"/>
-                <w:noProof/>
-              </w:rPr>
-              <w:t>5.4.2.</w:t>
-            </w:r>
-            <w:r>
-              <w:rPr>
-                <w:noProof/>
-              </w:rPr>
-              <w:tab/>
-            </w:r>
-            <w:r>
-              <w:rPr>
-                <w:rStyle w:val="Hipervnculo"/>
-                <w:noProof/>
-              </w:rPr>
-              <w:t>Desarrollo</w:t>
-            </w:r>
-            <w:r>
-              <w:rPr>
-                <w:noProof/>
-                <w:webHidden/>
-              </w:rPr>
-              <w:tab/>
-            </w:r>
-            <w:r>
-              <w:rPr>
-                <w:noProof/>
-                <w:webHidden/>
-              </w:rPr>
-              <w:fldChar w:fldCharType="begin"/>
-            </w:r>
-            <w:r>
-              <w:rPr>
-                <w:noProof/>
-                <w:webHidden/>
-              </w:rPr>
-              <w:instrText xml:space="preserve"> PAGEREF _Toc488253800 \h </w:instrText>
-            </w:r>
-            <w:r>
-              <w:rPr>
-                <w:noProof/>
-                <w:webHidden/>
-              </w:rPr>
-            </w:r>
-            <w:r>
-              <w:rPr>
-                <w:noProof/>
-                <w:webHidden/>
-              </w:rPr>
-              <w:fldChar w:fldCharType="separate"/>
-            </w:r>
-            <w:r>
-              <w:rPr>
-                <w:noProof/>
-                <w:webHidden/>
-              </w:rPr>
-              <w:t>9</w:t>
-            </w:r>
-            <w:r>
-              <w:rPr>
-                <w:noProof/>
-                <w:webHidden/>
-              </w:rPr>
-              <w:fldChar w:fldCharType="end"/>
-            </w:r>
-          </w:hyperlink>
-        </w:p>
-        <w:p>
-          <w:pPr>
-            <w:pStyle w:val="TDC3"/>
-            <w:tabs>
-              <w:tab w:val="left" w:pos="1320"/>
-              <w:tab w:val="right" w:leader="dot" w:pos="8494"/>
-            </w:tabs>
-            <w:rPr>
-              <w:noProof/>
-            </w:rPr>
-          </w:pPr>
-          <w:hyperlink w:anchor="_Toc488253801" w:history="1">
-            <w:r>
-              <w:rPr>
-                <w:rStyle w:val="Hipervnculo"/>
-                <w:noProof/>
-              </w:rPr>
-              <w:t>5.4.3.</w:t>
-            </w:r>
-            <w:r>
-              <w:rPr>
-                <w:noProof/>
-              </w:rPr>
-              <w:tab/>
-            </w:r>
-            <w:r>
-              <w:rPr>
-                <w:rStyle w:val="Hipervnculo"/>
-                <w:noProof/>
-              </w:rPr>
-              <w:t>Resultados</w:t>
-            </w:r>
-            <w:r>
-              <w:rPr>
-                <w:noProof/>
-                <w:webHidden/>
-              </w:rPr>
-              <w:tab/>
-            </w:r>
-            <w:r>
-              <w:rPr>
-                <w:noProof/>
-                <w:webHidden/>
-              </w:rPr>
-              <w:fldChar w:fldCharType="begin"/>
-            </w:r>
-            <w:r>
-              <w:rPr>
-                <w:noProof/>
-                <w:webHidden/>
-              </w:rPr>
-              <w:instrText xml:space="preserve"> PAGEREF _Toc488253801 \h </w:instrText>
-            </w:r>
-            <w:r>
-              <w:rPr>
-                <w:noProof/>
-                <w:webHidden/>
-              </w:rPr>
-            </w:r>
-            <w:r>
-              <w:rPr>
-                <w:noProof/>
-                <w:webHidden/>
-              </w:rPr>
-              <w:fldChar w:fldCharType="separate"/>
-            </w:r>
-            <w:r>
-              <w:rPr>
-                <w:noProof/>
-                <w:webHidden/>
-              </w:rPr>
-              <w:t>9</w:t>
-            </w:r>
-            <w:r>
-              <w:rPr>
-                <w:noProof/>
-                <w:webHidden/>
-              </w:rPr>
-              <w:fldChar w:fldCharType="end"/>
-            </w:r>
-          </w:hyperlink>
-        </w:p>
-        <w:p>
-          <w:pPr>
-            <w:pStyle w:val="TDC2"/>
-            <w:tabs>
-              <w:tab w:val="left" w:pos="880"/>
-              <w:tab w:val="right" w:leader="dot" w:pos="8494"/>
-            </w:tabs>
-            <w:rPr>
-              <w:noProof/>
-            </w:rPr>
-          </w:pPr>
-          <w:hyperlink w:anchor="_Toc488253802" w:history="1">
-            <w:r>
-              <w:rPr>
-                <w:rStyle w:val="Hipervnculo"/>
-                <w:noProof/>
-              </w:rPr>
-              <w:t>5.5.</w:t>
-            </w:r>
-            <w:r>
-              <w:rPr>
-                <w:noProof/>
-              </w:rPr>
-              <w:tab/>
-            </w:r>
-            <w:r>
-              <w:rPr>
-                <w:rStyle w:val="Hipervnculo"/>
-                <w:noProof/>
-              </w:rPr>
-              <w:t>PROBLEMAS</w:t>
-            </w:r>
-            <w:r>
-              <w:rPr>
-                <w:noProof/>
-                <w:webHidden/>
-              </w:rPr>
-              <w:tab/>
-            </w:r>
-            <w:r>
-              <w:rPr>
-                <w:noProof/>
-                <w:webHidden/>
-              </w:rPr>
-              <w:fldChar w:fldCharType="begin"/>
-            </w:r>
-            <w:r>
-              <w:rPr>
-                <w:noProof/>
-                <w:webHidden/>
-              </w:rPr>
-              <w:instrText xml:space="preserve"> PAGEREF _Toc488253802 \h </w:instrText>
-            </w:r>
-            <w:r>
-              <w:rPr>
-                <w:noProof/>
-                <w:webHidden/>
-              </w:rPr>
-            </w:r>
-            <w:r>
-              <w:rPr>
-                <w:noProof/>
-                <w:webHidden/>
-              </w:rPr>
-              <w:fldChar w:fldCharType="separate"/>
-            </w:r>
-            <w:r>
-              <w:rPr>
-                <w:noProof/>
-                <w:webHidden/>
-              </w:rPr>
-              <w:t>9</w:t>
-            </w:r>
-            <w:r>
-              <w:rPr>
-                <w:noProof/>
-                <w:webHidden/>
-              </w:rPr>
-              <w:fldChar w:fldCharType="end"/>
-            </w:r>
-          </w:hyperlink>
-        </w:p>
-        <w:p>
-          <w:pPr>
-            <w:pStyle w:val="TDC2"/>
-            <w:tabs>
-              <w:tab w:val="left" w:pos="880"/>
-              <w:tab w:val="right" w:leader="dot" w:pos="8494"/>
-            </w:tabs>
-            <w:rPr>
-              <w:noProof/>
-            </w:rPr>
-          </w:pPr>
-          <w:hyperlink w:anchor="_Toc488253803" w:history="1">
-            <w:r>
-              <w:rPr>
-                <w:rStyle w:val="Hipervnculo"/>
-                <w:noProof/>
-              </w:rPr>
-              <w:t>5.6.</w:t>
-            </w:r>
-            <w:r>
-              <w:rPr>
-                <w:noProof/>
-              </w:rPr>
-              <w:tab/>
-            </w:r>
-            <w:r>
-              <w:rPr>
-                <w:rStyle w:val="Hipervnculo"/>
-                <w:noProof/>
-              </w:rPr>
-              <w:t>FUTUROS DESARROLLOS</w:t>
-            </w:r>
-            <w:r>
-              <w:rPr>
-                <w:noProof/>
-                <w:webHidden/>
-              </w:rPr>
-              <w:tab/>
-            </w:r>
-            <w:r>
-              <w:rPr>
-                <w:noProof/>
-                <w:webHidden/>
-              </w:rPr>
-              <w:fldChar w:fldCharType="begin"/>
-            </w:r>
-            <w:r>
-              <w:rPr>
-                <w:noProof/>
-                <w:webHidden/>
-              </w:rPr>
-              <w:instrText xml:space="preserve"> PAGEREF _Toc488253803 \h </w:instrText>
-            </w:r>
-            <w:r>
-              <w:rPr>
-                <w:noProof/>
-                <w:webHidden/>
-              </w:rPr>
-            </w:r>
-            <w:r>
-              <w:rPr>
-                <w:noProof/>
-                <w:webHidden/>
-              </w:rPr>
-              <w:fldChar w:fldCharType="separate"/>
-            </w:r>
-            <w:r>
-              <w:rPr>
-                <w:noProof/>
-                <w:webHidden/>
-              </w:rPr>
-              <w:t>9</w:t>
+              <w:t>11</w:t>
             </w:r>
             <w:r>
               <w:rPr>
@@ -5012,7 +4942,7 @@
               <w:noProof/>
             </w:rPr>
           </w:pPr>
-          <w:hyperlink w:anchor="_Toc488253804" w:history="1">
+          <w:hyperlink w:anchor="_Toc488339585" w:history="1">
             <w:r>
               <w:rPr>
                 <w:rStyle w:val="Hipervnculo"/>
@@ -5052,7 +4982,7 @@
                 <w:noProof/>
                 <w:webHidden/>
               </w:rPr>
-              <w:instrText xml:space="preserve"> PAGEREF _Toc488253804 \h </w:instrText>
+              <w:instrText xml:space="preserve"> PAGEREF _Toc488339585 \h </w:instrText>
             </w:r>
             <w:r>
               <w:rPr>
@@ -5072,7 +5002,7 @@
                 <w:noProof/>
                 <w:webHidden/>
               </w:rPr>
-              <w:t>10</w:t>
+              <w:t>12</w:t>
             </w:r>
             <w:r>
               <w:rPr>
@@ -5094,7 +5024,7 @@
               <w:noProof/>
             </w:rPr>
           </w:pPr>
-          <w:hyperlink w:anchor="_Toc488253805" w:history="1">
+          <w:hyperlink w:anchor="_Toc488339586" w:history="1">
             <w:r>
               <w:rPr>
                 <w:rStyle w:val="Hipervnculo"/>
@@ -5134,7 +5064,7 @@
                 <w:noProof/>
                 <w:webHidden/>
               </w:rPr>
-              <w:instrText xml:space="preserve"> PAGEREF _Toc488253805 \h </w:instrText>
+              <w:instrText xml:space="preserve"> PAGEREF _Toc488339586 \h </w:instrText>
             </w:r>
             <w:r>
               <w:rPr>
@@ -5154,7 +5084,7 @@
                 <w:noProof/>
                 <w:webHidden/>
               </w:rPr>
-              <w:t>11</w:t>
+              <w:t>13</w:t>
             </w:r>
             <w:r>
               <w:rPr>
@@ -5175,7 +5105,7 @@
               <w:noProof/>
             </w:rPr>
           </w:pPr>
-          <w:hyperlink w:anchor="_Toc488253806" w:history="1">
+          <w:hyperlink w:anchor="_Toc488339587" w:history="1">
             <w:r>
               <w:rPr>
                 <w:rStyle w:val="Hipervnculo"/>
@@ -5202,7 +5132,7 @@
                 <w:noProof/>
                 <w:webHidden/>
               </w:rPr>
-              <w:instrText xml:space="preserve"> PAGEREF _Toc488253806 \h </w:instrText>
+              <w:instrText xml:space="preserve"> PAGEREF _Toc488339587 \h </w:instrText>
             </w:r>
             <w:r>
               <w:rPr>
@@ -5222,7 +5152,7 @@
                 <w:noProof/>
                 <w:webHidden/>
               </w:rPr>
-              <w:t>12</w:t>
+              <w:t>14</w:t>
             </w:r>
             <w:r>
               <w:rPr>
@@ -5258,7 +5188,6 @@
       <w:r>
         <w:br w:type="page"/>
       </w:r>
-      <w:bookmarkStart w:id="0" w:name="_Toc488253752"/>
       <w:r>
         <w:lastRenderedPageBreak/>
         <w:br w:type="page"/>
@@ -5272,6 +5201,7 @@
           <w:numId w:val="14"/>
         </w:numPr>
       </w:pPr>
+      <w:bookmarkStart w:id="0" w:name="_Toc488339534"/>
       <w:r>
         <w:lastRenderedPageBreak/>
         <w:t>INTRODUCCIÓN</w:t>
@@ -5295,7 +5225,7 @@
           <w:spacing w:val="0"/>
         </w:rPr>
       </w:pPr>
-      <w:bookmarkStart w:id="1" w:name="_Toc488253753"/>
+      <w:bookmarkStart w:id="1" w:name="_Toc488339535"/>
       <w:r>
         <w:rPr>
           <w:rStyle w:val="Ttulodellibro"/>
@@ -5367,9 +5297,11 @@
         <w:ind w:left="0"/>
         <w:jc w:val="both"/>
       </w:pPr>
+      <w:proofErr w:type="gramStart"/>
       <w:r>
         <w:t>Un ejemplo claro es el uso de impresoras 3D para la fabricación de miembros MORE!</w:t>
       </w:r>
+      <w:proofErr w:type="gramEnd"/>
     </w:p>
     <w:p>
       <w:pPr>
@@ -5378,11 +5310,21 @@
         <w:jc w:val="both"/>
       </w:pPr>
       <w:r>
-        <w:t xml:space="preserve">El ser humano produce un sinfín de señales eléctricas que pueden ser capturas para su estudio, o para la detección de anomalías. Estas señales se denominan bioseñales Las </w:t>
-      </w:r>
+        <w:t xml:space="preserve">El ser humano produce un sinfín de señales eléctricas que pueden ser capturas para su estudio, o para la detección de anomalías. Estas señales se denominan </w:t>
+      </w:r>
+      <w:proofErr w:type="spellStart"/>
       <w:r>
         <w:t>bioseñales</w:t>
       </w:r>
+      <w:proofErr w:type="spellEnd"/>
+      <w:r>
+        <w:t xml:space="preserve"> Las </w:t>
+      </w:r>
+      <w:proofErr w:type="spellStart"/>
+      <w:r>
+        <w:t>bioseñales</w:t>
+      </w:r>
+      <w:proofErr w:type="spellEnd"/>
       <w:r>
         <w:t xml:space="preserve"> más estudiadas son:</w:t>
       </w:r>
@@ -5441,7 +5383,21 @@
         <w:rPr>
           <w:rFonts w:cs="Arial"/>
         </w:rPr>
-        <w:t>EMG (electromiograma)</w:t>
+        <w:t>EMG (</w:t>
+      </w:r>
+      <w:proofErr w:type="spellStart"/>
+      <w:r>
+        <w:rPr>
+          <w:rFonts w:cs="Arial"/>
+        </w:rPr>
+        <w:t>electromiograma</w:t>
+      </w:r>
+      <w:proofErr w:type="spellEnd"/>
+      <w:r>
+        <w:rPr>
+          <w:rFonts w:cs="Arial"/>
+        </w:rPr>
+        <w:t>)</w:t>
       </w:r>
     </w:p>
     <w:p>
@@ -5460,7 +5416,21 @@
         <w:rPr>
           <w:rFonts w:cs="Arial"/>
         </w:rPr>
-        <w:t>MMG (mecanomiograma)</w:t>
+        <w:t>MMG (</w:t>
+      </w:r>
+      <w:proofErr w:type="spellStart"/>
+      <w:r>
+        <w:rPr>
+          <w:rFonts w:cs="Arial"/>
+        </w:rPr>
+        <w:t>mecanomiograma</w:t>
+      </w:r>
+      <w:proofErr w:type="spellEnd"/>
+      <w:r>
+        <w:rPr>
+          <w:rFonts w:cs="Arial"/>
+        </w:rPr>
+        <w:t>)</w:t>
       </w:r>
     </w:p>
     <w:p>
@@ -5479,14 +5449,22 @@
         <w:rPr>
           <w:rFonts w:cs="Arial"/>
         </w:rPr>
-        <w:t>EOG (electrooculogr</w:t>
-      </w:r>
+        <w:t>EOG (</w:t>
+      </w:r>
+      <w:proofErr w:type="spellStart"/>
       <w:r>
         <w:rPr>
           <w:rFonts w:cs="Arial"/>
         </w:rPr>
+        <w:t>electrooculogr</w:t>
+      </w:r>
+      <w:r>
+        <w:rPr>
+          <w:rFonts w:cs="Arial"/>
+        </w:rPr>
         <w:t>afía</w:t>
       </w:r>
+      <w:proofErr w:type="spellEnd"/>
       <w:r>
         <w:rPr>
           <w:rFonts w:cs="Arial"/>
@@ -5529,7 +5507,21 @@
         <w:rPr>
           <w:rFonts w:cs="Arial"/>
         </w:rPr>
-        <w:t>MEG (magnetoencefalograma)</w:t>
+        <w:t>MEG (</w:t>
+      </w:r>
+      <w:proofErr w:type="spellStart"/>
+      <w:r>
+        <w:rPr>
+          <w:rFonts w:cs="Arial"/>
+        </w:rPr>
+        <w:t>magnetoencefalograma</w:t>
+      </w:r>
+      <w:proofErr w:type="spellEnd"/>
+      <w:r>
+        <w:rPr>
+          <w:rFonts w:cs="Arial"/>
+        </w:rPr>
+        <w:t>)</w:t>
       </w:r>
     </w:p>
     <w:p>
@@ -5547,8 +5539,13 @@
         <w:jc w:val="both"/>
       </w:pPr>
       <w:r>
-        <w:t>Una técnica para la detect</w:t>
-      </w:r>
+        <w:t xml:space="preserve">Una técnica para la </w:t>
+      </w:r>
+      <w:proofErr w:type="spellStart"/>
+      <w:r>
+        <w:t>detect</w:t>
+      </w:r>
+      <w:proofErr w:type="spellEnd"/>
     </w:p>
     <w:p>
       <w:pPr>
@@ -5567,7 +5564,7 @@
           <w:spacing w:val="0"/>
         </w:rPr>
       </w:pPr>
-      <w:bookmarkStart w:id="2" w:name="_Toc488253754"/>
+      <w:bookmarkStart w:id="2" w:name="_Toc488339536"/>
       <w:r>
         <w:rPr>
           <w:rStyle w:val="Ttulodellibro"/>
@@ -5598,7 +5595,7 @@
           <w:spacing w:val="0"/>
         </w:rPr>
       </w:pPr>
-      <w:bookmarkStart w:id="3" w:name="_Toc488253755"/>
+      <w:bookmarkStart w:id="3" w:name="_Toc488339537"/>
       <w:r>
         <w:rPr>
           <w:rStyle w:val="Ttulodellibro"/>
@@ -5625,7 +5622,7 @@
           <w:numId w:val="14"/>
         </w:numPr>
       </w:pPr>
-      <w:bookmarkStart w:id="4" w:name="_Toc488253756"/>
+      <w:bookmarkStart w:id="4" w:name="_Toc488339538"/>
       <w:r>
         <w:lastRenderedPageBreak/>
         <w:t>ESTADO DEL ARTE</w:t>
@@ -5649,7 +5646,7 @@
           <w:spacing w:val="0"/>
         </w:rPr>
       </w:pPr>
-      <w:bookmarkStart w:id="5" w:name="_Toc488253757"/>
+      <w:bookmarkStart w:id="5" w:name="_Toc488339539"/>
       <w:r>
         <w:rPr>
           <w:rStyle w:val="Ttulodellibro"/>
@@ -5669,8 +5666,9 @@
           <w:ilvl w:val="2"/>
           <w:numId w:val="14"/>
         </w:numPr>
-      </w:pPr>
-      <w:bookmarkStart w:id="6" w:name="_Toc488253758"/>
+        <w:ind w:left="505" w:hanging="505"/>
+      </w:pPr>
+      <w:bookmarkStart w:id="6" w:name="_Toc488339540"/>
       <w:r>
         <w:t>Descripción</w:t>
       </w:r>
@@ -5683,11 +5681,12 @@
           <w:ilvl w:val="2"/>
           <w:numId w:val="14"/>
         </w:numPr>
+        <w:ind w:left="505" w:hanging="505"/>
       </w:pPr>
       <w:r>
         <w:t xml:space="preserve"> </w:t>
       </w:r>
-      <w:bookmarkStart w:id="7" w:name="_Toc488253759"/>
+      <w:bookmarkStart w:id="7" w:name="_Toc488339541"/>
       <w:r>
         <w:t>Historia</w:t>
       </w:r>
@@ -5710,7 +5709,7 @@
           <w:spacing w:val="0"/>
         </w:rPr>
       </w:pPr>
-      <w:bookmarkStart w:id="8" w:name="_Toc488253760"/>
+      <w:bookmarkStart w:id="8" w:name="_Toc488339542"/>
       <w:r>
         <w:rPr>
           <w:rStyle w:val="Ttulodellibro"/>
@@ -5730,11 +5729,12 @@
           <w:ilvl w:val="2"/>
           <w:numId w:val="14"/>
         </w:numPr>
+        <w:ind w:left="505" w:hanging="505"/>
       </w:pPr>
       <w:r>
         <w:t xml:space="preserve"> </w:t>
       </w:r>
-      <w:bookmarkStart w:id="9" w:name="_Toc488253761"/>
+      <w:bookmarkStart w:id="9" w:name="_Toc488339543"/>
       <w:r>
         <w:t>Descripción</w:t>
       </w:r>
@@ -5747,11 +5747,12 @@
           <w:ilvl w:val="2"/>
           <w:numId w:val="14"/>
         </w:numPr>
+        <w:ind w:left="505" w:hanging="505"/>
       </w:pPr>
       <w:r>
         <w:t xml:space="preserve"> </w:t>
       </w:r>
-      <w:bookmarkStart w:id="10" w:name="_Toc488253762"/>
+      <w:bookmarkStart w:id="10" w:name="_Toc488339544"/>
       <w:r>
         <w:t>Naturaleza</w:t>
       </w:r>
@@ -5764,11 +5765,12 @@
           <w:ilvl w:val="2"/>
           <w:numId w:val="14"/>
         </w:numPr>
+        <w:ind w:left="505" w:hanging="505"/>
       </w:pPr>
       <w:r>
         <w:t xml:space="preserve"> </w:t>
       </w:r>
-      <w:bookmarkStart w:id="11" w:name="_Toc488253763"/>
+      <w:bookmarkStart w:id="11" w:name="_Toc488339545"/>
       <w:r>
         <w:t>Señales fisiológicas</w:t>
       </w:r>
@@ -5781,11 +5783,12 @@
           <w:ilvl w:val="2"/>
           <w:numId w:val="14"/>
         </w:numPr>
+        <w:ind w:left="505" w:hanging="505"/>
       </w:pPr>
       <w:r>
         <w:t xml:space="preserve"> </w:t>
       </w:r>
-      <w:bookmarkStart w:id="12" w:name="_Toc488253764"/>
+      <w:bookmarkStart w:id="12" w:name="_Toc488339546"/>
       <w:r>
         <w:t>Tipos y clasificación</w:t>
       </w:r>
@@ -5798,11 +5801,12 @@
           <w:ilvl w:val="2"/>
           <w:numId w:val="14"/>
         </w:numPr>
+        <w:ind w:left="505" w:hanging="505"/>
       </w:pPr>
       <w:r>
         <w:t xml:space="preserve"> </w:t>
       </w:r>
-      <w:bookmarkStart w:id="13" w:name="_Toc488253765"/>
+      <w:bookmarkStart w:id="13" w:name="_Toc488339547"/>
       <w:r>
         <w:t>Digitalización</w:t>
       </w:r>
@@ -5825,7 +5829,7 @@
           <w:spacing w:val="0"/>
         </w:rPr>
       </w:pPr>
-      <w:bookmarkStart w:id="14" w:name="_Toc488253766"/>
+      <w:bookmarkStart w:id="14" w:name="_Toc488339548"/>
       <w:r>
         <w:rPr>
           <w:rStyle w:val="Ttulodellibro"/>
@@ -5845,11 +5849,12 @@
           <w:ilvl w:val="2"/>
           <w:numId w:val="14"/>
         </w:numPr>
+        <w:ind w:left="505" w:hanging="505"/>
       </w:pPr>
       <w:r>
         <w:t xml:space="preserve"> </w:t>
       </w:r>
-      <w:bookmarkStart w:id="15" w:name="_Toc488253767"/>
+      <w:bookmarkStart w:id="15" w:name="_Toc488339549"/>
       <w:r>
         <w:t>Descripción</w:t>
       </w:r>
@@ -5862,11 +5867,12 @@
           <w:ilvl w:val="2"/>
           <w:numId w:val="14"/>
         </w:numPr>
+        <w:ind w:left="505" w:hanging="505"/>
       </w:pPr>
       <w:r>
         <w:t xml:space="preserve"> </w:t>
       </w:r>
-      <w:bookmarkStart w:id="16" w:name="_Toc488253768"/>
+      <w:bookmarkStart w:id="16" w:name="_Toc488339550"/>
       <w:r>
         <w:t>Uso</w:t>
       </w:r>
@@ -5879,11 +5885,12 @@
           <w:ilvl w:val="2"/>
           <w:numId w:val="14"/>
         </w:numPr>
+        <w:ind w:left="505" w:hanging="505"/>
       </w:pPr>
       <w:r>
         <w:t xml:space="preserve"> </w:t>
       </w:r>
-      <w:bookmarkStart w:id="17" w:name="_Toc488253769"/>
+      <w:bookmarkStart w:id="17" w:name="_Toc488339551"/>
       <w:r>
         <w:t>Tipos de sensores</w:t>
       </w:r>
@@ -5896,11 +5903,12 @@
           <w:ilvl w:val="2"/>
           <w:numId w:val="14"/>
         </w:numPr>
+        <w:ind w:left="505" w:hanging="505"/>
       </w:pPr>
       <w:r>
         <w:t xml:space="preserve"> </w:t>
       </w:r>
-      <w:bookmarkStart w:id="18" w:name="_Toc488253770"/>
+      <w:bookmarkStart w:id="18" w:name="_Toc488339552"/>
       <w:r>
         <w:t>Señales</w:t>
       </w:r>
@@ -5923,7 +5931,7 @@
           <w:spacing w:val="0"/>
         </w:rPr>
       </w:pPr>
-      <w:bookmarkStart w:id="19" w:name="_Toc488253771"/>
+      <w:bookmarkStart w:id="19" w:name="_Toc488339553"/>
       <w:r>
         <w:rPr>
           <w:rStyle w:val="Ttulodellibro"/>
@@ -5943,11 +5951,12 @@
           <w:ilvl w:val="2"/>
           <w:numId w:val="14"/>
         </w:numPr>
+        <w:ind w:left="505" w:hanging="505"/>
       </w:pPr>
       <w:r>
         <w:t xml:space="preserve"> </w:t>
       </w:r>
-      <w:bookmarkStart w:id="20" w:name="_Toc488253772"/>
+      <w:bookmarkStart w:id="20" w:name="_Toc488339554"/>
       <w:r>
         <w:t>Arquitectura</w:t>
       </w:r>
@@ -5960,11 +5969,12 @@
           <w:ilvl w:val="2"/>
           <w:numId w:val="14"/>
         </w:numPr>
+        <w:ind w:left="505" w:hanging="505"/>
       </w:pPr>
       <w:r>
         <w:t xml:space="preserve"> </w:t>
       </w:r>
-      <w:bookmarkStart w:id="21" w:name="_Toc488253773"/>
+      <w:bookmarkStart w:id="21" w:name="_Toc488339555"/>
       <w:r>
         <w:t>Tecnologías</w:t>
       </w:r>
@@ -5987,7 +5997,7 @@
           <w:spacing w:val="0"/>
         </w:rPr>
       </w:pPr>
-      <w:bookmarkStart w:id="22" w:name="_Toc488253774"/>
+      <w:bookmarkStart w:id="22" w:name="_Toc488339556"/>
       <w:r>
         <w:rPr>
           <w:rStyle w:val="Ttulodellibro"/>
@@ -6007,11 +6017,12 @@
           <w:ilvl w:val="2"/>
           <w:numId w:val="14"/>
         </w:numPr>
+        <w:ind w:left="505" w:hanging="505"/>
       </w:pPr>
       <w:r>
         <w:t xml:space="preserve"> </w:t>
       </w:r>
-      <w:bookmarkStart w:id="23" w:name="_Toc488253775"/>
+      <w:bookmarkStart w:id="23" w:name="_Toc488339557"/>
       <w:r>
         <w:t>Serie (RS232/UART)</w:t>
       </w:r>
@@ -6024,11 +6035,12 @@
           <w:ilvl w:val="2"/>
           <w:numId w:val="14"/>
         </w:numPr>
+        <w:ind w:left="505" w:hanging="505"/>
       </w:pPr>
       <w:r>
         <w:t xml:space="preserve"> </w:t>
       </w:r>
-      <w:bookmarkStart w:id="24" w:name="_Toc488253776"/>
+      <w:bookmarkStart w:id="24" w:name="_Toc488339558"/>
       <w:r>
         <w:t>Bluetooth</w:t>
       </w:r>
@@ -6055,7 +6067,7 @@
           <w:numId w:val="14"/>
         </w:numPr>
       </w:pPr>
-      <w:bookmarkStart w:id="25" w:name="_Toc488253777"/>
+      <w:bookmarkStart w:id="25" w:name="_Toc488339559"/>
       <w:r>
         <w:lastRenderedPageBreak/>
         <w:t>DESCRIPCIÓN DEL DISPOSITIVO</w:t>
@@ -6079,7 +6091,7 @@
           <w:spacing w:val="0"/>
         </w:rPr>
       </w:pPr>
-      <w:bookmarkStart w:id="26" w:name="_Toc488253778"/>
+      <w:bookmarkStart w:id="26" w:name="_Toc488339560"/>
       <w:r>
         <w:rPr>
           <w:rStyle w:val="Ttulodellibro"/>
@@ -6099,11 +6111,12 @@
           <w:ilvl w:val="2"/>
           <w:numId w:val="14"/>
         </w:numPr>
+        <w:ind w:left="505" w:hanging="505"/>
       </w:pPr>
       <w:r>
         <w:t xml:space="preserve"> </w:t>
       </w:r>
-      <w:bookmarkStart w:id="27" w:name="_Toc488253779"/>
+      <w:bookmarkStart w:id="27" w:name="_Toc488339561"/>
       <w:r>
         <w:t>Descripción general</w:t>
       </w:r>
@@ -6116,11 +6129,12 @@
           <w:ilvl w:val="2"/>
           <w:numId w:val="14"/>
         </w:numPr>
+        <w:ind w:left="505" w:hanging="505"/>
       </w:pPr>
       <w:r>
         <w:t xml:space="preserve"> </w:t>
       </w:r>
-      <w:bookmarkStart w:id="28" w:name="_Toc488253780"/>
+      <w:bookmarkStart w:id="28" w:name="_Toc488339562"/>
       <w:r>
         <w:t>ADC</w:t>
       </w:r>
@@ -6133,15 +6147,18 @@
           <w:ilvl w:val="2"/>
           <w:numId w:val="14"/>
         </w:numPr>
+        <w:ind w:left="505" w:hanging="505"/>
       </w:pPr>
       <w:r>
         <w:t xml:space="preserve"> </w:t>
       </w:r>
-      <w:bookmarkStart w:id="29" w:name="_Toc488253781"/>
+      <w:bookmarkStart w:id="29" w:name="_Toc488339563"/>
+      <w:proofErr w:type="spellStart"/>
       <w:r>
         <w:t>Cyclone</w:t>
       </w:r>
       <w:bookmarkEnd w:id="29"/>
+      <w:proofErr w:type="spellEnd"/>
     </w:p>
     <w:p>
       <w:pPr>
@@ -6160,7 +6177,7 @@
           <w:spacing w:val="0"/>
         </w:rPr>
       </w:pPr>
-      <w:bookmarkStart w:id="30" w:name="_Toc488253782"/>
+      <w:bookmarkStart w:id="30" w:name="_Toc488339564"/>
       <w:r>
         <w:rPr>
           <w:rStyle w:val="Ttulodellibro"/>
@@ -6190,7 +6207,7 @@
           <w:spacing w:val="0"/>
         </w:rPr>
       </w:pPr>
-      <w:bookmarkStart w:id="31" w:name="_Toc488253783"/>
+      <w:bookmarkStart w:id="31" w:name="_Toc488339565"/>
       <w:r>
         <w:rPr>
           <w:rStyle w:val="Ttulodellibro"/>
@@ -6226,7 +6243,7 @@
           <w:numId w:val="14"/>
         </w:numPr>
       </w:pPr>
-      <w:bookmarkStart w:id="32" w:name="_Toc488253784"/>
+      <w:bookmarkStart w:id="32" w:name="_Toc488339566"/>
       <w:r>
         <w:lastRenderedPageBreak/>
         <w:t>HERRAMIENTAS DE DESARROLLO</w:t>
@@ -6250,7 +6267,7 @@
           <w:spacing w:val="0"/>
         </w:rPr>
       </w:pPr>
-      <w:bookmarkStart w:id="33" w:name="_Toc488253785"/>
+      <w:bookmarkStart w:id="33" w:name="_Toc488339567"/>
       <w:r>
         <w:rPr>
           <w:rStyle w:val="Ttulodellibro"/>
@@ -6270,15 +6287,18 @@
           <w:ilvl w:val="2"/>
           <w:numId w:val="14"/>
         </w:numPr>
+        <w:ind w:left="505" w:hanging="505"/>
       </w:pPr>
       <w:r>
         <w:t xml:space="preserve"> </w:t>
       </w:r>
-      <w:bookmarkStart w:id="34" w:name="_Toc488253786"/>
+      <w:bookmarkStart w:id="34" w:name="_Toc488339568"/>
+      <w:proofErr w:type="spellStart"/>
       <w:r>
         <w:t>ModelSim</w:t>
       </w:r>
       <w:bookmarkEnd w:id="34"/>
+      <w:proofErr w:type="spellEnd"/>
     </w:p>
     <w:p>
       <w:pPr>
@@ -6287,15 +6307,18 @@
           <w:ilvl w:val="2"/>
           <w:numId w:val="14"/>
         </w:numPr>
+        <w:ind w:left="505" w:hanging="505"/>
       </w:pPr>
       <w:r>
         <w:t xml:space="preserve"> </w:t>
       </w:r>
-      <w:bookmarkStart w:id="35" w:name="_Toc488253787"/>
+      <w:bookmarkStart w:id="35" w:name="_Toc488339569"/>
+      <w:proofErr w:type="spellStart"/>
       <w:r>
         <w:t>Quartus</w:t>
       </w:r>
       <w:bookmarkEnd w:id="35"/>
+      <w:proofErr w:type="spellEnd"/>
     </w:p>
     <w:p>
       <w:pPr>
@@ -6314,7 +6337,7 @@
           <w:spacing w:val="0"/>
         </w:rPr>
       </w:pPr>
-      <w:bookmarkStart w:id="36" w:name="_Toc488253788"/>
+      <w:bookmarkStart w:id="36" w:name="_Toc488339570"/>
       <w:r>
         <w:rPr>
           <w:rStyle w:val="Ttulodellibro"/>
@@ -6334,15 +6357,18 @@
           <w:ilvl w:val="2"/>
           <w:numId w:val="14"/>
         </w:numPr>
+        <w:ind w:left="505" w:hanging="505"/>
       </w:pPr>
       <w:r>
         <w:t xml:space="preserve"> </w:t>
       </w:r>
-      <w:bookmarkStart w:id="37" w:name="_Toc488253789"/>
+      <w:bookmarkStart w:id="37" w:name="_Toc488339571"/>
+      <w:proofErr w:type="spellStart"/>
       <w:r>
         <w:t>Octave</w:t>
       </w:r>
       <w:bookmarkEnd w:id="37"/>
+      <w:proofErr w:type="spellEnd"/>
     </w:p>
     <w:p>
       <w:pPr>
@@ -6351,13 +6377,19 @@
           <w:ilvl w:val="2"/>
           <w:numId w:val="14"/>
         </w:numPr>
+        <w:ind w:left="505" w:hanging="505"/>
       </w:pPr>
       <w:r>
         <w:t xml:space="preserve"> </w:t>
       </w:r>
-      <w:bookmarkStart w:id="38" w:name="_Toc488253790"/>
-      <w:r>
-        <w:t>Matplotlib (Python)</w:t>
+      <w:bookmarkStart w:id="38" w:name="_Toc488339572"/>
+      <w:proofErr w:type="spellStart"/>
+      <w:r>
+        <w:t>Matplotlib</w:t>
+      </w:r>
+      <w:proofErr w:type="spellEnd"/>
+      <w:r>
+        <w:t xml:space="preserve"> (Python)</w:t>
       </w:r>
       <w:bookmarkEnd w:id="38"/>
     </w:p>
@@ -6378,7 +6410,7 @@
           <w:spacing w:val="0"/>
         </w:rPr>
       </w:pPr>
-      <w:bookmarkStart w:id="39" w:name="_Toc488253791"/>
+      <w:bookmarkStart w:id="39" w:name="_Toc488339573"/>
       <w:r>
         <w:rPr>
           <w:rStyle w:val="Ttulodellibro"/>
@@ -6424,7 +6456,7 @@
           <w:numId w:val="14"/>
         </w:numPr>
       </w:pPr>
-      <w:bookmarkStart w:id="40" w:name="_Toc488253792"/>
+      <w:bookmarkStart w:id="40" w:name="_Toc488339574"/>
       <w:r>
         <w:lastRenderedPageBreak/>
         <w:t>TRABAJO DESARROLLADO</w:t>
@@ -6448,7 +6480,7 @@
           <w:spacing w:val="0"/>
         </w:rPr>
       </w:pPr>
-      <w:bookmarkStart w:id="41" w:name="_Toc488253793"/>
+      <w:bookmarkStart w:id="41" w:name="_Toc488339575"/>
       <w:r>
         <w:rPr>
           <w:rStyle w:val="Ttulodellibro"/>
@@ -6515,12 +6547,14 @@
       <w:r>
         <w:t xml:space="preserve"> de </w:t>
       </w:r>
+      <w:proofErr w:type="spellStart"/>
       <w:r>
         <w:rPr>
           <w:i/>
         </w:rPr>
         <w:t>Terasic</w:t>
       </w:r>
+      <w:proofErr w:type="spellEnd"/>
       <w:r>
         <w:t>. Esta placa contiene varios módulos embebidos, de los cuales, para este proyecto, se hará uso de:</w:t>
       </w:r>
@@ -6535,7 +6569,15 @@
         <w:jc w:val="both"/>
       </w:pPr>
       <w:r>
-        <w:t xml:space="preserve">Altera Cyclone® IV EP4CE22F17C6N </w:t>
+        <w:t xml:space="preserve">Altera </w:t>
+      </w:r>
+      <w:proofErr w:type="spellStart"/>
+      <w:r>
+        <w:t>Cyclone</w:t>
+      </w:r>
+      <w:proofErr w:type="spellEnd"/>
+      <w:r>
+        <w:t xml:space="preserve">® IV EP4CE22F17C6N </w:t>
       </w:r>
       <w:r>
         <w:t>(</w:t>
@@ -6557,13 +6599,7 @@
         <w:jc w:val="both"/>
       </w:pPr>
       <w:r>
-        <w:t>ADC128S022</w:t>
-      </w:r>
-      <w:r>
-        <w:t xml:space="preserve"> (</w:t>
-      </w:r>
-      <w:r>
-        <w:t>Conversor A/D</w:t>
+        <w:t>ADC128S022 (Conversor A/D</w:t>
       </w:r>
       <w:r>
         <w:t xml:space="preserve"> de 8 canales</w:t>
@@ -6660,6 +6696,9 @@
         <w:t xml:space="preserve">Las señales analógicas procedentes del músculo son llevadas </w:t>
       </w:r>
       <w:r>
+        <w:t xml:space="preserve">al </w:t>
+      </w:r>
+      <w:r>
         <w:t>ADC. El ADC es controlado por la FPGA, la cual establecerá qué canal y en qué momento (teniendo en cuenta las especificaciones de tiempo del propio ADC) ha de ser muestreado.</w:t>
       </w:r>
     </w:p>
@@ -6714,10 +6753,35 @@
         <w:jc w:val="both"/>
       </w:pPr>
       <w:r>
+        <w:t>El ordenador es responsable de desempaquetar los datos recibidos y guardarlos en un fichero para su posterior estudio.</w:t>
+      </w:r>
+    </w:p>
+    <w:p>
+      <w:pPr>
+        <w:pStyle w:val="Prrafodelista"/>
+        <w:ind w:left="0"/>
+        <w:jc w:val="both"/>
+      </w:pPr>
+    </w:p>
+    <w:p>
+      <w:pPr>
+        <w:pStyle w:val="Prrafodelista"/>
+        <w:ind w:left="0"/>
+        <w:jc w:val="both"/>
+      </w:pPr>
+      <w:r>
         <w:t>Cabe destacar, que este sistema ha de ser flexible, por lo que su diseño ha de ser modular. Al propio ADC podría ser conectada cualquier señal analógica (teniendo en cuenta las limitaciones de la placa), y los datos podrían ser enviados a cualquier sistema con conexión UART.</w:t>
       </w:r>
-      <w:bookmarkStart w:id="42" w:name="_GoBack"/>
-      <w:bookmarkEnd w:id="42"/>
+    </w:p>
+    <w:p>
+      <w:pPr>
+        <w:pStyle w:val="Prrafodelista"/>
+        <w:ind w:left="0"/>
+        <w:jc w:val="both"/>
+      </w:pPr>
+      <w:r>
+        <w:t>Por ejemplo, se podrían sustituir los sensores EMG por unos sensores de monitorización cardíaca, y el ordenador, por un dispositivo móvil con sistema Android.</w:t>
+      </w:r>
     </w:p>
     <w:p>
       <w:pPr>
@@ -6762,7 +6826,7 @@
           <w:spacing w:val="0"/>
         </w:rPr>
       </w:pPr>
-      <w:bookmarkStart w:id="43" w:name="_Toc488253795"/>
+      <w:bookmarkStart w:id="42" w:name="_Toc488339576"/>
       <w:r>
         <w:rPr>
           <w:rStyle w:val="Ttulodellibro"/>
@@ -6774,8 +6838,22 @@
         <w:lastRenderedPageBreak/>
         <w:t>ESPECIFICACIONES</w:t>
       </w:r>
-      <w:bookmarkEnd w:id="43"/>
-    </w:p>
+      <w:bookmarkEnd w:id="42"/>
+    </w:p>
+    <w:p>
+      <w:pPr>
+        <w:pStyle w:val="Ttulo3"/>
+        <w:numPr>
+          <w:ilvl w:val="2"/>
+          <w:numId w:val="14"/>
+        </w:numPr>
+        <w:ind w:left="505" w:hanging="505"/>
+      </w:pPr>
+      <w:r>
+        <w:t>Especificaciones ADC</w:t>
+      </w:r>
+    </w:p>
+    <w:p/>
     <w:p>
       <w:pPr>
         <w:pStyle w:val="Ttulo2"/>
@@ -6793,7 +6871,7 @@
           <w:spacing w:val="0"/>
         </w:rPr>
       </w:pPr>
-      <w:bookmarkStart w:id="44" w:name="_Toc488253796"/>
+      <w:bookmarkStart w:id="43" w:name="_Toc488339577"/>
       <w:r>
         <w:rPr>
           <w:rStyle w:val="Ttulodellibro"/>
@@ -6804,7 +6882,7 @@
         </w:rPr>
         <w:t>DISEÑO</w:t>
       </w:r>
-      <w:bookmarkEnd w:id="44"/>
+      <w:bookmarkEnd w:id="43"/>
     </w:p>
     <w:p>
       <w:pPr>
@@ -6813,12 +6891,581 @@
           <w:ilvl w:val="2"/>
           <w:numId w:val="14"/>
         </w:numPr>
-      </w:pPr>
-      <w:bookmarkStart w:id="45" w:name="_Toc488253797"/>
-      <w:r>
-        <w:t>Esquemas y diagramas</w:t>
+        <w:ind w:left="505" w:hanging="505"/>
+      </w:pPr>
+      <w:bookmarkStart w:id="44" w:name="_Toc488339578"/>
+      <w:r>
+        <w:t>FPGA: Esquema</w:t>
+      </w:r>
+      <w:r>
+        <w:t xml:space="preserve"> </w:t>
+      </w:r>
+      <w:r>
+        <w:t>general</w:t>
+      </w:r>
+      <w:bookmarkEnd w:id="44"/>
+    </w:p>
+    <w:p>
+      <w:pPr>
+        <w:rPr>
+          <w:noProof/>
+        </w:rPr>
+      </w:pPr>
+      <w:r>
+        <w:rPr>
+          <w:noProof/>
+        </w:rPr>
+        <w:t>El siguiente esquema muestra el diseño de la FPGA</w:t>
+      </w:r>
+    </w:p>
+    <w:p>
+      <w:pPr>
+        <w:jc w:val="center"/>
+      </w:pPr>
+      <w:r>
+        <w:rPr>
+          <w:noProof/>
+        </w:rPr>
+        <w:drawing>
+          <wp:inline distT="0" distB="0" distL="0" distR="0">
+            <wp:extent cx="5848710" cy="3014504"/>
+            <wp:effectExtent l="0" t="0" r="0" b="0"/>
+            <wp:docPr id="2" name="Imagen 2"/>
+            <wp:cNvGraphicFramePr>
+              <a:graphicFrameLocks xmlns:a="http://schemas.openxmlformats.org/drawingml/2006/main" noChangeAspect="1"/>
+            </wp:cNvGraphicFramePr>
+            <a:graphic xmlns:a="http://schemas.openxmlformats.org/drawingml/2006/main">
+              <a:graphicData uri="http://schemas.openxmlformats.org/drawingml/2006/picture">
+                <pic:pic xmlns:pic="http://schemas.openxmlformats.org/drawingml/2006/picture">
+                  <pic:nvPicPr>
+                    <pic:cNvPr id="2" name="esquemaDE0.jpg"/>
+                    <pic:cNvPicPr/>
+                  </pic:nvPicPr>
+                  <pic:blipFill rotWithShape="1">
+                    <a:blip r:embed="rId12">
+                      <a:extLst>
+                        <a:ext uri="{28A0092B-C50C-407E-A947-70E740481C1C}">
+                          <a14:useLocalDpi xmlns:a14="http://schemas.microsoft.com/office/drawing/2010/main" val="0"/>
+                        </a:ext>
+                      </a:extLst>
+                    </a:blip>
+                    <a:srcRect l="11504" t="8735" r="1715" b="31628"/>
+                    <a:stretch/>
+                  </pic:blipFill>
+                  <pic:spPr bwMode="auto">
+                    <a:xfrm>
+                      <a:off x="0" y="0"/>
+                      <a:ext cx="5865612" cy="3023216"/>
+                    </a:xfrm>
+                    <a:prstGeom prst="rect">
+                      <a:avLst/>
+                    </a:prstGeom>
+                    <a:ln>
+                      <a:noFill/>
+                    </a:ln>
+                    <a:extLst>
+                      <a:ext uri="{53640926-AAD7-44D8-BBD7-CCE9431645EC}">
+                        <a14:shadowObscured xmlns:a14="http://schemas.microsoft.com/office/drawing/2010/main"/>
+                      </a:ext>
+                    </a:extLst>
+                  </pic:spPr>
+                </pic:pic>
+              </a:graphicData>
+            </a:graphic>
+          </wp:inline>
+        </w:drawing>
+      </w:r>
+    </w:p>
+    <w:p>
+      <w:pPr>
+        <w:pStyle w:val="Ttulo3"/>
+        <w:numPr>
+          <w:ilvl w:val="2"/>
+          <w:numId w:val="14"/>
+        </w:numPr>
+        <w:ind w:left="505" w:hanging="505"/>
+      </w:pPr>
+      <w:r>
+        <w:t>FPGA: módulo control ADC</w:t>
+      </w:r>
+    </w:p>
+    <w:p>
+      <w:pPr>
+        <w:rPr>
+          <w:u w:val="single"/>
+        </w:rPr>
+      </w:pPr>
+      <w:r>
+        <w:rPr>
+          <w:u w:val="single"/>
+        </w:rPr>
+        <w:t xml:space="preserve">Unidad de </w:t>
+      </w:r>
+      <w:r>
+        <w:rPr>
+          <w:u w:val="single"/>
+        </w:rPr>
+        <w:t>proceso</w:t>
+      </w:r>
+    </w:p>
+    <w:p>
+      <w:pPr>
+        <w:rPr>
+          <w:noProof/>
+        </w:rPr>
+      </w:pPr>
+    </w:p>
+    <w:p>
+      <w:pPr>
+        <w:jc w:val="center"/>
+      </w:pPr>
+      <w:bookmarkStart w:id="45" w:name="_GoBack"/>
+      <w:r>
+        <w:rPr>
+          <w:noProof/>
+        </w:rPr>
+        <w:lastRenderedPageBreak/>
+        <w:drawing>
+          <wp:inline distT="0" distB="0" distL="0" distR="0">
+            <wp:extent cx="5098211" cy="7680299"/>
+            <wp:effectExtent l="0" t="0" r="7620" b="0"/>
+            <wp:docPr id="12" name="Imagen 12"/>
+            <wp:cNvGraphicFramePr>
+              <a:graphicFrameLocks xmlns:a="http://schemas.openxmlformats.org/drawingml/2006/main" noChangeAspect="1"/>
+            </wp:cNvGraphicFramePr>
+            <a:graphic xmlns:a="http://schemas.openxmlformats.org/drawingml/2006/main">
+              <a:graphicData uri="http://schemas.openxmlformats.org/drawingml/2006/picture">
+                <pic:pic xmlns:pic="http://schemas.openxmlformats.org/drawingml/2006/picture">
+                  <pic:nvPicPr>
+                    <pic:cNvPr id="12" name="adc_controller_unidad_proceso.jpg"/>
+                    <pic:cNvPicPr/>
+                  </pic:nvPicPr>
+                  <pic:blipFill rotWithShape="1">
+                    <a:blip r:embed="rId13">
+                      <a:extLst>
+                        <a:ext uri="{28A0092B-C50C-407E-A947-70E740481C1C}">
+                          <a14:useLocalDpi xmlns:a14="http://schemas.microsoft.com/office/drawing/2010/main" val="0"/>
+                        </a:ext>
+                      </a:extLst>
+                    </a:blip>
+                    <a:srcRect l="5433" t="2937" r="9729" b="6702"/>
+                    <a:stretch/>
+                  </pic:blipFill>
+                  <pic:spPr bwMode="auto">
+                    <a:xfrm>
+                      <a:off x="0" y="0"/>
+                      <a:ext cx="5102352" cy="7686538"/>
+                    </a:xfrm>
+                    <a:prstGeom prst="rect">
+                      <a:avLst/>
+                    </a:prstGeom>
+                    <a:ln>
+                      <a:noFill/>
+                    </a:ln>
+                    <a:extLst>
+                      <a:ext uri="{53640926-AAD7-44D8-BBD7-CCE9431645EC}">
+                        <a14:shadowObscured xmlns:a14="http://schemas.microsoft.com/office/drawing/2010/main"/>
+                      </a:ext>
+                    </a:extLst>
+                  </pic:spPr>
+                </pic:pic>
+              </a:graphicData>
+            </a:graphic>
+          </wp:inline>
+        </w:drawing>
       </w:r>
       <w:bookmarkEnd w:id="45"/>
+    </w:p>
+    <w:p>
+      <w:pPr>
+        <w:pStyle w:val="Ttulo3"/>
+        <w:numPr>
+          <w:ilvl w:val="2"/>
+          <w:numId w:val="14"/>
+        </w:numPr>
+        <w:ind w:left="505" w:hanging="505"/>
+      </w:pPr>
+      <w:r>
+        <w:t>FPGA: módulo principal</w:t>
+      </w:r>
+    </w:p>
+    <w:p>
+      <w:pPr>
+        <w:rPr>
+          <w:u w:val="single"/>
+        </w:rPr>
+      </w:pPr>
+      <w:r>
+        <w:rPr>
+          <w:u w:val="single"/>
+        </w:rPr>
+        <w:t xml:space="preserve">Unidad de </w:t>
+      </w:r>
+      <w:r>
+        <w:rPr>
+          <w:u w:val="single"/>
+        </w:rPr>
+        <w:t>control</w:t>
+      </w:r>
+    </w:p>
+    <w:p>
+      <w:pPr>
+        <w:rPr>
+          <w:noProof/>
+          <w:u w:val="single"/>
+        </w:rPr>
+      </w:pPr>
+    </w:p>
+    <w:p>
+      <w:pPr>
+        <w:jc w:val="center"/>
+        <w:rPr>
+          <w:u w:val="single"/>
+        </w:rPr>
+      </w:pPr>
+      <w:r>
+        <w:rPr>
+          <w:noProof/>
+        </w:rPr>
+        <w:lastRenderedPageBreak/>
+        <w:drawing>
+          <wp:inline distT="0" distB="0" distL="0" distR="0">
+            <wp:extent cx="1983740" cy="4545256"/>
+            <wp:effectExtent l="0" t="0" r="0" b="8255"/>
+            <wp:docPr id="3" name="Imagen 3"/>
+            <wp:cNvGraphicFramePr>
+              <a:graphicFrameLocks xmlns:a="http://schemas.openxmlformats.org/drawingml/2006/main" noChangeAspect="1"/>
+            </wp:cNvGraphicFramePr>
+            <a:graphic xmlns:a="http://schemas.openxmlformats.org/drawingml/2006/main">
+              <a:graphicData uri="http://schemas.openxmlformats.org/drawingml/2006/picture">
+                <pic:pic xmlns:pic="http://schemas.openxmlformats.org/drawingml/2006/picture">
+                  <pic:nvPicPr>
+                    <pic:cNvPr id="3" name="main_block_unidad_de_control.jpg"/>
+                    <pic:cNvPicPr/>
+                  </pic:nvPicPr>
+                  <pic:blipFill rotWithShape="1">
+                    <a:blip r:embed="rId14">
+                      <a:extLst>
+                        <a:ext uri="{28A0092B-C50C-407E-A947-70E740481C1C}">
+                          <a14:useLocalDpi xmlns:a14="http://schemas.microsoft.com/office/drawing/2010/main" val="0"/>
+                        </a:ext>
+                      </a:extLst>
+                    </a:blip>
+                    <a:srcRect l="31313" t="2711" r="31945" b="37768"/>
+                    <a:stretch/>
+                  </pic:blipFill>
+                  <pic:spPr bwMode="auto">
+                    <a:xfrm>
+                      <a:off x="0" y="0"/>
+                      <a:ext cx="1984101" cy="4546083"/>
+                    </a:xfrm>
+                    <a:prstGeom prst="rect">
+                      <a:avLst/>
+                    </a:prstGeom>
+                    <a:ln>
+                      <a:noFill/>
+                    </a:ln>
+                    <a:extLst>
+                      <a:ext uri="{53640926-AAD7-44D8-BBD7-CCE9431645EC}">
+                        <a14:shadowObscured xmlns:a14="http://schemas.microsoft.com/office/drawing/2010/main"/>
+                      </a:ext>
+                    </a:extLst>
+                  </pic:spPr>
+                </pic:pic>
+              </a:graphicData>
+            </a:graphic>
+          </wp:inline>
+        </w:drawing>
+      </w:r>
+    </w:p>
+    <w:p>
+      <w:pPr>
+        <w:rPr>
+          <w:u w:val="single"/>
+        </w:rPr>
+      </w:pPr>
+      <w:r>
+        <w:rPr>
+          <w:u w:val="single"/>
+        </w:rPr>
+        <w:t>Unidad de proceso</w:t>
+      </w:r>
+    </w:p>
+    <w:p>
+      <w:pPr>
+        <w:rPr>
+          <w:noProof/>
+          <w:u w:val="single"/>
+        </w:rPr>
+      </w:pPr>
+    </w:p>
+    <w:p>
+      <w:pPr>
+        <w:rPr>
+          <w:u w:val="single"/>
+        </w:rPr>
+      </w:pPr>
+      <w:r>
+        <w:rPr>
+          <w:noProof/>
+        </w:rPr>
+        <w:lastRenderedPageBreak/>
+        <w:drawing>
+          <wp:inline distT="0" distB="0" distL="0" distR="0">
+            <wp:extent cx="5055079" cy="4932332"/>
+            <wp:effectExtent l="0" t="0" r="0" b="1905"/>
+            <wp:docPr id="5" name="Imagen 5"/>
+            <wp:cNvGraphicFramePr>
+              <a:graphicFrameLocks xmlns:a="http://schemas.openxmlformats.org/drawingml/2006/main" noChangeAspect="1"/>
+            </wp:cNvGraphicFramePr>
+            <a:graphic xmlns:a="http://schemas.openxmlformats.org/drawingml/2006/main">
+              <a:graphicData uri="http://schemas.openxmlformats.org/drawingml/2006/picture">
+                <pic:pic xmlns:pic="http://schemas.openxmlformats.org/drawingml/2006/picture">
+                  <pic:nvPicPr>
+                    <pic:cNvPr id="5" name="main_block_unidad_de_proceso.jpg"/>
+                    <pic:cNvPicPr/>
+                  </pic:nvPicPr>
+                  <pic:blipFill rotWithShape="1">
+                    <a:blip r:embed="rId15">
+                      <a:extLst>
+                        <a:ext uri="{28A0092B-C50C-407E-A947-70E740481C1C}">
+                          <a14:useLocalDpi xmlns:a14="http://schemas.microsoft.com/office/drawing/2010/main" val="0"/>
+                        </a:ext>
+                      </a:extLst>
+                    </a:blip>
+                    <a:srcRect l="6871" t="4180" r="20274" b="45561"/>
+                    <a:stretch/>
+                  </pic:blipFill>
+                  <pic:spPr bwMode="auto">
+                    <a:xfrm>
+                      <a:off x="0" y="0"/>
+                      <a:ext cx="5066642" cy="4943614"/>
+                    </a:xfrm>
+                    <a:prstGeom prst="rect">
+                      <a:avLst/>
+                    </a:prstGeom>
+                    <a:ln>
+                      <a:noFill/>
+                    </a:ln>
+                    <a:extLst>
+                      <a:ext uri="{53640926-AAD7-44D8-BBD7-CCE9431645EC}">
+                        <a14:shadowObscured xmlns:a14="http://schemas.microsoft.com/office/drawing/2010/main"/>
+                      </a:ext>
+                    </a:extLst>
+                  </pic:spPr>
+                </pic:pic>
+              </a:graphicData>
+            </a:graphic>
+          </wp:inline>
+        </w:drawing>
+      </w:r>
+    </w:p>
+    <w:p>
+      <w:pPr>
+        <w:pStyle w:val="Ttulo3"/>
+        <w:numPr>
+          <w:ilvl w:val="2"/>
+          <w:numId w:val="14"/>
+        </w:numPr>
+        <w:ind w:left="505" w:hanging="505"/>
+      </w:pPr>
+      <w:r>
+        <w:t>FPGA: módulo transmisión UART</w:t>
+      </w:r>
+    </w:p>
+    <w:p>
+      <w:pPr>
+        <w:rPr>
+          <w:u w:val="single"/>
+        </w:rPr>
+      </w:pPr>
+      <w:r>
+        <w:rPr>
+          <w:u w:val="single"/>
+        </w:rPr>
+        <w:t>Unidad de control</w:t>
+      </w:r>
+    </w:p>
+    <w:p>
+      <w:pPr>
+        <w:rPr>
+          <w:noProof/>
+        </w:rPr>
+      </w:pPr>
+    </w:p>
+    <w:p>
+      <w:pPr>
+        <w:jc w:val="center"/>
+        <w:rPr>
+          <w:u w:val="single"/>
+        </w:rPr>
+      </w:pPr>
+      <w:r>
+        <w:rPr>
+          <w:noProof/>
+        </w:rPr>
+        <w:lastRenderedPageBreak/>
+        <w:drawing>
+          <wp:inline distT="0" distB="0" distL="0" distR="0">
+            <wp:extent cx="2915113" cy="4848045"/>
+            <wp:effectExtent l="0" t="0" r="0" b="0"/>
+            <wp:docPr id="10" name="Imagen 10"/>
+            <wp:cNvGraphicFramePr>
+              <a:graphicFrameLocks xmlns:a="http://schemas.openxmlformats.org/drawingml/2006/main" noChangeAspect="1"/>
+            </wp:cNvGraphicFramePr>
+            <a:graphic xmlns:a="http://schemas.openxmlformats.org/drawingml/2006/main">
+              <a:graphicData uri="http://schemas.openxmlformats.org/drawingml/2006/picture">
+                <pic:pic xmlns:pic="http://schemas.openxmlformats.org/drawingml/2006/picture">
+                  <pic:nvPicPr>
+                    <pic:cNvPr id="10" name="uart_tx_unidad_de_control.jpg"/>
+                    <pic:cNvPicPr/>
+                  </pic:nvPicPr>
+                  <pic:blipFill rotWithShape="1">
+                    <a:blip r:embed="rId16">
+                      <a:extLst>
+                        <a:ext uri="{28A0092B-C50C-407E-A947-70E740481C1C}">
+                          <a14:useLocalDpi xmlns:a14="http://schemas.microsoft.com/office/drawing/2010/main" val="0"/>
+                        </a:ext>
+                      </a:extLst>
+                    </a:blip>
+                    <a:srcRect l="30834" t="2710" r="15174" b="33804"/>
+                    <a:stretch/>
+                  </pic:blipFill>
+                  <pic:spPr bwMode="auto">
+                    <a:xfrm>
+                      <a:off x="0" y="0"/>
+                      <a:ext cx="2915593" cy="4848844"/>
+                    </a:xfrm>
+                    <a:prstGeom prst="rect">
+                      <a:avLst/>
+                    </a:prstGeom>
+                    <a:ln>
+                      <a:noFill/>
+                    </a:ln>
+                    <a:extLst>
+                      <a:ext uri="{53640926-AAD7-44D8-BBD7-CCE9431645EC}">
+                        <a14:shadowObscured xmlns:a14="http://schemas.microsoft.com/office/drawing/2010/main"/>
+                      </a:ext>
+                    </a:extLst>
+                  </pic:spPr>
+                </pic:pic>
+              </a:graphicData>
+            </a:graphic>
+          </wp:inline>
+        </w:drawing>
+      </w:r>
+    </w:p>
+    <w:p>
+      <w:pPr>
+        <w:rPr>
+          <w:u w:val="single"/>
+        </w:rPr>
+      </w:pPr>
+      <w:r>
+        <w:rPr>
+          <w:u w:val="single"/>
+        </w:rPr>
+        <w:t>Unidad de control</w:t>
+      </w:r>
+    </w:p>
+    <w:p>
+      <w:pPr>
+        <w:rPr>
+          <w:noProof/>
+        </w:rPr>
+      </w:pPr>
+    </w:p>
+    <w:p>
+      <w:pPr>
+        <w:jc w:val="center"/>
+      </w:pPr>
+      <w:r>
+        <w:rPr>
+          <w:noProof/>
+        </w:rPr>
+        <w:lastRenderedPageBreak/>
+        <w:drawing>
+          <wp:inline distT="0" distB="0" distL="0" distR="0">
+            <wp:extent cx="4192438" cy="3520464"/>
+            <wp:effectExtent l="0" t="0" r="0" b="3810"/>
+            <wp:docPr id="11" name="Imagen 11"/>
+            <wp:cNvGraphicFramePr>
+              <a:graphicFrameLocks xmlns:a="http://schemas.openxmlformats.org/drawingml/2006/main" noChangeAspect="1"/>
+            </wp:cNvGraphicFramePr>
+            <a:graphic xmlns:a="http://schemas.openxmlformats.org/drawingml/2006/main">
+              <a:graphicData uri="http://schemas.openxmlformats.org/drawingml/2006/picture">
+                <pic:pic xmlns:pic="http://schemas.openxmlformats.org/drawingml/2006/picture">
+                  <pic:nvPicPr>
+                    <pic:cNvPr id="11" name="uart_tx_unidad_de_proceso.jpg"/>
+                    <pic:cNvPicPr/>
+                  </pic:nvPicPr>
+                  <pic:blipFill rotWithShape="1">
+                    <a:blip r:embed="rId17">
+                      <a:extLst>
+                        <a:ext uri="{28A0092B-C50C-407E-A947-70E740481C1C}">
+                          <a14:useLocalDpi xmlns:a14="http://schemas.microsoft.com/office/drawing/2010/main" val="0"/>
+                        </a:ext>
+                      </a:extLst>
+                    </a:blip>
+                    <a:srcRect l="9588" t="20330" r="20589" b="38216"/>
+                    <a:stretch/>
+                  </pic:blipFill>
+                  <pic:spPr bwMode="auto">
+                    <a:xfrm>
+                      <a:off x="0" y="0"/>
+                      <a:ext cx="4197254" cy="3524508"/>
+                    </a:xfrm>
+                    <a:prstGeom prst="rect">
+                      <a:avLst/>
+                    </a:prstGeom>
+                    <a:ln>
+                      <a:noFill/>
+                    </a:ln>
+                    <a:extLst>
+                      <a:ext uri="{53640926-AAD7-44D8-BBD7-CCE9431645EC}">
+                        <a14:shadowObscured xmlns:a14="http://schemas.microsoft.com/office/drawing/2010/main"/>
+                      </a:ext>
+                    </a:extLst>
+                  </pic:spPr>
+                </pic:pic>
+              </a:graphicData>
+            </a:graphic>
+          </wp:inline>
+        </w:drawing>
+      </w:r>
+    </w:p>
+    <w:p>
+      <w:pPr>
+        <w:pStyle w:val="Ttulo3"/>
+        <w:numPr>
+          <w:ilvl w:val="2"/>
+          <w:numId w:val="14"/>
+        </w:numPr>
+        <w:ind w:left="505" w:hanging="505"/>
+      </w:pPr>
+      <w:r>
+        <w:t>PC: Script captura de datos</w:t>
+      </w:r>
+    </w:p>
+    <w:p>
+      <w:pPr>
+        <w:rPr>
+          <w:u w:val="single"/>
+        </w:rPr>
+      </w:pPr>
+      <w:r>
+        <w:rPr>
+          <w:u w:val="single"/>
+        </w:rPr>
+        <w:t>Diagrama de flujo</w:t>
+      </w:r>
+    </w:p>
+    <w:p/>
+    <w:p/>
+    <w:p>
+      <w:pPr>
+        <w:jc w:val="both"/>
+      </w:pPr>
     </w:p>
     <w:p>
       <w:pPr>
@@ -6837,7 +7484,7 @@
           <w:spacing w:val="0"/>
         </w:rPr>
       </w:pPr>
-      <w:bookmarkStart w:id="46" w:name="_Toc488253798"/>
+      <w:bookmarkStart w:id="46" w:name="_Toc488339579"/>
       <w:r>
         <w:rPr>
           <w:rStyle w:val="Ttulodellibro"/>
@@ -6857,8 +7504,9 @@
           <w:ilvl w:val="2"/>
           <w:numId w:val="14"/>
         </w:numPr>
-      </w:pPr>
-      <w:bookmarkStart w:id="47" w:name="_Toc488253799"/>
+        <w:ind w:left="505" w:hanging="505"/>
+      </w:pPr>
+      <w:bookmarkStart w:id="47" w:name="_Toc488339580"/>
       <w:r>
         <w:t>Simulaciones</w:t>
       </w:r>
@@ -6871,8 +7519,9 @@
           <w:ilvl w:val="2"/>
           <w:numId w:val="14"/>
         </w:numPr>
-      </w:pPr>
-      <w:bookmarkStart w:id="48" w:name="_Toc488253800"/>
+        <w:ind w:left="505" w:hanging="505"/>
+      </w:pPr>
+      <w:bookmarkStart w:id="48" w:name="_Toc488339581"/>
       <w:r>
         <w:t>Desarrollo</w:t>
       </w:r>
@@ -6885,8 +7534,9 @@
           <w:ilvl w:val="2"/>
           <w:numId w:val="14"/>
         </w:numPr>
-      </w:pPr>
-      <w:bookmarkStart w:id="49" w:name="_Toc488253801"/>
+        <w:ind w:left="505" w:hanging="505"/>
+      </w:pPr>
+      <w:bookmarkStart w:id="49" w:name="_Toc488339582"/>
       <w:r>
         <w:t>Resultados</w:t>
       </w:r>
@@ -6909,7 +7559,7 @@
           <w:spacing w:val="0"/>
         </w:rPr>
       </w:pPr>
-      <w:bookmarkStart w:id="50" w:name="_Toc488253802"/>
+      <w:bookmarkStart w:id="50" w:name="_Toc488339583"/>
       <w:r>
         <w:rPr>
           <w:rStyle w:val="Ttulodellibro"/>
@@ -6939,7 +7589,7 @@
           <w:spacing w:val="0"/>
         </w:rPr>
       </w:pPr>
-      <w:bookmarkStart w:id="51" w:name="_Toc488253803"/>
+      <w:bookmarkStart w:id="51" w:name="_Toc488339584"/>
       <w:r>
         <w:rPr>
           <w:rStyle w:val="Ttulodellibro"/>
@@ -6974,7 +7624,7 @@
           <w:numId w:val="14"/>
         </w:numPr>
       </w:pPr>
-      <w:bookmarkStart w:id="52" w:name="_Toc488253804"/>
+      <w:bookmarkStart w:id="52" w:name="_Toc488339585"/>
       <w:r>
         <w:lastRenderedPageBreak/>
         <w:t>CONCLUSIONES</w:t>
@@ -6994,7 +7644,7 @@
           <w:numId w:val="14"/>
         </w:numPr>
       </w:pPr>
-      <w:bookmarkStart w:id="53" w:name="_Toc488253805"/>
+      <w:bookmarkStart w:id="53" w:name="_Toc488339586"/>
       <w:r>
         <w:lastRenderedPageBreak/>
         <w:t>REFERENCIAS</w:t>
@@ -7010,7 +7660,7 @@
       <w:pPr>
         <w:pStyle w:val="Ttulo1"/>
       </w:pPr>
-      <w:bookmarkStart w:id="54" w:name="_Toc488253806"/>
+      <w:bookmarkStart w:id="54" w:name="_Toc488339587"/>
       <w:r>
         <w:lastRenderedPageBreak/>
         <w:t>ANEXO A</w:t>
@@ -7038,7 +7688,7 @@
     <w:p/>
     <w:p/>
     <w:sectPr>
-      <w:footerReference w:type="default" r:id="rId12"/>
+      <w:footerReference w:type="default" r:id="rId18"/>
       <w:pgSz w:w="11906" w:h="16838"/>
       <w:pgMar w:top="1417" w:right="1701" w:bottom="1417" w:left="1701" w:header="708" w:footer="708" w:gutter="0"/>
       <w:cols w:space="708"/>
@@ -7103,7 +7753,7 @@
           <w:rPr>
             <w:noProof/>
           </w:rPr>
-          <w:t>14</w:t>
+          <w:t>19</w:t>
         </w:r>
         <w:r>
           <w:fldChar w:fldCharType="end"/>
@@ -8701,6 +9351,7 @@
   <w:style w:type="character" w:default="1" w:styleId="Fuentedeprrafopredeter">
     <w:name w:val="Default Paragraph Font"/>
     <w:uiPriority w:val="1"/>
+    <w:semiHidden/>
     <w:unhideWhenUsed/>
   </w:style>
   <w:style w:type="table" w:default="1" w:styleId="Tablanormal">
@@ -9572,7 +10223,7 @@
 </file>
 
 <file path=customXml/itemProps1.xml><?xml version="1.0" encoding="utf-8"?>
-<ds:datastoreItem xmlns:ds="http://schemas.openxmlformats.org/officeDocument/2006/customXml" ds:itemID="{667FBC53-9CA3-4717-AF61-7E433FD14BE2}">
+<ds:datastoreItem xmlns:ds="http://schemas.openxmlformats.org/officeDocument/2006/customXml" ds:itemID="{FCC9F277-2939-4AE3-B2D6-D0EFA4B37B46}">
   <ds:schemaRefs>
     <ds:schemaRef ds:uri="http://schemas.openxmlformats.org/officeDocument/2006/bibliography"/>
   </ds:schemaRefs>

</xml_diff>

<commit_message>
módulo adc actualizado: código, testbench, diagrama y simulaciones
</commit_message>
<xml_diff>
--- a/Documentation/proyecto.docx
+++ b/Documentation/proyecto.docx
@@ -731,6 +731,7 @@
           <w:docPartUnique/>
         </w:docPartObj>
       </w:sdtPr>
+      <w:sdtEndPr/>
       <w:sdtContent>
         <w:p>
           <w:pPr>
@@ -6853,7 +6854,259 @@
         <w:t>Especificaciones ADC</w:t>
       </w:r>
     </w:p>
-    <w:p/>
+    <w:p>
+      <w:r>
+        <w:rPr>
+          <w:noProof/>
+        </w:rPr>
+        <w:drawing>
+          <wp:inline distT="0" distB="0" distL="0" distR="0" wp14:anchorId="4B1B179F" wp14:editId="2EEA0A46">
+            <wp:extent cx="2238375" cy="2152650"/>
+            <wp:effectExtent l="0" t="0" r="9525" b="0"/>
+            <wp:docPr id="14" name="Imagen 14"/>
+            <wp:cNvGraphicFramePr>
+              <a:graphicFrameLocks xmlns:a="http://schemas.openxmlformats.org/drawingml/2006/main" noChangeAspect="1"/>
+            </wp:cNvGraphicFramePr>
+            <a:graphic xmlns:a="http://schemas.openxmlformats.org/drawingml/2006/main">
+              <a:graphicData uri="http://schemas.openxmlformats.org/drawingml/2006/picture">
+                <pic:pic xmlns:pic="http://schemas.openxmlformats.org/drawingml/2006/picture">
+                  <pic:nvPicPr>
+                    <pic:cNvPr id="1" name=""/>
+                    <pic:cNvPicPr/>
+                  </pic:nvPicPr>
+                  <pic:blipFill>
+                    <a:blip r:embed="rId12"/>
+                    <a:stretch>
+                      <a:fillRect/>
+                    </a:stretch>
+                  </pic:blipFill>
+                  <pic:spPr>
+                    <a:xfrm>
+                      <a:off x="0" y="0"/>
+                      <a:ext cx="2238375" cy="2152650"/>
+                    </a:xfrm>
+                    <a:prstGeom prst="rect">
+                      <a:avLst/>
+                    </a:prstGeom>
+                  </pic:spPr>
+                </pic:pic>
+              </a:graphicData>
+            </a:graphic>
+          </wp:inline>
+        </w:drawing>
+      </w:r>
+    </w:p>
+    <w:p>
+      <w:r>
+        <w:rPr>
+          <w:noProof/>
+        </w:rPr>
+        <w:drawing>
+          <wp:inline distT="0" distB="0" distL="0" distR="0" wp14:anchorId="57763907" wp14:editId="1B4288A9">
+            <wp:extent cx="5400040" cy="2743835"/>
+            <wp:effectExtent l="0" t="0" r="0" b="0"/>
+            <wp:docPr id="15" name="Imagen 15"/>
+            <wp:cNvGraphicFramePr>
+              <a:graphicFrameLocks xmlns:a="http://schemas.openxmlformats.org/drawingml/2006/main" noChangeAspect="1"/>
+            </wp:cNvGraphicFramePr>
+            <a:graphic xmlns:a="http://schemas.openxmlformats.org/drawingml/2006/main">
+              <a:graphicData uri="http://schemas.openxmlformats.org/drawingml/2006/picture">
+                <pic:pic xmlns:pic="http://schemas.openxmlformats.org/drawingml/2006/picture">
+                  <pic:nvPicPr>
+                    <pic:cNvPr id="1" name=""/>
+                    <pic:cNvPicPr/>
+                  </pic:nvPicPr>
+                  <pic:blipFill>
+                    <a:blip r:embed="rId13"/>
+                    <a:stretch>
+                      <a:fillRect/>
+                    </a:stretch>
+                  </pic:blipFill>
+                  <pic:spPr>
+                    <a:xfrm>
+                      <a:off x="0" y="0"/>
+                      <a:ext cx="5400040" cy="2743835"/>
+                    </a:xfrm>
+                    <a:prstGeom prst="rect">
+                      <a:avLst/>
+                    </a:prstGeom>
+                  </pic:spPr>
+                </pic:pic>
+              </a:graphicData>
+            </a:graphic>
+          </wp:inline>
+        </w:drawing>
+      </w:r>
+    </w:p>
+    <w:p>
+      <w:r>
+        <w:rPr>
+          <w:noProof/>
+        </w:rPr>
+        <w:drawing>
+          <wp:inline distT="0" distB="0" distL="0" distR="0" wp14:anchorId="3085E9E6" wp14:editId="42E0DC09">
+            <wp:extent cx="5400040" cy="2125345"/>
+            <wp:effectExtent l="0" t="0" r="0" b="8255"/>
+            <wp:docPr id="13" name="Imagen 13"/>
+            <wp:cNvGraphicFramePr>
+              <a:graphicFrameLocks xmlns:a="http://schemas.openxmlformats.org/drawingml/2006/main" noChangeAspect="1"/>
+            </wp:cNvGraphicFramePr>
+            <a:graphic xmlns:a="http://schemas.openxmlformats.org/drawingml/2006/main">
+              <a:graphicData uri="http://schemas.openxmlformats.org/drawingml/2006/picture">
+                <pic:pic xmlns:pic="http://schemas.openxmlformats.org/drawingml/2006/picture">
+                  <pic:nvPicPr>
+                    <pic:cNvPr id="1" name=""/>
+                    <pic:cNvPicPr/>
+                  </pic:nvPicPr>
+                  <pic:blipFill>
+                    <a:blip r:embed="rId14"/>
+                    <a:stretch>
+                      <a:fillRect/>
+                    </a:stretch>
+                  </pic:blipFill>
+                  <pic:spPr>
+                    <a:xfrm>
+                      <a:off x="0" y="0"/>
+                      <a:ext cx="5400040" cy="2125345"/>
+                    </a:xfrm>
+                    <a:prstGeom prst="rect">
+                      <a:avLst/>
+                    </a:prstGeom>
+                  </pic:spPr>
+                </pic:pic>
+              </a:graphicData>
+            </a:graphic>
+          </wp:inline>
+        </w:drawing>
+      </w:r>
+    </w:p>
+    <w:p>
+      <w:r>
+        <w:rPr>
+          <w:noProof/>
+        </w:rPr>
+        <w:lastRenderedPageBreak/>
+        <w:drawing>
+          <wp:inline distT="0" distB="0" distL="0" distR="0" wp14:anchorId="68176B6D" wp14:editId="6209C3E1">
+            <wp:extent cx="5400040" cy="1918335"/>
+            <wp:effectExtent l="0" t="0" r="0" b="5715"/>
+            <wp:docPr id="6" name="Imagen 6"/>
+            <wp:cNvGraphicFramePr>
+              <a:graphicFrameLocks xmlns:a="http://schemas.openxmlformats.org/drawingml/2006/main" noChangeAspect="1"/>
+            </wp:cNvGraphicFramePr>
+            <a:graphic xmlns:a="http://schemas.openxmlformats.org/drawingml/2006/main">
+              <a:graphicData uri="http://schemas.openxmlformats.org/drawingml/2006/picture">
+                <pic:pic xmlns:pic="http://schemas.openxmlformats.org/drawingml/2006/picture">
+                  <pic:nvPicPr>
+                    <pic:cNvPr id="1" name=""/>
+                    <pic:cNvPicPr/>
+                  </pic:nvPicPr>
+                  <pic:blipFill>
+                    <a:blip r:embed="rId15"/>
+                    <a:stretch>
+                      <a:fillRect/>
+                    </a:stretch>
+                  </pic:blipFill>
+                  <pic:spPr>
+                    <a:xfrm>
+                      <a:off x="0" y="0"/>
+                      <a:ext cx="5400040" cy="1918335"/>
+                    </a:xfrm>
+                    <a:prstGeom prst="rect">
+                      <a:avLst/>
+                    </a:prstGeom>
+                  </pic:spPr>
+                </pic:pic>
+              </a:graphicData>
+            </a:graphic>
+          </wp:inline>
+        </w:drawing>
+      </w:r>
+    </w:p>
+    <w:p>
+      <w:r>
+        <w:rPr>
+          <w:noProof/>
+        </w:rPr>
+        <w:drawing>
+          <wp:inline distT="0" distB="0" distL="0" distR="0" wp14:anchorId="5B4AC25F" wp14:editId="5B6288AC">
+            <wp:extent cx="5400040" cy="2535555"/>
+            <wp:effectExtent l="0" t="0" r="0" b="0"/>
+            <wp:docPr id="7" name="Imagen 7"/>
+            <wp:cNvGraphicFramePr>
+              <a:graphicFrameLocks xmlns:a="http://schemas.openxmlformats.org/drawingml/2006/main" noChangeAspect="1"/>
+            </wp:cNvGraphicFramePr>
+            <a:graphic xmlns:a="http://schemas.openxmlformats.org/drawingml/2006/main">
+              <a:graphicData uri="http://schemas.openxmlformats.org/drawingml/2006/picture">
+                <pic:pic xmlns:pic="http://schemas.openxmlformats.org/drawingml/2006/picture">
+                  <pic:nvPicPr>
+                    <pic:cNvPr id="1" name=""/>
+                    <pic:cNvPicPr/>
+                  </pic:nvPicPr>
+                  <pic:blipFill>
+                    <a:blip r:embed="rId16"/>
+                    <a:stretch>
+                      <a:fillRect/>
+                    </a:stretch>
+                  </pic:blipFill>
+                  <pic:spPr>
+                    <a:xfrm>
+                      <a:off x="0" y="0"/>
+                      <a:ext cx="5400040" cy="2535555"/>
+                    </a:xfrm>
+                    <a:prstGeom prst="rect">
+                      <a:avLst/>
+                    </a:prstGeom>
+                  </pic:spPr>
+                </pic:pic>
+              </a:graphicData>
+            </a:graphic>
+          </wp:inline>
+        </w:drawing>
+      </w:r>
+    </w:p>
+    <w:p>
+      <w:r>
+        <w:rPr>
+          <w:noProof/>
+        </w:rPr>
+        <w:drawing>
+          <wp:inline distT="0" distB="0" distL="0" distR="0" wp14:anchorId="24CC49AF" wp14:editId="7003D63D">
+            <wp:extent cx="3333750" cy="2152650"/>
+            <wp:effectExtent l="0" t="0" r="0" b="0"/>
+            <wp:docPr id="9" name="Imagen 9"/>
+            <wp:cNvGraphicFramePr>
+              <a:graphicFrameLocks xmlns:a="http://schemas.openxmlformats.org/drawingml/2006/main" noChangeAspect="1"/>
+            </wp:cNvGraphicFramePr>
+            <a:graphic xmlns:a="http://schemas.openxmlformats.org/drawingml/2006/main">
+              <a:graphicData uri="http://schemas.openxmlformats.org/drawingml/2006/picture">
+                <pic:pic xmlns:pic="http://schemas.openxmlformats.org/drawingml/2006/picture">
+                  <pic:nvPicPr>
+                    <pic:cNvPr id="1" name=""/>
+                    <pic:cNvPicPr/>
+                  </pic:nvPicPr>
+                  <pic:blipFill>
+                    <a:blip r:embed="rId17"/>
+                    <a:stretch>
+                      <a:fillRect/>
+                    </a:stretch>
+                  </pic:blipFill>
+                  <pic:spPr>
+                    <a:xfrm>
+                      <a:off x="0" y="0"/>
+                      <a:ext cx="3333750" cy="2152650"/>
+                    </a:xfrm>
+                    <a:prstGeom prst="rect">
+                      <a:avLst/>
+                    </a:prstGeom>
+                  </pic:spPr>
+                </pic:pic>
+              </a:graphicData>
+            </a:graphic>
+          </wp:inline>
+        </w:drawing>
+      </w:r>
+    </w:p>
     <w:p>
       <w:pPr>
         <w:pStyle w:val="Ttulo2"/>
@@ -6884,6 +7137,2000 @@
       </w:r>
       <w:bookmarkEnd w:id="43"/>
     </w:p>
+    <w:tbl>
+      <w:tblPr>
+        <w:tblW w:w="1919" w:type="dxa"/>
+        <w:tblCellMar>
+          <w:left w:w="70" w:type="dxa"/>
+          <w:right w:w="70" w:type="dxa"/>
+        </w:tblCellMar>
+        <w:tblLook w:val="04A0" w:firstRow="1" w:lastRow="0" w:firstColumn="1" w:lastColumn="0" w:noHBand="0" w:noVBand="1"/>
+      </w:tblPr>
+      <w:tblGrid>
+        <w:gridCol w:w="1557"/>
+        <w:gridCol w:w="362"/>
+      </w:tblGrid>
+      <w:tr>
+        <w:trPr>
+          <w:trHeight w:val="300"/>
+        </w:trPr>
+        <w:tc>
+          <w:tcPr>
+            <w:tcW w:w="1919" w:type="dxa"/>
+            <w:gridSpan w:val="2"/>
+            <w:tcBorders>
+              <w:top w:val="single" w:sz="8" w:space="0" w:color="auto"/>
+              <w:left w:val="single" w:sz="4" w:space="0" w:color="auto"/>
+              <w:bottom w:val="single" w:sz="4" w:space="0" w:color="auto"/>
+              <w:right w:val="single" w:sz="4" w:space="0" w:color="000000"/>
+            </w:tcBorders>
+            <w:shd w:val="clear" w:color="000000" w:fill="BDD7EE"/>
+            <w:noWrap/>
+            <w:vAlign w:val="bottom"/>
+            <w:hideMark/>
+          </w:tcPr>
+          <w:p>
+            <w:pPr>
+              <w:spacing w:after="0" w:line="240" w:lineRule="auto"/>
+              <w:jc w:val="center"/>
+              <w:rPr>
+                <w:rFonts w:ascii="Calibri" w:eastAsia="Times New Roman" w:hAnsi="Calibri" w:cs="Calibri"/>
+                <w:color w:val="000000"/>
+              </w:rPr>
+            </w:pPr>
+            <w:r>
+              <w:rPr>
+                <w:rFonts w:ascii="Calibri" w:eastAsia="Times New Roman" w:hAnsi="Calibri" w:cs="Calibri"/>
+                <w:color w:val="000000"/>
+              </w:rPr>
+              <w:t>UART</w:t>
+            </w:r>
+          </w:p>
+        </w:tc>
+      </w:tr>
+      <w:tr>
+        <w:trPr>
+          <w:trHeight w:val="300"/>
+        </w:trPr>
+        <w:tc>
+          <w:tcPr>
+            <w:tcW w:w="1557" w:type="dxa"/>
+            <w:tcBorders>
+              <w:top w:val="nil"/>
+              <w:left w:val="single" w:sz="4" w:space="0" w:color="auto"/>
+              <w:bottom w:val="single" w:sz="4" w:space="0" w:color="auto"/>
+              <w:right w:val="single" w:sz="4" w:space="0" w:color="auto"/>
+            </w:tcBorders>
+            <w:shd w:val="clear" w:color="auto" w:fill="auto"/>
+            <w:noWrap/>
+            <w:vAlign w:val="bottom"/>
+            <w:hideMark/>
+          </w:tcPr>
+          <w:p>
+            <w:pPr>
+              <w:spacing w:after="0" w:line="240" w:lineRule="auto"/>
+              <w:rPr>
+                <w:rFonts w:ascii="Calibri" w:eastAsia="Times New Roman" w:hAnsi="Calibri" w:cs="Calibri"/>
+                <w:color w:val="000000"/>
+              </w:rPr>
+            </w:pPr>
+            <w:r>
+              <w:rPr>
+                <w:rFonts w:ascii="Calibri" w:eastAsia="Times New Roman" w:hAnsi="Calibri" w:cs="Calibri"/>
+                <w:color w:val="000000"/>
+              </w:rPr>
+              <w:t>Bits</w:t>
+            </w:r>
+          </w:p>
+        </w:tc>
+        <w:tc>
+          <w:tcPr>
+            <w:tcW w:w="362" w:type="dxa"/>
+            <w:tcBorders>
+              <w:top w:val="nil"/>
+              <w:left w:val="nil"/>
+              <w:bottom w:val="single" w:sz="4" w:space="0" w:color="auto"/>
+              <w:right w:val="single" w:sz="4" w:space="0" w:color="auto"/>
+            </w:tcBorders>
+            <w:shd w:val="clear" w:color="auto" w:fill="auto"/>
+            <w:noWrap/>
+            <w:vAlign w:val="bottom"/>
+            <w:hideMark/>
+          </w:tcPr>
+          <w:p>
+            <w:pPr>
+              <w:spacing w:after="0" w:line="240" w:lineRule="auto"/>
+              <w:jc w:val="right"/>
+              <w:rPr>
+                <w:rFonts w:ascii="Calibri" w:eastAsia="Times New Roman" w:hAnsi="Calibri" w:cs="Calibri"/>
+                <w:color w:val="000000"/>
+              </w:rPr>
+            </w:pPr>
+            <w:r>
+              <w:rPr>
+                <w:rFonts w:ascii="Calibri" w:eastAsia="Times New Roman" w:hAnsi="Calibri" w:cs="Calibri"/>
+                <w:color w:val="000000"/>
+              </w:rPr>
+              <w:t>8</w:t>
+            </w:r>
+          </w:p>
+        </w:tc>
+      </w:tr>
+      <w:tr>
+        <w:trPr>
+          <w:trHeight w:val="300"/>
+        </w:trPr>
+        <w:tc>
+          <w:tcPr>
+            <w:tcW w:w="1557" w:type="dxa"/>
+            <w:tcBorders>
+              <w:top w:val="nil"/>
+              <w:left w:val="single" w:sz="4" w:space="0" w:color="auto"/>
+              <w:bottom w:val="single" w:sz="4" w:space="0" w:color="auto"/>
+              <w:right w:val="single" w:sz="4" w:space="0" w:color="auto"/>
+            </w:tcBorders>
+            <w:shd w:val="clear" w:color="auto" w:fill="auto"/>
+            <w:noWrap/>
+            <w:vAlign w:val="bottom"/>
+            <w:hideMark/>
+          </w:tcPr>
+          <w:p>
+            <w:pPr>
+              <w:spacing w:after="0" w:line="240" w:lineRule="auto"/>
+              <w:rPr>
+                <w:rFonts w:ascii="Calibri" w:eastAsia="Times New Roman" w:hAnsi="Calibri" w:cs="Calibri"/>
+                <w:color w:val="000000"/>
+              </w:rPr>
+            </w:pPr>
+            <w:r>
+              <w:rPr>
+                <w:rFonts w:ascii="Calibri" w:eastAsia="Times New Roman" w:hAnsi="Calibri" w:cs="Calibri"/>
+                <w:color w:val="000000"/>
+              </w:rPr>
+              <w:t>Stop</w:t>
+            </w:r>
+          </w:p>
+        </w:tc>
+        <w:tc>
+          <w:tcPr>
+            <w:tcW w:w="362" w:type="dxa"/>
+            <w:tcBorders>
+              <w:top w:val="nil"/>
+              <w:left w:val="nil"/>
+              <w:bottom w:val="single" w:sz="4" w:space="0" w:color="auto"/>
+              <w:right w:val="single" w:sz="4" w:space="0" w:color="auto"/>
+            </w:tcBorders>
+            <w:shd w:val="clear" w:color="auto" w:fill="auto"/>
+            <w:noWrap/>
+            <w:vAlign w:val="bottom"/>
+            <w:hideMark/>
+          </w:tcPr>
+          <w:p>
+            <w:pPr>
+              <w:spacing w:after="0" w:line="240" w:lineRule="auto"/>
+              <w:jc w:val="right"/>
+              <w:rPr>
+                <w:rFonts w:ascii="Calibri" w:eastAsia="Times New Roman" w:hAnsi="Calibri" w:cs="Calibri"/>
+                <w:color w:val="000000"/>
+              </w:rPr>
+            </w:pPr>
+            <w:r>
+              <w:rPr>
+                <w:rFonts w:ascii="Calibri" w:eastAsia="Times New Roman" w:hAnsi="Calibri" w:cs="Calibri"/>
+                <w:color w:val="000000"/>
+              </w:rPr>
+              <w:t>1</w:t>
+            </w:r>
+          </w:p>
+        </w:tc>
+      </w:tr>
+      <w:tr>
+        <w:trPr>
+          <w:trHeight w:val="300"/>
+        </w:trPr>
+        <w:tc>
+          <w:tcPr>
+            <w:tcW w:w="1557" w:type="dxa"/>
+            <w:tcBorders>
+              <w:top w:val="nil"/>
+              <w:left w:val="single" w:sz="4" w:space="0" w:color="auto"/>
+              <w:bottom w:val="single" w:sz="4" w:space="0" w:color="auto"/>
+              <w:right w:val="single" w:sz="4" w:space="0" w:color="auto"/>
+            </w:tcBorders>
+            <w:shd w:val="clear" w:color="auto" w:fill="auto"/>
+            <w:noWrap/>
+            <w:vAlign w:val="bottom"/>
+            <w:hideMark/>
+          </w:tcPr>
+          <w:p>
+            <w:pPr>
+              <w:spacing w:after="0" w:line="240" w:lineRule="auto"/>
+              <w:rPr>
+                <w:rFonts w:ascii="Calibri" w:eastAsia="Times New Roman" w:hAnsi="Calibri" w:cs="Calibri"/>
+                <w:color w:val="000000"/>
+              </w:rPr>
+            </w:pPr>
+            <w:proofErr w:type="spellStart"/>
+            <w:r>
+              <w:rPr>
+                <w:rFonts w:ascii="Calibri" w:eastAsia="Times New Roman" w:hAnsi="Calibri" w:cs="Calibri"/>
+                <w:color w:val="000000"/>
+              </w:rPr>
+              <w:t>Parity</w:t>
+            </w:r>
+            <w:proofErr w:type="spellEnd"/>
+          </w:p>
+        </w:tc>
+        <w:tc>
+          <w:tcPr>
+            <w:tcW w:w="362" w:type="dxa"/>
+            <w:tcBorders>
+              <w:top w:val="nil"/>
+              <w:left w:val="nil"/>
+              <w:bottom w:val="single" w:sz="4" w:space="0" w:color="auto"/>
+              <w:right w:val="single" w:sz="4" w:space="0" w:color="auto"/>
+            </w:tcBorders>
+            <w:shd w:val="clear" w:color="auto" w:fill="auto"/>
+            <w:noWrap/>
+            <w:vAlign w:val="bottom"/>
+            <w:hideMark/>
+          </w:tcPr>
+          <w:p>
+            <w:pPr>
+              <w:spacing w:after="0" w:line="240" w:lineRule="auto"/>
+              <w:jc w:val="right"/>
+              <w:rPr>
+                <w:rFonts w:ascii="Calibri" w:eastAsia="Times New Roman" w:hAnsi="Calibri" w:cs="Calibri"/>
+                <w:color w:val="000000"/>
+              </w:rPr>
+            </w:pPr>
+            <w:r>
+              <w:rPr>
+                <w:rFonts w:ascii="Calibri" w:eastAsia="Times New Roman" w:hAnsi="Calibri" w:cs="Calibri"/>
+                <w:color w:val="000000"/>
+              </w:rPr>
+              <w:t>0</w:t>
+            </w:r>
+          </w:p>
+        </w:tc>
+      </w:tr>
+      <w:tr>
+        <w:trPr>
+          <w:trHeight w:val="300"/>
+        </w:trPr>
+        <w:tc>
+          <w:tcPr>
+            <w:tcW w:w="1919" w:type="dxa"/>
+            <w:gridSpan w:val="2"/>
+            <w:tcBorders>
+              <w:top w:val="single" w:sz="4" w:space="0" w:color="auto"/>
+              <w:left w:val="single" w:sz="4" w:space="0" w:color="auto"/>
+              <w:bottom w:val="single" w:sz="4" w:space="0" w:color="auto"/>
+              <w:right w:val="single" w:sz="4" w:space="0" w:color="000000"/>
+            </w:tcBorders>
+            <w:shd w:val="clear" w:color="000000" w:fill="BDD7EE"/>
+            <w:noWrap/>
+            <w:vAlign w:val="bottom"/>
+            <w:hideMark/>
+          </w:tcPr>
+          <w:p>
+            <w:pPr>
+              <w:spacing w:after="0" w:line="240" w:lineRule="auto"/>
+              <w:jc w:val="center"/>
+              <w:rPr>
+                <w:rFonts w:ascii="Calibri" w:eastAsia="Times New Roman" w:hAnsi="Calibri" w:cs="Calibri"/>
+                <w:color w:val="000000"/>
+              </w:rPr>
+            </w:pPr>
+            <w:r>
+              <w:rPr>
+                <w:rFonts w:ascii="Calibri" w:eastAsia="Times New Roman" w:hAnsi="Calibri" w:cs="Calibri"/>
+                <w:color w:val="000000"/>
+              </w:rPr>
+              <w:t>Muestreo</w:t>
+            </w:r>
+          </w:p>
+        </w:tc>
+      </w:tr>
+      <w:tr>
+        <w:trPr>
+          <w:trHeight w:val="300"/>
+        </w:trPr>
+        <w:tc>
+          <w:tcPr>
+            <w:tcW w:w="1557" w:type="dxa"/>
+            <w:tcBorders>
+              <w:top w:val="nil"/>
+              <w:left w:val="single" w:sz="4" w:space="0" w:color="auto"/>
+              <w:bottom w:val="single" w:sz="4" w:space="0" w:color="auto"/>
+              <w:right w:val="single" w:sz="4" w:space="0" w:color="auto"/>
+            </w:tcBorders>
+            <w:shd w:val="clear" w:color="auto" w:fill="auto"/>
+            <w:vAlign w:val="bottom"/>
+            <w:hideMark/>
+          </w:tcPr>
+          <w:p>
+            <w:pPr>
+              <w:spacing w:after="0" w:line="240" w:lineRule="auto"/>
+              <w:rPr>
+                <w:rFonts w:ascii="Calibri" w:eastAsia="Times New Roman" w:hAnsi="Calibri" w:cs="Calibri"/>
+                <w:color w:val="000000"/>
+              </w:rPr>
+            </w:pPr>
+            <w:r>
+              <w:rPr>
+                <w:rFonts w:ascii="Calibri" w:eastAsia="Times New Roman" w:hAnsi="Calibri" w:cs="Calibri"/>
+                <w:color w:val="000000"/>
+              </w:rPr>
+              <w:t>Bytes por dato</w:t>
+            </w:r>
+          </w:p>
+        </w:tc>
+        <w:tc>
+          <w:tcPr>
+            <w:tcW w:w="362" w:type="dxa"/>
+            <w:tcBorders>
+              <w:top w:val="nil"/>
+              <w:left w:val="nil"/>
+              <w:bottom w:val="single" w:sz="4" w:space="0" w:color="auto"/>
+              <w:right w:val="single" w:sz="4" w:space="0" w:color="auto"/>
+            </w:tcBorders>
+            <w:shd w:val="clear" w:color="auto" w:fill="auto"/>
+            <w:noWrap/>
+            <w:vAlign w:val="bottom"/>
+            <w:hideMark/>
+          </w:tcPr>
+          <w:p>
+            <w:pPr>
+              <w:spacing w:after="0" w:line="240" w:lineRule="auto"/>
+              <w:jc w:val="right"/>
+              <w:rPr>
+                <w:rFonts w:ascii="Calibri" w:eastAsia="Times New Roman" w:hAnsi="Calibri" w:cs="Calibri"/>
+                <w:color w:val="000000"/>
+              </w:rPr>
+            </w:pPr>
+            <w:r>
+              <w:rPr>
+                <w:rFonts w:ascii="Calibri" w:eastAsia="Times New Roman" w:hAnsi="Calibri" w:cs="Calibri"/>
+                <w:color w:val="000000"/>
+              </w:rPr>
+              <w:t>2</w:t>
+            </w:r>
+          </w:p>
+        </w:tc>
+      </w:tr>
+      <w:tr>
+        <w:trPr>
+          <w:trHeight w:val="300"/>
+        </w:trPr>
+        <w:tc>
+          <w:tcPr>
+            <w:tcW w:w="1557" w:type="dxa"/>
+            <w:tcBorders>
+              <w:top w:val="nil"/>
+              <w:left w:val="single" w:sz="4" w:space="0" w:color="auto"/>
+              <w:bottom w:val="single" w:sz="4" w:space="0" w:color="auto"/>
+              <w:right w:val="single" w:sz="4" w:space="0" w:color="auto"/>
+            </w:tcBorders>
+            <w:shd w:val="clear" w:color="auto" w:fill="auto"/>
+            <w:noWrap/>
+            <w:vAlign w:val="bottom"/>
+            <w:hideMark/>
+          </w:tcPr>
+          <w:p>
+            <w:pPr>
+              <w:spacing w:after="0" w:line="240" w:lineRule="auto"/>
+              <w:rPr>
+                <w:rFonts w:ascii="Calibri" w:eastAsia="Times New Roman" w:hAnsi="Calibri" w:cs="Calibri"/>
+                <w:color w:val="000000"/>
+              </w:rPr>
+            </w:pPr>
+            <w:r>
+              <w:rPr>
+                <w:rFonts w:ascii="Calibri" w:eastAsia="Times New Roman" w:hAnsi="Calibri" w:cs="Calibri"/>
+                <w:color w:val="000000"/>
+              </w:rPr>
+              <w:t>Canales</w:t>
+            </w:r>
+          </w:p>
+        </w:tc>
+        <w:tc>
+          <w:tcPr>
+            <w:tcW w:w="362" w:type="dxa"/>
+            <w:tcBorders>
+              <w:top w:val="nil"/>
+              <w:left w:val="nil"/>
+              <w:bottom w:val="single" w:sz="4" w:space="0" w:color="auto"/>
+              <w:right w:val="single" w:sz="4" w:space="0" w:color="auto"/>
+            </w:tcBorders>
+            <w:shd w:val="clear" w:color="auto" w:fill="auto"/>
+            <w:noWrap/>
+            <w:vAlign w:val="bottom"/>
+            <w:hideMark/>
+          </w:tcPr>
+          <w:p>
+            <w:pPr>
+              <w:spacing w:after="0" w:line="240" w:lineRule="auto"/>
+              <w:jc w:val="right"/>
+              <w:rPr>
+                <w:rFonts w:ascii="Calibri" w:eastAsia="Times New Roman" w:hAnsi="Calibri" w:cs="Calibri"/>
+                <w:color w:val="000000"/>
+              </w:rPr>
+            </w:pPr>
+            <w:r>
+              <w:rPr>
+                <w:rFonts w:ascii="Calibri" w:eastAsia="Times New Roman" w:hAnsi="Calibri" w:cs="Calibri"/>
+                <w:color w:val="000000"/>
+              </w:rPr>
+              <w:t>8</w:t>
+            </w:r>
+          </w:p>
+        </w:tc>
+      </w:tr>
+    </w:tbl>
+    <w:p/>
+    <w:tbl>
+      <w:tblPr>
+        <w:tblW w:w="7650" w:type="dxa"/>
+        <w:jc w:val="center"/>
+        <w:tblCellMar>
+          <w:left w:w="70" w:type="dxa"/>
+          <w:right w:w="70" w:type="dxa"/>
+        </w:tblCellMar>
+        <w:tblLook w:val="04A0" w:firstRow="1" w:lastRow="0" w:firstColumn="1" w:lastColumn="0" w:noHBand="0" w:noVBand="1"/>
+      </w:tblPr>
+      <w:tblGrid>
+        <w:gridCol w:w="1260"/>
+        <w:gridCol w:w="1310"/>
+        <w:gridCol w:w="1310"/>
+        <w:gridCol w:w="1840"/>
+        <w:gridCol w:w="1930"/>
+      </w:tblGrid>
+      <w:tr>
+        <w:trPr>
+          <w:trHeight w:val="615"/>
+          <w:jc w:val="center"/>
+        </w:trPr>
+        <w:tc>
+          <w:tcPr>
+            <w:tcW w:w="1260" w:type="dxa"/>
+            <w:tcBorders>
+              <w:top w:val="single" w:sz="4" w:space="0" w:color="auto"/>
+              <w:left w:val="single" w:sz="4" w:space="0" w:color="auto"/>
+              <w:bottom w:val="single" w:sz="4" w:space="0" w:color="auto"/>
+              <w:right w:val="single" w:sz="4" w:space="0" w:color="auto"/>
+            </w:tcBorders>
+            <w:shd w:val="clear" w:color="000000" w:fill="C6E0B4"/>
+            <w:noWrap/>
+            <w:vAlign w:val="center"/>
+            <w:hideMark/>
+          </w:tcPr>
+          <w:p>
+            <w:pPr>
+              <w:spacing w:after="0" w:line="240" w:lineRule="auto"/>
+              <w:jc w:val="center"/>
+              <w:rPr>
+                <w:rFonts w:ascii="Calibri" w:eastAsia="Times New Roman" w:hAnsi="Calibri" w:cs="Calibri"/>
+                <w:color w:val="000000"/>
+              </w:rPr>
+            </w:pPr>
+            <w:r>
+              <w:rPr>
+                <w:rFonts w:ascii="Calibri" w:eastAsia="Times New Roman" w:hAnsi="Calibri" w:cs="Calibri"/>
+                <w:color w:val="000000"/>
+              </w:rPr>
+              <w:lastRenderedPageBreak/>
+              <w:t>Velocidad</w:t>
+            </w:r>
+          </w:p>
+          <w:p>
+            <w:pPr>
+              <w:spacing w:after="0" w:line="240" w:lineRule="auto"/>
+              <w:jc w:val="center"/>
+              <w:rPr>
+                <w:rFonts w:ascii="Calibri" w:eastAsia="Times New Roman" w:hAnsi="Calibri" w:cs="Calibri"/>
+                <w:color w:val="000000"/>
+              </w:rPr>
+            </w:pPr>
+            <w:r>
+              <w:rPr>
+                <w:rFonts w:ascii="Calibri" w:eastAsia="Times New Roman" w:hAnsi="Calibri" w:cs="Calibri"/>
+                <w:color w:val="000000"/>
+              </w:rPr>
+              <w:t>(baudios)</w:t>
+            </w:r>
+          </w:p>
+        </w:tc>
+        <w:tc>
+          <w:tcPr>
+            <w:tcW w:w="1310" w:type="dxa"/>
+            <w:tcBorders>
+              <w:top w:val="single" w:sz="4" w:space="0" w:color="auto"/>
+              <w:left w:val="nil"/>
+              <w:bottom w:val="single" w:sz="4" w:space="0" w:color="auto"/>
+              <w:right w:val="single" w:sz="4" w:space="0" w:color="auto"/>
+            </w:tcBorders>
+            <w:shd w:val="clear" w:color="000000" w:fill="C6E0B4"/>
+            <w:vAlign w:val="center"/>
+            <w:hideMark/>
+          </w:tcPr>
+          <w:p>
+            <w:pPr>
+              <w:spacing w:after="0" w:line="240" w:lineRule="auto"/>
+              <w:jc w:val="center"/>
+              <w:rPr>
+                <w:rFonts w:ascii="Calibri" w:eastAsia="Times New Roman" w:hAnsi="Calibri" w:cs="Calibri"/>
+                <w:color w:val="000000"/>
+              </w:rPr>
+            </w:pPr>
+            <w:r>
+              <w:rPr>
+                <w:rFonts w:ascii="Calibri" w:eastAsia="Times New Roman" w:hAnsi="Calibri" w:cs="Calibri"/>
+                <w:color w:val="000000"/>
+              </w:rPr>
+              <w:t>Tiempo por bit</w:t>
+            </w:r>
+            <w:r>
+              <w:rPr>
+                <w:rFonts w:ascii="Calibri" w:eastAsia="Times New Roman" w:hAnsi="Calibri" w:cs="Calibri"/>
+                <w:color w:val="000000"/>
+              </w:rPr>
+              <w:t xml:space="preserve"> (s)</w:t>
+            </w:r>
+          </w:p>
+        </w:tc>
+        <w:tc>
+          <w:tcPr>
+            <w:tcW w:w="1310" w:type="dxa"/>
+            <w:tcBorders>
+              <w:top w:val="single" w:sz="4" w:space="0" w:color="auto"/>
+              <w:left w:val="nil"/>
+              <w:bottom w:val="single" w:sz="4" w:space="0" w:color="auto"/>
+              <w:right w:val="single" w:sz="4" w:space="0" w:color="auto"/>
+            </w:tcBorders>
+            <w:shd w:val="clear" w:color="000000" w:fill="C6E0B4"/>
+            <w:vAlign w:val="center"/>
+            <w:hideMark/>
+          </w:tcPr>
+          <w:p>
+            <w:pPr>
+              <w:spacing w:after="0" w:line="240" w:lineRule="auto"/>
+              <w:jc w:val="center"/>
+              <w:rPr>
+                <w:rFonts w:ascii="Calibri" w:eastAsia="Times New Roman" w:hAnsi="Calibri" w:cs="Calibri"/>
+                <w:color w:val="000000"/>
+              </w:rPr>
+            </w:pPr>
+            <w:r>
+              <w:rPr>
+                <w:rFonts w:ascii="Calibri" w:eastAsia="Times New Roman" w:hAnsi="Calibri" w:cs="Calibri"/>
+                <w:color w:val="000000"/>
+              </w:rPr>
+              <w:t>Tiempo por byte</w:t>
+            </w:r>
+            <w:r>
+              <w:rPr>
+                <w:rFonts w:ascii="Calibri" w:eastAsia="Times New Roman" w:hAnsi="Calibri" w:cs="Calibri"/>
+                <w:color w:val="000000"/>
+              </w:rPr>
+              <w:t xml:space="preserve"> (s)</w:t>
+            </w:r>
+          </w:p>
+        </w:tc>
+        <w:tc>
+          <w:tcPr>
+            <w:tcW w:w="1840" w:type="dxa"/>
+            <w:tcBorders>
+              <w:top w:val="single" w:sz="4" w:space="0" w:color="auto"/>
+              <w:left w:val="nil"/>
+              <w:bottom w:val="single" w:sz="4" w:space="0" w:color="auto"/>
+              <w:right w:val="single" w:sz="4" w:space="0" w:color="auto"/>
+            </w:tcBorders>
+            <w:shd w:val="clear" w:color="000000" w:fill="C6E0B4"/>
+            <w:vAlign w:val="center"/>
+            <w:hideMark/>
+          </w:tcPr>
+          <w:p>
+            <w:pPr>
+              <w:spacing w:after="0" w:line="240" w:lineRule="auto"/>
+              <w:jc w:val="center"/>
+              <w:rPr>
+                <w:rFonts w:ascii="Calibri" w:eastAsia="Times New Roman" w:hAnsi="Calibri" w:cs="Calibri"/>
+                <w:color w:val="000000"/>
+              </w:rPr>
+            </w:pPr>
+            <w:r>
+              <w:rPr>
+                <w:rFonts w:ascii="Calibri" w:eastAsia="Times New Roman" w:hAnsi="Calibri" w:cs="Calibri"/>
+                <w:color w:val="000000"/>
+              </w:rPr>
+              <w:t>Periodo</w:t>
+            </w:r>
+            <w:r>
+              <w:rPr>
+                <w:rFonts w:ascii="Calibri" w:eastAsia="Times New Roman" w:hAnsi="Calibri" w:cs="Calibri"/>
+                <w:color w:val="000000"/>
+              </w:rPr>
+              <w:t xml:space="preserve"> muestreo un canal</w:t>
+            </w:r>
+            <w:r>
+              <w:rPr>
+                <w:rFonts w:ascii="Calibri" w:eastAsia="Times New Roman" w:hAnsi="Calibri" w:cs="Calibri"/>
+                <w:color w:val="000000"/>
+              </w:rPr>
+              <w:t xml:space="preserve"> (s)</w:t>
+            </w:r>
+          </w:p>
+        </w:tc>
+        <w:tc>
+          <w:tcPr>
+            <w:tcW w:w="1930" w:type="dxa"/>
+            <w:tcBorders>
+              <w:top w:val="single" w:sz="4" w:space="0" w:color="auto"/>
+              <w:left w:val="nil"/>
+              <w:bottom w:val="single" w:sz="4" w:space="0" w:color="auto"/>
+              <w:right w:val="single" w:sz="4" w:space="0" w:color="auto"/>
+            </w:tcBorders>
+            <w:shd w:val="clear" w:color="000000" w:fill="C6E0B4"/>
+            <w:vAlign w:val="center"/>
+            <w:hideMark/>
+          </w:tcPr>
+          <w:p>
+            <w:pPr>
+              <w:spacing w:after="0" w:line="240" w:lineRule="auto"/>
+              <w:jc w:val="center"/>
+              <w:rPr>
+                <w:rFonts w:ascii="Calibri" w:eastAsia="Times New Roman" w:hAnsi="Calibri" w:cs="Calibri"/>
+                <w:color w:val="000000"/>
+              </w:rPr>
+            </w:pPr>
+            <w:r>
+              <w:rPr>
+                <w:rFonts w:ascii="Calibri" w:eastAsia="Times New Roman" w:hAnsi="Calibri" w:cs="Calibri"/>
+                <w:color w:val="000000"/>
+              </w:rPr>
+              <w:t>Periodo muestreo todo los canales</w:t>
+            </w:r>
+            <w:r>
+              <w:rPr>
+                <w:rFonts w:ascii="Calibri" w:eastAsia="Times New Roman" w:hAnsi="Calibri" w:cs="Calibri"/>
+                <w:color w:val="000000"/>
+              </w:rPr>
+              <w:t xml:space="preserve"> (s)</w:t>
+            </w:r>
+          </w:p>
+        </w:tc>
+      </w:tr>
+      <w:tr>
+        <w:trPr>
+          <w:trHeight w:val="300"/>
+          <w:jc w:val="center"/>
+        </w:trPr>
+        <w:tc>
+          <w:tcPr>
+            <w:tcW w:w="1260" w:type="dxa"/>
+            <w:tcBorders>
+              <w:top w:val="nil"/>
+              <w:left w:val="single" w:sz="4" w:space="0" w:color="auto"/>
+              <w:bottom w:val="single" w:sz="4" w:space="0" w:color="auto"/>
+              <w:right w:val="single" w:sz="4" w:space="0" w:color="auto"/>
+            </w:tcBorders>
+            <w:shd w:val="clear" w:color="000000" w:fill="FFF2CC"/>
+            <w:noWrap/>
+            <w:vAlign w:val="bottom"/>
+            <w:hideMark/>
+          </w:tcPr>
+          <w:p>
+            <w:pPr>
+              <w:spacing w:after="0" w:line="240" w:lineRule="auto"/>
+              <w:jc w:val="right"/>
+              <w:rPr>
+                <w:rFonts w:ascii="Calibri" w:eastAsia="Times New Roman" w:hAnsi="Calibri" w:cs="Calibri"/>
+                <w:color w:val="000000"/>
+              </w:rPr>
+            </w:pPr>
+            <w:r>
+              <w:rPr>
+                <w:rFonts w:ascii="Calibri" w:eastAsia="Times New Roman" w:hAnsi="Calibri" w:cs="Calibri"/>
+                <w:color w:val="000000"/>
+              </w:rPr>
+              <w:t>115200</w:t>
+            </w:r>
+          </w:p>
+        </w:tc>
+        <w:tc>
+          <w:tcPr>
+            <w:tcW w:w="1310" w:type="dxa"/>
+            <w:tcBorders>
+              <w:top w:val="nil"/>
+              <w:left w:val="nil"/>
+              <w:bottom w:val="single" w:sz="4" w:space="0" w:color="auto"/>
+              <w:right w:val="single" w:sz="4" w:space="0" w:color="auto"/>
+            </w:tcBorders>
+            <w:shd w:val="clear" w:color="auto" w:fill="auto"/>
+            <w:noWrap/>
+            <w:vAlign w:val="bottom"/>
+            <w:hideMark/>
+          </w:tcPr>
+          <w:p>
+            <w:pPr>
+              <w:spacing w:after="0" w:line="240" w:lineRule="auto"/>
+              <w:jc w:val="right"/>
+              <w:rPr>
+                <w:rFonts w:ascii="Calibri" w:eastAsia="Times New Roman" w:hAnsi="Calibri" w:cs="Calibri"/>
+                <w:color w:val="000000"/>
+              </w:rPr>
+            </w:pPr>
+            <w:r>
+              <w:rPr>
+                <w:rFonts w:ascii="Calibri" w:eastAsia="Times New Roman" w:hAnsi="Calibri" w:cs="Calibri"/>
+                <w:color w:val="000000"/>
+              </w:rPr>
+              <w:t>8,68056E-06</w:t>
+            </w:r>
+          </w:p>
+        </w:tc>
+        <w:tc>
+          <w:tcPr>
+            <w:tcW w:w="1310" w:type="dxa"/>
+            <w:tcBorders>
+              <w:top w:val="nil"/>
+              <w:left w:val="nil"/>
+              <w:bottom w:val="single" w:sz="4" w:space="0" w:color="auto"/>
+              <w:right w:val="single" w:sz="4" w:space="0" w:color="auto"/>
+            </w:tcBorders>
+            <w:shd w:val="clear" w:color="auto" w:fill="auto"/>
+            <w:noWrap/>
+            <w:vAlign w:val="bottom"/>
+            <w:hideMark/>
+          </w:tcPr>
+          <w:p>
+            <w:pPr>
+              <w:spacing w:after="0" w:line="240" w:lineRule="auto"/>
+              <w:jc w:val="right"/>
+              <w:rPr>
+                <w:rFonts w:ascii="Calibri" w:eastAsia="Times New Roman" w:hAnsi="Calibri" w:cs="Calibri"/>
+                <w:color w:val="000000"/>
+              </w:rPr>
+            </w:pPr>
+            <w:r>
+              <w:rPr>
+                <w:rFonts w:ascii="Calibri" w:eastAsia="Times New Roman" w:hAnsi="Calibri" w:cs="Calibri"/>
+                <w:color w:val="000000"/>
+              </w:rPr>
+              <w:t>8,68056E-05</w:t>
+            </w:r>
+          </w:p>
+        </w:tc>
+        <w:tc>
+          <w:tcPr>
+            <w:tcW w:w="1840" w:type="dxa"/>
+            <w:tcBorders>
+              <w:top w:val="nil"/>
+              <w:left w:val="nil"/>
+              <w:bottom w:val="single" w:sz="4" w:space="0" w:color="auto"/>
+              <w:right w:val="single" w:sz="4" w:space="0" w:color="auto"/>
+            </w:tcBorders>
+            <w:shd w:val="clear" w:color="auto" w:fill="auto"/>
+            <w:noWrap/>
+            <w:vAlign w:val="bottom"/>
+            <w:hideMark/>
+          </w:tcPr>
+          <w:p>
+            <w:pPr>
+              <w:spacing w:after="0" w:line="240" w:lineRule="auto"/>
+              <w:jc w:val="right"/>
+              <w:rPr>
+                <w:rFonts w:ascii="Calibri" w:eastAsia="Times New Roman" w:hAnsi="Calibri" w:cs="Calibri"/>
+                <w:color w:val="000000"/>
+              </w:rPr>
+            </w:pPr>
+            <w:r>
+              <w:rPr>
+                <w:rFonts w:ascii="Calibri" w:eastAsia="Times New Roman" w:hAnsi="Calibri" w:cs="Calibri"/>
+                <w:color w:val="000000"/>
+              </w:rPr>
+              <w:t>0,000173611</w:t>
+            </w:r>
+          </w:p>
+        </w:tc>
+        <w:tc>
+          <w:tcPr>
+            <w:tcW w:w="1930" w:type="dxa"/>
+            <w:tcBorders>
+              <w:top w:val="nil"/>
+              <w:left w:val="nil"/>
+              <w:bottom w:val="single" w:sz="4" w:space="0" w:color="auto"/>
+              <w:right w:val="single" w:sz="4" w:space="0" w:color="auto"/>
+            </w:tcBorders>
+            <w:shd w:val="clear" w:color="auto" w:fill="auto"/>
+            <w:noWrap/>
+            <w:vAlign w:val="bottom"/>
+            <w:hideMark/>
+          </w:tcPr>
+          <w:p>
+            <w:pPr>
+              <w:spacing w:after="0" w:line="240" w:lineRule="auto"/>
+              <w:jc w:val="right"/>
+              <w:rPr>
+                <w:rFonts w:ascii="Calibri" w:eastAsia="Times New Roman" w:hAnsi="Calibri" w:cs="Calibri"/>
+                <w:color w:val="000000"/>
+              </w:rPr>
+            </w:pPr>
+            <w:r>
+              <w:rPr>
+                <w:rFonts w:ascii="Calibri" w:eastAsia="Times New Roman" w:hAnsi="Calibri" w:cs="Calibri"/>
+                <w:color w:val="000000"/>
+              </w:rPr>
+              <w:t>0,001388889</w:t>
+            </w:r>
+          </w:p>
+        </w:tc>
+      </w:tr>
+      <w:tr>
+        <w:trPr>
+          <w:trHeight w:val="300"/>
+          <w:jc w:val="center"/>
+        </w:trPr>
+        <w:tc>
+          <w:tcPr>
+            <w:tcW w:w="1260" w:type="dxa"/>
+            <w:tcBorders>
+              <w:top w:val="nil"/>
+              <w:left w:val="single" w:sz="4" w:space="0" w:color="auto"/>
+              <w:bottom w:val="single" w:sz="4" w:space="0" w:color="auto"/>
+              <w:right w:val="single" w:sz="4" w:space="0" w:color="auto"/>
+            </w:tcBorders>
+            <w:shd w:val="clear" w:color="000000" w:fill="FFF2CC"/>
+            <w:noWrap/>
+            <w:vAlign w:val="bottom"/>
+            <w:hideMark/>
+          </w:tcPr>
+          <w:p>
+            <w:pPr>
+              <w:spacing w:after="0" w:line="240" w:lineRule="auto"/>
+              <w:jc w:val="right"/>
+              <w:rPr>
+                <w:rFonts w:ascii="Calibri" w:eastAsia="Times New Roman" w:hAnsi="Calibri" w:cs="Calibri"/>
+                <w:color w:val="000000"/>
+              </w:rPr>
+            </w:pPr>
+            <w:r>
+              <w:rPr>
+                <w:rFonts w:ascii="Calibri" w:eastAsia="Times New Roman" w:hAnsi="Calibri" w:cs="Calibri"/>
+                <w:color w:val="000000"/>
+              </w:rPr>
+              <w:t>76800</w:t>
+            </w:r>
+          </w:p>
+        </w:tc>
+        <w:tc>
+          <w:tcPr>
+            <w:tcW w:w="1310" w:type="dxa"/>
+            <w:tcBorders>
+              <w:top w:val="nil"/>
+              <w:left w:val="nil"/>
+              <w:bottom w:val="single" w:sz="4" w:space="0" w:color="auto"/>
+              <w:right w:val="single" w:sz="4" w:space="0" w:color="auto"/>
+            </w:tcBorders>
+            <w:shd w:val="clear" w:color="auto" w:fill="auto"/>
+            <w:noWrap/>
+            <w:vAlign w:val="bottom"/>
+            <w:hideMark/>
+          </w:tcPr>
+          <w:p>
+            <w:pPr>
+              <w:spacing w:after="0" w:line="240" w:lineRule="auto"/>
+              <w:jc w:val="right"/>
+              <w:rPr>
+                <w:rFonts w:ascii="Calibri" w:eastAsia="Times New Roman" w:hAnsi="Calibri" w:cs="Calibri"/>
+                <w:color w:val="000000"/>
+              </w:rPr>
+            </w:pPr>
+            <w:r>
+              <w:rPr>
+                <w:rFonts w:ascii="Calibri" w:eastAsia="Times New Roman" w:hAnsi="Calibri" w:cs="Calibri"/>
+                <w:color w:val="000000"/>
+              </w:rPr>
+              <w:t>1,30208E-05</w:t>
+            </w:r>
+          </w:p>
+        </w:tc>
+        <w:tc>
+          <w:tcPr>
+            <w:tcW w:w="1310" w:type="dxa"/>
+            <w:tcBorders>
+              <w:top w:val="nil"/>
+              <w:left w:val="nil"/>
+              <w:bottom w:val="single" w:sz="4" w:space="0" w:color="auto"/>
+              <w:right w:val="single" w:sz="4" w:space="0" w:color="auto"/>
+            </w:tcBorders>
+            <w:shd w:val="clear" w:color="auto" w:fill="auto"/>
+            <w:noWrap/>
+            <w:vAlign w:val="bottom"/>
+            <w:hideMark/>
+          </w:tcPr>
+          <w:p>
+            <w:pPr>
+              <w:spacing w:after="0" w:line="240" w:lineRule="auto"/>
+              <w:jc w:val="right"/>
+              <w:rPr>
+                <w:rFonts w:ascii="Calibri" w:eastAsia="Times New Roman" w:hAnsi="Calibri" w:cs="Calibri"/>
+                <w:color w:val="000000"/>
+              </w:rPr>
+            </w:pPr>
+            <w:r>
+              <w:rPr>
+                <w:rFonts w:ascii="Calibri" w:eastAsia="Times New Roman" w:hAnsi="Calibri" w:cs="Calibri"/>
+                <w:color w:val="000000"/>
+              </w:rPr>
+              <w:t>0,000130208</w:t>
+            </w:r>
+          </w:p>
+        </w:tc>
+        <w:tc>
+          <w:tcPr>
+            <w:tcW w:w="1840" w:type="dxa"/>
+            <w:tcBorders>
+              <w:top w:val="nil"/>
+              <w:left w:val="nil"/>
+              <w:bottom w:val="single" w:sz="4" w:space="0" w:color="auto"/>
+              <w:right w:val="single" w:sz="4" w:space="0" w:color="auto"/>
+            </w:tcBorders>
+            <w:shd w:val="clear" w:color="auto" w:fill="auto"/>
+            <w:noWrap/>
+            <w:vAlign w:val="bottom"/>
+            <w:hideMark/>
+          </w:tcPr>
+          <w:p>
+            <w:pPr>
+              <w:spacing w:after="0" w:line="240" w:lineRule="auto"/>
+              <w:jc w:val="right"/>
+              <w:rPr>
+                <w:rFonts w:ascii="Calibri" w:eastAsia="Times New Roman" w:hAnsi="Calibri" w:cs="Calibri"/>
+                <w:color w:val="000000"/>
+              </w:rPr>
+            </w:pPr>
+            <w:r>
+              <w:rPr>
+                <w:rFonts w:ascii="Calibri" w:eastAsia="Times New Roman" w:hAnsi="Calibri" w:cs="Calibri"/>
+                <w:color w:val="000000"/>
+              </w:rPr>
+              <w:t>0,000260417</w:t>
+            </w:r>
+          </w:p>
+        </w:tc>
+        <w:tc>
+          <w:tcPr>
+            <w:tcW w:w="1930" w:type="dxa"/>
+            <w:tcBorders>
+              <w:top w:val="nil"/>
+              <w:left w:val="nil"/>
+              <w:bottom w:val="single" w:sz="4" w:space="0" w:color="auto"/>
+              <w:right w:val="single" w:sz="4" w:space="0" w:color="auto"/>
+            </w:tcBorders>
+            <w:shd w:val="clear" w:color="auto" w:fill="auto"/>
+            <w:noWrap/>
+            <w:vAlign w:val="bottom"/>
+            <w:hideMark/>
+          </w:tcPr>
+          <w:p>
+            <w:pPr>
+              <w:spacing w:after="0" w:line="240" w:lineRule="auto"/>
+              <w:jc w:val="right"/>
+              <w:rPr>
+                <w:rFonts w:ascii="Calibri" w:eastAsia="Times New Roman" w:hAnsi="Calibri" w:cs="Calibri"/>
+                <w:color w:val="000000"/>
+              </w:rPr>
+            </w:pPr>
+            <w:r>
+              <w:rPr>
+                <w:rFonts w:ascii="Calibri" w:eastAsia="Times New Roman" w:hAnsi="Calibri" w:cs="Calibri"/>
+                <w:color w:val="000000"/>
+              </w:rPr>
+              <w:t>0,002083333</w:t>
+            </w:r>
+          </w:p>
+        </w:tc>
+      </w:tr>
+      <w:tr>
+        <w:trPr>
+          <w:trHeight w:val="300"/>
+          <w:jc w:val="center"/>
+        </w:trPr>
+        <w:tc>
+          <w:tcPr>
+            <w:tcW w:w="1260" w:type="dxa"/>
+            <w:tcBorders>
+              <w:top w:val="nil"/>
+              <w:left w:val="single" w:sz="4" w:space="0" w:color="auto"/>
+              <w:bottom w:val="single" w:sz="4" w:space="0" w:color="auto"/>
+              <w:right w:val="single" w:sz="4" w:space="0" w:color="auto"/>
+            </w:tcBorders>
+            <w:shd w:val="clear" w:color="000000" w:fill="FFF2CC"/>
+            <w:noWrap/>
+            <w:vAlign w:val="bottom"/>
+            <w:hideMark/>
+          </w:tcPr>
+          <w:p>
+            <w:pPr>
+              <w:spacing w:after="0" w:line="240" w:lineRule="auto"/>
+              <w:jc w:val="right"/>
+              <w:rPr>
+                <w:rFonts w:ascii="Calibri" w:eastAsia="Times New Roman" w:hAnsi="Calibri" w:cs="Calibri"/>
+                <w:color w:val="000000"/>
+              </w:rPr>
+            </w:pPr>
+            <w:r>
+              <w:rPr>
+                <w:rFonts w:ascii="Calibri" w:eastAsia="Times New Roman" w:hAnsi="Calibri" w:cs="Calibri"/>
+                <w:color w:val="000000"/>
+              </w:rPr>
+              <w:t>57600</w:t>
+            </w:r>
+          </w:p>
+        </w:tc>
+        <w:tc>
+          <w:tcPr>
+            <w:tcW w:w="1310" w:type="dxa"/>
+            <w:tcBorders>
+              <w:top w:val="nil"/>
+              <w:left w:val="nil"/>
+              <w:bottom w:val="single" w:sz="4" w:space="0" w:color="auto"/>
+              <w:right w:val="single" w:sz="4" w:space="0" w:color="auto"/>
+            </w:tcBorders>
+            <w:shd w:val="clear" w:color="auto" w:fill="auto"/>
+            <w:noWrap/>
+            <w:vAlign w:val="bottom"/>
+            <w:hideMark/>
+          </w:tcPr>
+          <w:p>
+            <w:pPr>
+              <w:spacing w:after="0" w:line="240" w:lineRule="auto"/>
+              <w:jc w:val="right"/>
+              <w:rPr>
+                <w:rFonts w:ascii="Calibri" w:eastAsia="Times New Roman" w:hAnsi="Calibri" w:cs="Calibri"/>
+                <w:color w:val="000000"/>
+              </w:rPr>
+            </w:pPr>
+            <w:r>
+              <w:rPr>
+                <w:rFonts w:ascii="Calibri" w:eastAsia="Times New Roman" w:hAnsi="Calibri" w:cs="Calibri"/>
+                <w:color w:val="000000"/>
+              </w:rPr>
+              <w:t>1,73611E-05</w:t>
+            </w:r>
+          </w:p>
+        </w:tc>
+        <w:tc>
+          <w:tcPr>
+            <w:tcW w:w="1310" w:type="dxa"/>
+            <w:tcBorders>
+              <w:top w:val="nil"/>
+              <w:left w:val="nil"/>
+              <w:bottom w:val="single" w:sz="4" w:space="0" w:color="auto"/>
+              <w:right w:val="single" w:sz="4" w:space="0" w:color="auto"/>
+            </w:tcBorders>
+            <w:shd w:val="clear" w:color="auto" w:fill="auto"/>
+            <w:noWrap/>
+            <w:vAlign w:val="bottom"/>
+            <w:hideMark/>
+          </w:tcPr>
+          <w:p>
+            <w:pPr>
+              <w:spacing w:after="0" w:line="240" w:lineRule="auto"/>
+              <w:jc w:val="right"/>
+              <w:rPr>
+                <w:rFonts w:ascii="Calibri" w:eastAsia="Times New Roman" w:hAnsi="Calibri" w:cs="Calibri"/>
+                <w:color w:val="000000"/>
+              </w:rPr>
+            </w:pPr>
+            <w:r>
+              <w:rPr>
+                <w:rFonts w:ascii="Calibri" w:eastAsia="Times New Roman" w:hAnsi="Calibri" w:cs="Calibri"/>
+                <w:color w:val="000000"/>
+              </w:rPr>
+              <w:t>0,000173611</w:t>
+            </w:r>
+          </w:p>
+        </w:tc>
+        <w:tc>
+          <w:tcPr>
+            <w:tcW w:w="1840" w:type="dxa"/>
+            <w:tcBorders>
+              <w:top w:val="nil"/>
+              <w:left w:val="nil"/>
+              <w:bottom w:val="single" w:sz="4" w:space="0" w:color="auto"/>
+              <w:right w:val="single" w:sz="4" w:space="0" w:color="auto"/>
+            </w:tcBorders>
+            <w:shd w:val="clear" w:color="auto" w:fill="auto"/>
+            <w:noWrap/>
+            <w:vAlign w:val="bottom"/>
+            <w:hideMark/>
+          </w:tcPr>
+          <w:p>
+            <w:pPr>
+              <w:spacing w:after="0" w:line="240" w:lineRule="auto"/>
+              <w:jc w:val="right"/>
+              <w:rPr>
+                <w:rFonts w:ascii="Calibri" w:eastAsia="Times New Roman" w:hAnsi="Calibri" w:cs="Calibri"/>
+                <w:color w:val="000000"/>
+              </w:rPr>
+            </w:pPr>
+            <w:r>
+              <w:rPr>
+                <w:rFonts w:ascii="Calibri" w:eastAsia="Times New Roman" w:hAnsi="Calibri" w:cs="Calibri"/>
+                <w:color w:val="000000"/>
+              </w:rPr>
+              <w:t>0,000347222</w:t>
+            </w:r>
+          </w:p>
+        </w:tc>
+        <w:tc>
+          <w:tcPr>
+            <w:tcW w:w="1930" w:type="dxa"/>
+            <w:tcBorders>
+              <w:top w:val="nil"/>
+              <w:left w:val="nil"/>
+              <w:bottom w:val="single" w:sz="4" w:space="0" w:color="auto"/>
+              <w:right w:val="single" w:sz="4" w:space="0" w:color="auto"/>
+            </w:tcBorders>
+            <w:shd w:val="clear" w:color="auto" w:fill="auto"/>
+            <w:noWrap/>
+            <w:vAlign w:val="bottom"/>
+            <w:hideMark/>
+          </w:tcPr>
+          <w:p>
+            <w:pPr>
+              <w:spacing w:after="0" w:line="240" w:lineRule="auto"/>
+              <w:jc w:val="right"/>
+              <w:rPr>
+                <w:rFonts w:ascii="Calibri" w:eastAsia="Times New Roman" w:hAnsi="Calibri" w:cs="Calibri"/>
+                <w:color w:val="000000"/>
+              </w:rPr>
+            </w:pPr>
+            <w:r>
+              <w:rPr>
+                <w:rFonts w:ascii="Calibri" w:eastAsia="Times New Roman" w:hAnsi="Calibri" w:cs="Calibri"/>
+                <w:color w:val="000000"/>
+              </w:rPr>
+              <w:t>0,002777778</w:t>
+            </w:r>
+          </w:p>
+        </w:tc>
+      </w:tr>
+      <w:tr>
+        <w:trPr>
+          <w:trHeight w:val="300"/>
+          <w:jc w:val="center"/>
+        </w:trPr>
+        <w:tc>
+          <w:tcPr>
+            <w:tcW w:w="1260" w:type="dxa"/>
+            <w:tcBorders>
+              <w:top w:val="nil"/>
+              <w:left w:val="single" w:sz="4" w:space="0" w:color="auto"/>
+              <w:bottom w:val="single" w:sz="4" w:space="0" w:color="auto"/>
+              <w:right w:val="single" w:sz="4" w:space="0" w:color="auto"/>
+            </w:tcBorders>
+            <w:shd w:val="clear" w:color="000000" w:fill="FFF2CC"/>
+            <w:noWrap/>
+            <w:vAlign w:val="bottom"/>
+            <w:hideMark/>
+          </w:tcPr>
+          <w:p>
+            <w:pPr>
+              <w:spacing w:after="0" w:line="240" w:lineRule="auto"/>
+              <w:jc w:val="right"/>
+              <w:rPr>
+                <w:rFonts w:ascii="Calibri" w:eastAsia="Times New Roman" w:hAnsi="Calibri" w:cs="Calibri"/>
+                <w:color w:val="000000"/>
+              </w:rPr>
+            </w:pPr>
+            <w:r>
+              <w:rPr>
+                <w:rFonts w:ascii="Calibri" w:eastAsia="Times New Roman" w:hAnsi="Calibri" w:cs="Calibri"/>
+                <w:color w:val="000000"/>
+              </w:rPr>
+              <w:t>56000</w:t>
+            </w:r>
+          </w:p>
+        </w:tc>
+        <w:tc>
+          <w:tcPr>
+            <w:tcW w:w="1310" w:type="dxa"/>
+            <w:tcBorders>
+              <w:top w:val="nil"/>
+              <w:left w:val="nil"/>
+              <w:bottom w:val="single" w:sz="4" w:space="0" w:color="auto"/>
+              <w:right w:val="single" w:sz="4" w:space="0" w:color="auto"/>
+            </w:tcBorders>
+            <w:shd w:val="clear" w:color="auto" w:fill="auto"/>
+            <w:noWrap/>
+            <w:vAlign w:val="bottom"/>
+            <w:hideMark/>
+          </w:tcPr>
+          <w:p>
+            <w:pPr>
+              <w:spacing w:after="0" w:line="240" w:lineRule="auto"/>
+              <w:jc w:val="right"/>
+              <w:rPr>
+                <w:rFonts w:ascii="Calibri" w:eastAsia="Times New Roman" w:hAnsi="Calibri" w:cs="Calibri"/>
+                <w:color w:val="000000"/>
+              </w:rPr>
+            </w:pPr>
+            <w:r>
+              <w:rPr>
+                <w:rFonts w:ascii="Calibri" w:eastAsia="Times New Roman" w:hAnsi="Calibri" w:cs="Calibri"/>
+                <w:color w:val="000000"/>
+              </w:rPr>
+              <w:t>1,78571E-05</w:t>
+            </w:r>
+          </w:p>
+        </w:tc>
+        <w:tc>
+          <w:tcPr>
+            <w:tcW w:w="1310" w:type="dxa"/>
+            <w:tcBorders>
+              <w:top w:val="nil"/>
+              <w:left w:val="nil"/>
+              <w:bottom w:val="single" w:sz="4" w:space="0" w:color="auto"/>
+              <w:right w:val="single" w:sz="4" w:space="0" w:color="auto"/>
+            </w:tcBorders>
+            <w:shd w:val="clear" w:color="auto" w:fill="auto"/>
+            <w:noWrap/>
+            <w:vAlign w:val="bottom"/>
+            <w:hideMark/>
+          </w:tcPr>
+          <w:p>
+            <w:pPr>
+              <w:spacing w:after="0" w:line="240" w:lineRule="auto"/>
+              <w:jc w:val="right"/>
+              <w:rPr>
+                <w:rFonts w:ascii="Calibri" w:eastAsia="Times New Roman" w:hAnsi="Calibri" w:cs="Calibri"/>
+                <w:color w:val="000000"/>
+              </w:rPr>
+            </w:pPr>
+            <w:r>
+              <w:rPr>
+                <w:rFonts w:ascii="Calibri" w:eastAsia="Times New Roman" w:hAnsi="Calibri" w:cs="Calibri"/>
+                <w:color w:val="000000"/>
+              </w:rPr>
+              <w:t>0,000178571</w:t>
+            </w:r>
+          </w:p>
+        </w:tc>
+        <w:tc>
+          <w:tcPr>
+            <w:tcW w:w="1840" w:type="dxa"/>
+            <w:tcBorders>
+              <w:top w:val="nil"/>
+              <w:left w:val="nil"/>
+              <w:bottom w:val="single" w:sz="4" w:space="0" w:color="auto"/>
+              <w:right w:val="single" w:sz="4" w:space="0" w:color="auto"/>
+            </w:tcBorders>
+            <w:shd w:val="clear" w:color="auto" w:fill="auto"/>
+            <w:noWrap/>
+            <w:vAlign w:val="bottom"/>
+            <w:hideMark/>
+          </w:tcPr>
+          <w:p>
+            <w:pPr>
+              <w:spacing w:after="0" w:line="240" w:lineRule="auto"/>
+              <w:jc w:val="right"/>
+              <w:rPr>
+                <w:rFonts w:ascii="Calibri" w:eastAsia="Times New Roman" w:hAnsi="Calibri" w:cs="Calibri"/>
+                <w:color w:val="000000"/>
+              </w:rPr>
+            </w:pPr>
+            <w:r>
+              <w:rPr>
+                <w:rFonts w:ascii="Calibri" w:eastAsia="Times New Roman" w:hAnsi="Calibri" w:cs="Calibri"/>
+                <w:color w:val="000000"/>
+              </w:rPr>
+              <w:t>0,000357143</w:t>
+            </w:r>
+          </w:p>
+        </w:tc>
+        <w:tc>
+          <w:tcPr>
+            <w:tcW w:w="1930" w:type="dxa"/>
+            <w:tcBorders>
+              <w:top w:val="nil"/>
+              <w:left w:val="nil"/>
+              <w:bottom w:val="single" w:sz="4" w:space="0" w:color="auto"/>
+              <w:right w:val="single" w:sz="4" w:space="0" w:color="auto"/>
+            </w:tcBorders>
+            <w:shd w:val="clear" w:color="auto" w:fill="auto"/>
+            <w:noWrap/>
+            <w:vAlign w:val="bottom"/>
+            <w:hideMark/>
+          </w:tcPr>
+          <w:p>
+            <w:pPr>
+              <w:spacing w:after="0" w:line="240" w:lineRule="auto"/>
+              <w:jc w:val="right"/>
+              <w:rPr>
+                <w:rFonts w:ascii="Calibri" w:eastAsia="Times New Roman" w:hAnsi="Calibri" w:cs="Calibri"/>
+                <w:color w:val="000000"/>
+              </w:rPr>
+            </w:pPr>
+            <w:r>
+              <w:rPr>
+                <w:rFonts w:ascii="Calibri" w:eastAsia="Times New Roman" w:hAnsi="Calibri" w:cs="Calibri"/>
+                <w:color w:val="000000"/>
+              </w:rPr>
+              <w:t>0,002857143</w:t>
+            </w:r>
+          </w:p>
+        </w:tc>
+      </w:tr>
+      <w:tr>
+        <w:trPr>
+          <w:trHeight w:val="300"/>
+          <w:jc w:val="center"/>
+        </w:trPr>
+        <w:tc>
+          <w:tcPr>
+            <w:tcW w:w="1260" w:type="dxa"/>
+            <w:tcBorders>
+              <w:top w:val="nil"/>
+              <w:left w:val="single" w:sz="4" w:space="0" w:color="auto"/>
+              <w:bottom w:val="single" w:sz="4" w:space="0" w:color="auto"/>
+              <w:right w:val="single" w:sz="4" w:space="0" w:color="auto"/>
+            </w:tcBorders>
+            <w:shd w:val="clear" w:color="000000" w:fill="FFF2CC"/>
+            <w:noWrap/>
+            <w:vAlign w:val="bottom"/>
+            <w:hideMark/>
+          </w:tcPr>
+          <w:p>
+            <w:pPr>
+              <w:spacing w:after="0" w:line="240" w:lineRule="auto"/>
+              <w:jc w:val="right"/>
+              <w:rPr>
+                <w:rFonts w:ascii="Calibri" w:eastAsia="Times New Roman" w:hAnsi="Calibri" w:cs="Calibri"/>
+                <w:color w:val="000000"/>
+              </w:rPr>
+            </w:pPr>
+            <w:r>
+              <w:rPr>
+                <w:rFonts w:ascii="Calibri" w:eastAsia="Times New Roman" w:hAnsi="Calibri" w:cs="Calibri"/>
+                <w:color w:val="000000"/>
+              </w:rPr>
+              <w:t>38400</w:t>
+            </w:r>
+          </w:p>
+        </w:tc>
+        <w:tc>
+          <w:tcPr>
+            <w:tcW w:w="1310" w:type="dxa"/>
+            <w:tcBorders>
+              <w:top w:val="nil"/>
+              <w:left w:val="nil"/>
+              <w:bottom w:val="single" w:sz="4" w:space="0" w:color="auto"/>
+              <w:right w:val="single" w:sz="4" w:space="0" w:color="auto"/>
+            </w:tcBorders>
+            <w:shd w:val="clear" w:color="auto" w:fill="auto"/>
+            <w:noWrap/>
+            <w:vAlign w:val="bottom"/>
+            <w:hideMark/>
+          </w:tcPr>
+          <w:p>
+            <w:pPr>
+              <w:spacing w:after="0" w:line="240" w:lineRule="auto"/>
+              <w:jc w:val="right"/>
+              <w:rPr>
+                <w:rFonts w:ascii="Calibri" w:eastAsia="Times New Roman" w:hAnsi="Calibri" w:cs="Calibri"/>
+                <w:color w:val="000000"/>
+              </w:rPr>
+            </w:pPr>
+            <w:r>
+              <w:rPr>
+                <w:rFonts w:ascii="Calibri" w:eastAsia="Times New Roman" w:hAnsi="Calibri" w:cs="Calibri"/>
+                <w:color w:val="000000"/>
+              </w:rPr>
+              <w:t>2,60417E-05</w:t>
+            </w:r>
+          </w:p>
+        </w:tc>
+        <w:tc>
+          <w:tcPr>
+            <w:tcW w:w="1310" w:type="dxa"/>
+            <w:tcBorders>
+              <w:top w:val="nil"/>
+              <w:left w:val="nil"/>
+              <w:bottom w:val="single" w:sz="4" w:space="0" w:color="auto"/>
+              <w:right w:val="single" w:sz="4" w:space="0" w:color="auto"/>
+            </w:tcBorders>
+            <w:shd w:val="clear" w:color="auto" w:fill="auto"/>
+            <w:noWrap/>
+            <w:vAlign w:val="bottom"/>
+            <w:hideMark/>
+          </w:tcPr>
+          <w:p>
+            <w:pPr>
+              <w:spacing w:after="0" w:line="240" w:lineRule="auto"/>
+              <w:jc w:val="right"/>
+              <w:rPr>
+                <w:rFonts w:ascii="Calibri" w:eastAsia="Times New Roman" w:hAnsi="Calibri" w:cs="Calibri"/>
+                <w:color w:val="000000"/>
+              </w:rPr>
+            </w:pPr>
+            <w:r>
+              <w:rPr>
+                <w:rFonts w:ascii="Calibri" w:eastAsia="Times New Roman" w:hAnsi="Calibri" w:cs="Calibri"/>
+                <w:color w:val="000000"/>
+              </w:rPr>
+              <w:t>0,000260417</w:t>
+            </w:r>
+          </w:p>
+        </w:tc>
+        <w:tc>
+          <w:tcPr>
+            <w:tcW w:w="1840" w:type="dxa"/>
+            <w:tcBorders>
+              <w:top w:val="nil"/>
+              <w:left w:val="nil"/>
+              <w:bottom w:val="single" w:sz="4" w:space="0" w:color="auto"/>
+              <w:right w:val="single" w:sz="4" w:space="0" w:color="auto"/>
+            </w:tcBorders>
+            <w:shd w:val="clear" w:color="auto" w:fill="auto"/>
+            <w:noWrap/>
+            <w:vAlign w:val="bottom"/>
+            <w:hideMark/>
+          </w:tcPr>
+          <w:p>
+            <w:pPr>
+              <w:spacing w:after="0" w:line="240" w:lineRule="auto"/>
+              <w:jc w:val="right"/>
+              <w:rPr>
+                <w:rFonts w:ascii="Calibri" w:eastAsia="Times New Roman" w:hAnsi="Calibri" w:cs="Calibri"/>
+                <w:color w:val="000000"/>
+              </w:rPr>
+            </w:pPr>
+            <w:r>
+              <w:rPr>
+                <w:rFonts w:ascii="Calibri" w:eastAsia="Times New Roman" w:hAnsi="Calibri" w:cs="Calibri"/>
+                <w:color w:val="000000"/>
+              </w:rPr>
+              <w:t>0,000520833</w:t>
+            </w:r>
+          </w:p>
+        </w:tc>
+        <w:tc>
+          <w:tcPr>
+            <w:tcW w:w="1930" w:type="dxa"/>
+            <w:tcBorders>
+              <w:top w:val="nil"/>
+              <w:left w:val="nil"/>
+              <w:bottom w:val="single" w:sz="4" w:space="0" w:color="auto"/>
+              <w:right w:val="single" w:sz="4" w:space="0" w:color="auto"/>
+            </w:tcBorders>
+            <w:shd w:val="clear" w:color="auto" w:fill="auto"/>
+            <w:noWrap/>
+            <w:vAlign w:val="bottom"/>
+            <w:hideMark/>
+          </w:tcPr>
+          <w:p>
+            <w:pPr>
+              <w:spacing w:after="0" w:line="240" w:lineRule="auto"/>
+              <w:jc w:val="right"/>
+              <w:rPr>
+                <w:rFonts w:ascii="Calibri" w:eastAsia="Times New Roman" w:hAnsi="Calibri" w:cs="Calibri"/>
+                <w:color w:val="000000"/>
+              </w:rPr>
+            </w:pPr>
+            <w:r>
+              <w:rPr>
+                <w:rFonts w:ascii="Calibri" w:eastAsia="Times New Roman" w:hAnsi="Calibri" w:cs="Calibri"/>
+                <w:color w:val="000000"/>
+              </w:rPr>
+              <w:t>0,004166667</w:t>
+            </w:r>
+          </w:p>
+        </w:tc>
+      </w:tr>
+      <w:tr>
+        <w:trPr>
+          <w:trHeight w:val="300"/>
+          <w:jc w:val="center"/>
+        </w:trPr>
+        <w:tc>
+          <w:tcPr>
+            <w:tcW w:w="1260" w:type="dxa"/>
+            <w:tcBorders>
+              <w:top w:val="nil"/>
+              <w:left w:val="single" w:sz="4" w:space="0" w:color="auto"/>
+              <w:bottom w:val="single" w:sz="4" w:space="0" w:color="auto"/>
+              <w:right w:val="single" w:sz="4" w:space="0" w:color="auto"/>
+            </w:tcBorders>
+            <w:shd w:val="clear" w:color="000000" w:fill="FFF2CC"/>
+            <w:noWrap/>
+            <w:vAlign w:val="bottom"/>
+            <w:hideMark/>
+          </w:tcPr>
+          <w:p>
+            <w:pPr>
+              <w:spacing w:after="0" w:line="240" w:lineRule="auto"/>
+              <w:jc w:val="right"/>
+              <w:rPr>
+                <w:rFonts w:ascii="Calibri" w:eastAsia="Times New Roman" w:hAnsi="Calibri" w:cs="Calibri"/>
+                <w:color w:val="000000"/>
+              </w:rPr>
+            </w:pPr>
+            <w:r>
+              <w:rPr>
+                <w:rFonts w:ascii="Calibri" w:eastAsia="Times New Roman" w:hAnsi="Calibri" w:cs="Calibri"/>
+                <w:color w:val="000000"/>
+              </w:rPr>
+              <w:t>19200</w:t>
+            </w:r>
+          </w:p>
+        </w:tc>
+        <w:tc>
+          <w:tcPr>
+            <w:tcW w:w="1310" w:type="dxa"/>
+            <w:tcBorders>
+              <w:top w:val="nil"/>
+              <w:left w:val="nil"/>
+              <w:bottom w:val="single" w:sz="4" w:space="0" w:color="auto"/>
+              <w:right w:val="single" w:sz="4" w:space="0" w:color="auto"/>
+            </w:tcBorders>
+            <w:shd w:val="clear" w:color="auto" w:fill="auto"/>
+            <w:noWrap/>
+            <w:vAlign w:val="bottom"/>
+            <w:hideMark/>
+          </w:tcPr>
+          <w:p>
+            <w:pPr>
+              <w:spacing w:after="0" w:line="240" w:lineRule="auto"/>
+              <w:jc w:val="right"/>
+              <w:rPr>
+                <w:rFonts w:ascii="Calibri" w:eastAsia="Times New Roman" w:hAnsi="Calibri" w:cs="Calibri"/>
+                <w:color w:val="000000"/>
+              </w:rPr>
+            </w:pPr>
+            <w:r>
+              <w:rPr>
+                <w:rFonts w:ascii="Calibri" w:eastAsia="Times New Roman" w:hAnsi="Calibri" w:cs="Calibri"/>
+                <w:color w:val="000000"/>
+              </w:rPr>
+              <w:t>5,20833E-05</w:t>
+            </w:r>
+          </w:p>
+        </w:tc>
+        <w:tc>
+          <w:tcPr>
+            <w:tcW w:w="1310" w:type="dxa"/>
+            <w:tcBorders>
+              <w:top w:val="nil"/>
+              <w:left w:val="nil"/>
+              <w:bottom w:val="single" w:sz="4" w:space="0" w:color="auto"/>
+              <w:right w:val="single" w:sz="4" w:space="0" w:color="auto"/>
+            </w:tcBorders>
+            <w:shd w:val="clear" w:color="auto" w:fill="auto"/>
+            <w:noWrap/>
+            <w:vAlign w:val="bottom"/>
+            <w:hideMark/>
+          </w:tcPr>
+          <w:p>
+            <w:pPr>
+              <w:spacing w:after="0" w:line="240" w:lineRule="auto"/>
+              <w:jc w:val="right"/>
+              <w:rPr>
+                <w:rFonts w:ascii="Calibri" w:eastAsia="Times New Roman" w:hAnsi="Calibri" w:cs="Calibri"/>
+                <w:color w:val="000000"/>
+              </w:rPr>
+            </w:pPr>
+            <w:r>
+              <w:rPr>
+                <w:rFonts w:ascii="Calibri" w:eastAsia="Times New Roman" w:hAnsi="Calibri" w:cs="Calibri"/>
+                <w:color w:val="000000"/>
+              </w:rPr>
+              <w:t>0,000520833</w:t>
+            </w:r>
+          </w:p>
+        </w:tc>
+        <w:tc>
+          <w:tcPr>
+            <w:tcW w:w="1840" w:type="dxa"/>
+            <w:tcBorders>
+              <w:top w:val="nil"/>
+              <w:left w:val="nil"/>
+              <w:bottom w:val="single" w:sz="4" w:space="0" w:color="auto"/>
+              <w:right w:val="single" w:sz="4" w:space="0" w:color="auto"/>
+            </w:tcBorders>
+            <w:shd w:val="clear" w:color="auto" w:fill="auto"/>
+            <w:noWrap/>
+            <w:vAlign w:val="bottom"/>
+            <w:hideMark/>
+          </w:tcPr>
+          <w:p>
+            <w:pPr>
+              <w:spacing w:after="0" w:line="240" w:lineRule="auto"/>
+              <w:jc w:val="right"/>
+              <w:rPr>
+                <w:rFonts w:ascii="Calibri" w:eastAsia="Times New Roman" w:hAnsi="Calibri" w:cs="Calibri"/>
+                <w:color w:val="000000"/>
+              </w:rPr>
+            </w:pPr>
+            <w:r>
+              <w:rPr>
+                <w:rFonts w:ascii="Calibri" w:eastAsia="Times New Roman" w:hAnsi="Calibri" w:cs="Calibri"/>
+                <w:color w:val="000000"/>
+              </w:rPr>
+              <w:t>0,001041667</w:t>
+            </w:r>
+          </w:p>
+        </w:tc>
+        <w:tc>
+          <w:tcPr>
+            <w:tcW w:w="1930" w:type="dxa"/>
+            <w:tcBorders>
+              <w:top w:val="nil"/>
+              <w:left w:val="nil"/>
+              <w:bottom w:val="single" w:sz="4" w:space="0" w:color="auto"/>
+              <w:right w:val="single" w:sz="4" w:space="0" w:color="auto"/>
+            </w:tcBorders>
+            <w:shd w:val="clear" w:color="auto" w:fill="auto"/>
+            <w:noWrap/>
+            <w:vAlign w:val="bottom"/>
+            <w:hideMark/>
+          </w:tcPr>
+          <w:p>
+            <w:pPr>
+              <w:spacing w:after="0" w:line="240" w:lineRule="auto"/>
+              <w:jc w:val="right"/>
+              <w:rPr>
+                <w:rFonts w:ascii="Calibri" w:eastAsia="Times New Roman" w:hAnsi="Calibri" w:cs="Calibri"/>
+                <w:color w:val="000000"/>
+              </w:rPr>
+            </w:pPr>
+            <w:r>
+              <w:rPr>
+                <w:rFonts w:ascii="Calibri" w:eastAsia="Times New Roman" w:hAnsi="Calibri" w:cs="Calibri"/>
+                <w:color w:val="000000"/>
+              </w:rPr>
+              <w:t>0,008333333</w:t>
+            </w:r>
+          </w:p>
+        </w:tc>
+      </w:tr>
+      <w:tr>
+        <w:trPr>
+          <w:trHeight w:val="300"/>
+          <w:jc w:val="center"/>
+        </w:trPr>
+        <w:tc>
+          <w:tcPr>
+            <w:tcW w:w="1260" w:type="dxa"/>
+            <w:tcBorders>
+              <w:top w:val="nil"/>
+              <w:left w:val="single" w:sz="4" w:space="0" w:color="auto"/>
+              <w:bottom w:val="single" w:sz="4" w:space="0" w:color="auto"/>
+              <w:right w:val="single" w:sz="4" w:space="0" w:color="auto"/>
+            </w:tcBorders>
+            <w:shd w:val="clear" w:color="000000" w:fill="FFF2CC"/>
+            <w:noWrap/>
+            <w:vAlign w:val="bottom"/>
+            <w:hideMark/>
+          </w:tcPr>
+          <w:p>
+            <w:pPr>
+              <w:spacing w:after="0" w:line="240" w:lineRule="auto"/>
+              <w:jc w:val="right"/>
+              <w:rPr>
+                <w:rFonts w:ascii="Calibri" w:eastAsia="Times New Roman" w:hAnsi="Calibri" w:cs="Calibri"/>
+                <w:color w:val="000000"/>
+              </w:rPr>
+            </w:pPr>
+            <w:r>
+              <w:rPr>
+                <w:rFonts w:ascii="Calibri" w:eastAsia="Times New Roman" w:hAnsi="Calibri" w:cs="Calibri"/>
+                <w:color w:val="000000"/>
+              </w:rPr>
+              <w:t>14400</w:t>
+            </w:r>
+          </w:p>
+        </w:tc>
+        <w:tc>
+          <w:tcPr>
+            <w:tcW w:w="1310" w:type="dxa"/>
+            <w:tcBorders>
+              <w:top w:val="nil"/>
+              <w:left w:val="nil"/>
+              <w:bottom w:val="single" w:sz="4" w:space="0" w:color="auto"/>
+              <w:right w:val="single" w:sz="4" w:space="0" w:color="auto"/>
+            </w:tcBorders>
+            <w:shd w:val="clear" w:color="auto" w:fill="auto"/>
+            <w:noWrap/>
+            <w:vAlign w:val="bottom"/>
+            <w:hideMark/>
+          </w:tcPr>
+          <w:p>
+            <w:pPr>
+              <w:spacing w:after="0" w:line="240" w:lineRule="auto"/>
+              <w:jc w:val="right"/>
+              <w:rPr>
+                <w:rFonts w:ascii="Calibri" w:eastAsia="Times New Roman" w:hAnsi="Calibri" w:cs="Calibri"/>
+                <w:color w:val="000000"/>
+              </w:rPr>
+            </w:pPr>
+            <w:r>
+              <w:rPr>
+                <w:rFonts w:ascii="Calibri" w:eastAsia="Times New Roman" w:hAnsi="Calibri" w:cs="Calibri"/>
+                <w:color w:val="000000"/>
+              </w:rPr>
+              <w:t>6,94444E-05</w:t>
+            </w:r>
+          </w:p>
+        </w:tc>
+        <w:tc>
+          <w:tcPr>
+            <w:tcW w:w="1310" w:type="dxa"/>
+            <w:tcBorders>
+              <w:top w:val="nil"/>
+              <w:left w:val="nil"/>
+              <w:bottom w:val="single" w:sz="4" w:space="0" w:color="auto"/>
+              <w:right w:val="single" w:sz="4" w:space="0" w:color="auto"/>
+            </w:tcBorders>
+            <w:shd w:val="clear" w:color="auto" w:fill="auto"/>
+            <w:noWrap/>
+            <w:vAlign w:val="bottom"/>
+            <w:hideMark/>
+          </w:tcPr>
+          <w:p>
+            <w:pPr>
+              <w:spacing w:after="0" w:line="240" w:lineRule="auto"/>
+              <w:jc w:val="right"/>
+              <w:rPr>
+                <w:rFonts w:ascii="Calibri" w:eastAsia="Times New Roman" w:hAnsi="Calibri" w:cs="Calibri"/>
+                <w:color w:val="000000"/>
+              </w:rPr>
+            </w:pPr>
+            <w:r>
+              <w:rPr>
+                <w:rFonts w:ascii="Calibri" w:eastAsia="Times New Roman" w:hAnsi="Calibri" w:cs="Calibri"/>
+                <w:color w:val="000000"/>
+              </w:rPr>
+              <w:t>0,000694444</w:t>
+            </w:r>
+          </w:p>
+        </w:tc>
+        <w:tc>
+          <w:tcPr>
+            <w:tcW w:w="1840" w:type="dxa"/>
+            <w:tcBorders>
+              <w:top w:val="nil"/>
+              <w:left w:val="nil"/>
+              <w:bottom w:val="single" w:sz="4" w:space="0" w:color="auto"/>
+              <w:right w:val="single" w:sz="4" w:space="0" w:color="auto"/>
+            </w:tcBorders>
+            <w:shd w:val="clear" w:color="auto" w:fill="auto"/>
+            <w:noWrap/>
+            <w:vAlign w:val="bottom"/>
+            <w:hideMark/>
+          </w:tcPr>
+          <w:p>
+            <w:pPr>
+              <w:spacing w:after="0" w:line="240" w:lineRule="auto"/>
+              <w:jc w:val="right"/>
+              <w:rPr>
+                <w:rFonts w:ascii="Calibri" w:eastAsia="Times New Roman" w:hAnsi="Calibri" w:cs="Calibri"/>
+                <w:color w:val="000000"/>
+              </w:rPr>
+            </w:pPr>
+            <w:r>
+              <w:rPr>
+                <w:rFonts w:ascii="Calibri" w:eastAsia="Times New Roman" w:hAnsi="Calibri" w:cs="Calibri"/>
+                <w:color w:val="000000"/>
+              </w:rPr>
+              <w:t>0,001388889</w:t>
+            </w:r>
+          </w:p>
+        </w:tc>
+        <w:tc>
+          <w:tcPr>
+            <w:tcW w:w="1930" w:type="dxa"/>
+            <w:tcBorders>
+              <w:top w:val="nil"/>
+              <w:left w:val="nil"/>
+              <w:bottom w:val="single" w:sz="4" w:space="0" w:color="auto"/>
+              <w:right w:val="single" w:sz="4" w:space="0" w:color="auto"/>
+            </w:tcBorders>
+            <w:shd w:val="clear" w:color="auto" w:fill="auto"/>
+            <w:noWrap/>
+            <w:vAlign w:val="bottom"/>
+            <w:hideMark/>
+          </w:tcPr>
+          <w:p>
+            <w:pPr>
+              <w:spacing w:after="0" w:line="240" w:lineRule="auto"/>
+              <w:jc w:val="right"/>
+              <w:rPr>
+                <w:rFonts w:ascii="Calibri" w:eastAsia="Times New Roman" w:hAnsi="Calibri" w:cs="Calibri"/>
+                <w:color w:val="000000"/>
+              </w:rPr>
+            </w:pPr>
+            <w:r>
+              <w:rPr>
+                <w:rFonts w:ascii="Calibri" w:eastAsia="Times New Roman" w:hAnsi="Calibri" w:cs="Calibri"/>
+                <w:color w:val="000000"/>
+              </w:rPr>
+              <w:t>0,011111111</w:t>
+            </w:r>
+          </w:p>
+        </w:tc>
+      </w:tr>
+      <w:tr>
+        <w:trPr>
+          <w:trHeight w:val="300"/>
+          <w:jc w:val="center"/>
+        </w:trPr>
+        <w:tc>
+          <w:tcPr>
+            <w:tcW w:w="1260" w:type="dxa"/>
+            <w:tcBorders>
+              <w:top w:val="nil"/>
+              <w:left w:val="single" w:sz="4" w:space="0" w:color="auto"/>
+              <w:bottom w:val="single" w:sz="4" w:space="0" w:color="auto"/>
+              <w:right w:val="single" w:sz="4" w:space="0" w:color="auto"/>
+            </w:tcBorders>
+            <w:shd w:val="clear" w:color="000000" w:fill="FFF2CC"/>
+            <w:noWrap/>
+            <w:vAlign w:val="bottom"/>
+            <w:hideMark/>
+          </w:tcPr>
+          <w:p>
+            <w:pPr>
+              <w:spacing w:after="0" w:line="240" w:lineRule="auto"/>
+              <w:jc w:val="right"/>
+              <w:rPr>
+                <w:rFonts w:ascii="Calibri" w:eastAsia="Times New Roman" w:hAnsi="Calibri" w:cs="Calibri"/>
+                <w:color w:val="000000"/>
+              </w:rPr>
+            </w:pPr>
+            <w:r>
+              <w:rPr>
+                <w:rFonts w:ascii="Calibri" w:eastAsia="Times New Roman" w:hAnsi="Calibri" w:cs="Calibri"/>
+                <w:color w:val="000000"/>
+              </w:rPr>
+              <w:t>9600</w:t>
+            </w:r>
+          </w:p>
+        </w:tc>
+        <w:tc>
+          <w:tcPr>
+            <w:tcW w:w="1310" w:type="dxa"/>
+            <w:tcBorders>
+              <w:top w:val="nil"/>
+              <w:left w:val="nil"/>
+              <w:bottom w:val="single" w:sz="4" w:space="0" w:color="auto"/>
+              <w:right w:val="single" w:sz="4" w:space="0" w:color="auto"/>
+            </w:tcBorders>
+            <w:shd w:val="clear" w:color="auto" w:fill="auto"/>
+            <w:noWrap/>
+            <w:vAlign w:val="bottom"/>
+            <w:hideMark/>
+          </w:tcPr>
+          <w:p>
+            <w:pPr>
+              <w:spacing w:after="0" w:line="240" w:lineRule="auto"/>
+              <w:jc w:val="right"/>
+              <w:rPr>
+                <w:rFonts w:ascii="Calibri" w:eastAsia="Times New Roman" w:hAnsi="Calibri" w:cs="Calibri"/>
+                <w:color w:val="000000"/>
+              </w:rPr>
+            </w:pPr>
+            <w:r>
+              <w:rPr>
+                <w:rFonts w:ascii="Calibri" w:eastAsia="Times New Roman" w:hAnsi="Calibri" w:cs="Calibri"/>
+                <w:color w:val="000000"/>
+              </w:rPr>
+              <w:t>0,000104167</w:t>
+            </w:r>
+          </w:p>
+        </w:tc>
+        <w:tc>
+          <w:tcPr>
+            <w:tcW w:w="1310" w:type="dxa"/>
+            <w:tcBorders>
+              <w:top w:val="nil"/>
+              <w:left w:val="nil"/>
+              <w:bottom w:val="single" w:sz="4" w:space="0" w:color="auto"/>
+              <w:right w:val="single" w:sz="4" w:space="0" w:color="auto"/>
+            </w:tcBorders>
+            <w:shd w:val="clear" w:color="auto" w:fill="auto"/>
+            <w:noWrap/>
+            <w:vAlign w:val="bottom"/>
+            <w:hideMark/>
+          </w:tcPr>
+          <w:p>
+            <w:pPr>
+              <w:spacing w:after="0" w:line="240" w:lineRule="auto"/>
+              <w:jc w:val="right"/>
+              <w:rPr>
+                <w:rFonts w:ascii="Calibri" w:eastAsia="Times New Roman" w:hAnsi="Calibri" w:cs="Calibri"/>
+                <w:color w:val="000000"/>
+              </w:rPr>
+            </w:pPr>
+            <w:r>
+              <w:rPr>
+                <w:rFonts w:ascii="Calibri" w:eastAsia="Times New Roman" w:hAnsi="Calibri" w:cs="Calibri"/>
+                <w:color w:val="000000"/>
+              </w:rPr>
+              <w:t>0,001041667</w:t>
+            </w:r>
+          </w:p>
+        </w:tc>
+        <w:tc>
+          <w:tcPr>
+            <w:tcW w:w="1840" w:type="dxa"/>
+            <w:tcBorders>
+              <w:top w:val="nil"/>
+              <w:left w:val="nil"/>
+              <w:bottom w:val="single" w:sz="4" w:space="0" w:color="auto"/>
+              <w:right w:val="single" w:sz="4" w:space="0" w:color="auto"/>
+            </w:tcBorders>
+            <w:shd w:val="clear" w:color="auto" w:fill="auto"/>
+            <w:noWrap/>
+            <w:vAlign w:val="bottom"/>
+            <w:hideMark/>
+          </w:tcPr>
+          <w:p>
+            <w:pPr>
+              <w:spacing w:after="0" w:line="240" w:lineRule="auto"/>
+              <w:jc w:val="right"/>
+              <w:rPr>
+                <w:rFonts w:ascii="Calibri" w:eastAsia="Times New Roman" w:hAnsi="Calibri" w:cs="Calibri"/>
+                <w:color w:val="000000"/>
+              </w:rPr>
+            </w:pPr>
+            <w:r>
+              <w:rPr>
+                <w:rFonts w:ascii="Calibri" w:eastAsia="Times New Roman" w:hAnsi="Calibri" w:cs="Calibri"/>
+                <w:color w:val="000000"/>
+              </w:rPr>
+              <w:t>0,002083333</w:t>
+            </w:r>
+          </w:p>
+        </w:tc>
+        <w:tc>
+          <w:tcPr>
+            <w:tcW w:w="1930" w:type="dxa"/>
+            <w:tcBorders>
+              <w:top w:val="nil"/>
+              <w:left w:val="nil"/>
+              <w:bottom w:val="single" w:sz="4" w:space="0" w:color="auto"/>
+              <w:right w:val="single" w:sz="4" w:space="0" w:color="auto"/>
+            </w:tcBorders>
+            <w:shd w:val="clear" w:color="auto" w:fill="auto"/>
+            <w:noWrap/>
+            <w:vAlign w:val="bottom"/>
+            <w:hideMark/>
+          </w:tcPr>
+          <w:p>
+            <w:pPr>
+              <w:spacing w:after="0" w:line="240" w:lineRule="auto"/>
+              <w:jc w:val="right"/>
+              <w:rPr>
+                <w:rFonts w:ascii="Calibri" w:eastAsia="Times New Roman" w:hAnsi="Calibri" w:cs="Calibri"/>
+                <w:color w:val="000000"/>
+              </w:rPr>
+            </w:pPr>
+            <w:r>
+              <w:rPr>
+                <w:rFonts w:ascii="Calibri" w:eastAsia="Times New Roman" w:hAnsi="Calibri" w:cs="Calibri"/>
+                <w:color w:val="000000"/>
+              </w:rPr>
+              <w:t>0,016666667</w:t>
+            </w:r>
+          </w:p>
+        </w:tc>
+      </w:tr>
+    </w:tbl>
+    <w:p/>
     <w:p>
       <w:pPr>
         <w:pStyle w:val="Ttulo3"/>
@@ -6942,7 +9189,7 @@
                     <pic:cNvPicPr/>
                   </pic:nvPicPr>
                   <pic:blipFill rotWithShape="1">
-                    <a:blip r:embed="rId12">
+                    <a:blip r:embed="rId18">
                       <a:extLst>
                         <a:ext uri="{28A0092B-C50C-407E-A947-70E740481C1C}">
                           <a14:useLocalDpi xmlns:a14="http://schemas.microsoft.com/office/drawing/2010/main" val="0"/>
@@ -7018,8 +9265,17 @@
     <w:p>
       <w:pPr>
         <w:jc w:val="center"/>
+        <w:rPr>
+          <w:noProof/>
+        </w:rPr>
+      </w:pPr>
+    </w:p>
+    <w:p>
+      <w:pPr>
+        <w:jc w:val="center"/>
       </w:pPr>
       <w:bookmarkStart w:id="45" w:name="_GoBack"/>
+      <w:bookmarkEnd w:id="45"/>
       <w:r>
         <w:rPr>
           <w:noProof/>
@@ -7027,9 +9283,9 @@
         <w:lastRenderedPageBreak/>
         <w:drawing>
           <wp:inline distT="0" distB="0" distL="0" distR="0">
-            <wp:extent cx="5098211" cy="7680299"/>
-            <wp:effectExtent l="0" t="0" r="7620" b="0"/>
-            <wp:docPr id="12" name="Imagen 12"/>
+            <wp:extent cx="4839043" cy="6641465"/>
+            <wp:effectExtent l="0" t="0" r="0" b="6985"/>
+            <wp:docPr id="16" name="Imagen 16"/>
             <wp:cNvGraphicFramePr>
               <a:graphicFrameLocks xmlns:a="http://schemas.openxmlformats.org/drawingml/2006/main" noChangeAspect="1"/>
             </wp:cNvGraphicFramePr>
@@ -7037,24 +9293,24 @@
               <a:graphicData uri="http://schemas.openxmlformats.org/drawingml/2006/picture">
                 <pic:pic xmlns:pic="http://schemas.openxmlformats.org/drawingml/2006/picture">
                   <pic:nvPicPr>
-                    <pic:cNvPr id="12" name="adc_controller_unidad_proceso.jpg"/>
+                    <pic:cNvPr id="16" name="adc_controller_unidad_proceso_corregido.jpg"/>
                     <pic:cNvPicPr/>
                   </pic:nvPicPr>
                   <pic:blipFill rotWithShape="1">
-                    <a:blip r:embed="rId13">
+                    <a:blip r:embed="rId19">
                       <a:extLst>
                         <a:ext uri="{28A0092B-C50C-407E-A947-70E740481C1C}">
                           <a14:useLocalDpi xmlns:a14="http://schemas.microsoft.com/office/drawing/2010/main" val="0"/>
                         </a:ext>
                       </a:extLst>
                     </a:blip>
-                    <a:srcRect l="5433" t="2937" r="9729" b="6702"/>
+                    <a:srcRect l="3835" t="3727" r="6537" b="9300"/>
                     <a:stretch/>
                   </pic:blipFill>
                   <pic:spPr bwMode="auto">
                     <a:xfrm>
                       <a:off x="0" y="0"/>
-                      <a:ext cx="5102352" cy="7686538"/>
+                      <a:ext cx="4839972" cy="6642740"/>
                     </a:xfrm>
                     <a:prstGeom prst="rect">
                       <a:avLst/>
@@ -7074,7 +9330,6 @@
           </wp:inline>
         </w:drawing>
       </w:r>
-      <w:bookmarkEnd w:id="45"/>
     </w:p>
     <w:p>
       <w:pPr>
@@ -7144,7 +9399,7 @@
                     <pic:cNvPicPr/>
                   </pic:nvPicPr>
                   <pic:blipFill rotWithShape="1">
-                    <a:blip r:embed="rId14">
+                    <a:blip r:embed="rId20">
                       <a:extLst>
                         <a:ext uri="{28A0092B-C50C-407E-A947-70E740481C1C}">
                           <a14:useLocalDpi xmlns:a14="http://schemas.microsoft.com/office/drawing/2010/main" val="0"/>
@@ -7226,7 +9481,7 @@
                     <pic:cNvPicPr/>
                   </pic:nvPicPr>
                   <pic:blipFill rotWithShape="1">
-                    <a:blip r:embed="rId15">
+                    <a:blip r:embed="rId21">
                       <a:extLst>
                         <a:ext uri="{28A0092B-C50C-407E-A947-70E740481C1C}">
                           <a14:useLocalDpi xmlns:a14="http://schemas.microsoft.com/office/drawing/2010/main" val="0"/>
@@ -7321,7 +9576,7 @@
                     <pic:cNvPicPr/>
                   </pic:nvPicPr>
                   <pic:blipFill rotWithShape="1">
-                    <a:blip r:embed="rId16">
+                    <a:blip r:embed="rId22">
                       <a:extLst>
                         <a:ext uri="{28A0092B-C50C-407E-A947-70E740481C1C}">
                           <a14:useLocalDpi xmlns:a14="http://schemas.microsoft.com/office/drawing/2010/main" val="0"/>
@@ -7400,7 +9655,7 @@
                     <pic:cNvPicPr/>
                   </pic:nvPicPr>
                   <pic:blipFill rotWithShape="1">
-                    <a:blip r:embed="rId17">
+                    <a:blip r:embed="rId23">
                       <a:extLst>
                         <a:ext uri="{28A0092B-C50C-407E-A947-70E740481C1C}">
                           <a14:useLocalDpi xmlns:a14="http://schemas.microsoft.com/office/drawing/2010/main" val="0"/>
@@ -7688,7 +9943,7 @@
     <w:p/>
     <w:p/>
     <w:sectPr>
-      <w:footerReference w:type="default" r:id="rId18"/>
+      <w:footerReference w:type="default" r:id="rId24"/>
       <w:pgSz w:w="11906" w:h="16838"/>
       <w:pgMar w:top="1417" w:right="1701" w:bottom="1417" w:left="1701" w:header="708" w:footer="708" w:gutter="0"/>
       <w:cols w:space="708"/>
@@ -7734,6 +9989,7 @@
         <w:docPartUnique/>
       </w:docPartObj>
     </w:sdtPr>
+    <w:sdtEndPr/>
     <w:sdtContent>
       <w:p>
         <w:pPr>
@@ -7753,7 +10009,7 @@
           <w:rPr>
             <w:noProof/>
           </w:rPr>
-          <w:t>19</w:t>
+          <w:t>16</w:t>
         </w:r>
         <w:r>
           <w:fldChar w:fldCharType="end"/>
@@ -10223,7 +12479,7 @@
 </file>
 
 <file path=customXml/itemProps1.xml><?xml version="1.0" encoding="utf-8"?>
-<ds:datastoreItem xmlns:ds="http://schemas.openxmlformats.org/officeDocument/2006/customXml" ds:itemID="{FCC9F277-2939-4AE3-B2D6-D0EFA4B37B46}">
+<ds:datastoreItem xmlns:ds="http://schemas.openxmlformats.org/officeDocument/2006/customXml" ds:itemID="{D4E2A01B-9A8D-4CBC-8BC3-479BB87DBF7F}">
   <ds:schemaRefs>
     <ds:schemaRef ds:uri="http://schemas.openxmlformats.org/officeDocument/2006/bibliography"/>
   </ds:schemaRefs>

</xml_diff>

<commit_message>
gui actualizada para entrada de tensiones en lugar de puntos ADC
</commit_message>
<xml_diff>
--- a/Documentation/proyecto.docx
+++ b/Documentation/proyecto.docx
@@ -9586,25 +9586,7 @@
         <w:jc w:val="both"/>
       </w:pPr>
       <w:r>
-        <w:t>Todas las herramientas utilizadas en este proyecto son</w:t>
-      </w:r>
-      <w:r>
-        <w:t xml:space="preserve"> muy extensa</w:t>
-      </w:r>
-      <w:r>
-        <w:t>s</w:t>
-      </w:r>
-      <w:r>
-        <w:t xml:space="preserve">, pero en este </w:t>
-      </w:r>
-      <w:r>
-        <w:t>apartado</w:t>
-      </w:r>
-      <w:r>
-        <w:t xml:space="preserve"> sólo se hará referencia </w:t>
-      </w:r>
-      <w:r>
-        <w:t>a las funcionalidades más significativas que ofrece cada herramienta y que haya sido utilizada para la realización.</w:t>
+        <w:t>Todas las herramientas utilizadas en este proyecto son muy extensas, pero en este apartado sólo se hará referencia a las funcionalidades más significativas que ofrece cada herramienta y que haya sido utilizada para la realización.</w:t>
       </w:r>
     </w:p>
     <w:p>
@@ -9711,7 +9693,19 @@
         <w:jc w:val="both"/>
       </w:pPr>
       <w:r>
-        <w:t>Una vez diseñado el circuito, se ha de compilar y programar en la FPGA para comprobar su correcto funcionamiento. Si bien la simulación del circuito diseñado no es un paso obligatorio, si es altamente recomendable. Esto descarte posibles fallos inesperados del sistema.</w:t>
+        <w:t>Una vez diseñado el circuito, se ha de compilar y programar en la FPGA para comprobar su correcto funcionamiento. Si bien la simulación del circuito diseña</w:t>
+      </w:r>
+      <w:r>
+        <w:t>do no es un paso obligatorio, sí</w:t>
+      </w:r>
+      <w:r>
+        <w:t xml:space="preserve"> es altam</w:t>
+      </w:r>
+      <w:r>
+        <w:t>ente recomendable. Esto descarta</w:t>
+      </w:r>
+      <w:r>
+        <w:t xml:space="preserve"> posibles fallos inesperados del sistema.</w:t>
       </w:r>
     </w:p>
     <w:p>
@@ -10766,7 +10760,13 @@
       </w:pPr>
       <w:r>
         <w:lastRenderedPageBreak/>
-        <w:t xml:space="preserve">Tras la generación del fichero de compilación, se puede volcar éste a la FPGA usando la herramienta </w:t>
+        <w:t xml:space="preserve">Tras la generación del fichero de compilación, </w:t>
+      </w:r>
+      <w:r>
+        <w:t xml:space="preserve">éste puede ser volcado </w:t>
+      </w:r>
+      <w:r>
+        <w:t xml:space="preserve">a la FPGA usando la herramienta </w:t>
       </w:r>
       <w:proofErr w:type="spellStart"/>
       <w:r>
@@ -10787,8 +10787,6 @@
       <w:r>
         <w:t>.</w:t>
       </w:r>
-      <w:bookmarkStart w:id="47" w:name="_GoBack"/>
-      <w:bookmarkEnd w:id="47"/>
     </w:p>
     <w:p>
       <w:r>
@@ -10849,7 +10847,7 @@
           <w:spacing w:val="0"/>
         </w:rPr>
       </w:pPr>
-      <w:bookmarkStart w:id="48" w:name="_Toc488768161"/>
+      <w:bookmarkStart w:id="47" w:name="_Toc488768161"/>
       <w:r>
         <w:rPr>
           <w:rStyle w:val="Ttulodellibro"/>
@@ -10860,7 +10858,15 @@
         </w:rPr>
         <w:t>CAPTURA DE DATOS</w:t>
       </w:r>
-      <w:bookmarkEnd w:id="48"/>
+      <w:bookmarkEnd w:id="47"/>
+    </w:p>
+    <w:p>
+      <w:r>
+        <w:t>Para realizar la captura de datos procedentes de la FPGA, se ha de diseñar e implementar un programa o script, el cual sea capaz de recoger estos datos, para guardarlos y posteriormente mostrarlos en una gráfica</w:t>
+      </w:r>
+      <w:r>
+        <w:t>.</w:t>
+      </w:r>
     </w:p>
     <w:p>
       <w:pPr>
@@ -10871,11 +10877,11 @@
         </w:numPr>
         <w:ind w:left="505" w:hanging="505"/>
       </w:pPr>
-      <w:bookmarkStart w:id="49" w:name="_Toc488768162"/>
+      <w:bookmarkStart w:id="48" w:name="_Toc488768162"/>
       <w:r>
         <w:t>CoolTerm</w:t>
       </w:r>
-      <w:bookmarkEnd w:id="49"/>
+      <w:bookmarkEnd w:id="48"/>
     </w:p>
     <w:p>
       <w:pPr>
@@ -10889,11 +10895,11 @@
       <w:r>
         <w:t xml:space="preserve"> </w:t>
       </w:r>
-      <w:bookmarkStart w:id="50" w:name="_Toc488768163"/>
+      <w:bookmarkStart w:id="49" w:name="_Toc488768163"/>
       <w:r>
         <w:t>Octave</w:t>
       </w:r>
-      <w:bookmarkEnd w:id="50"/>
+      <w:bookmarkEnd w:id="49"/>
     </w:p>
     <w:p>
       <w:pPr>
@@ -10907,11 +10913,11 @@
       <w:r>
         <w:t xml:space="preserve"> </w:t>
       </w:r>
-      <w:bookmarkStart w:id="51" w:name="_Toc488768164"/>
+      <w:bookmarkStart w:id="50" w:name="_Toc488768164"/>
       <w:r>
         <w:t>Matplotlib (Python)</w:t>
       </w:r>
-      <w:bookmarkEnd w:id="51"/>
+      <w:bookmarkEnd w:id="50"/>
       <w:r>
         <w:br w:type="page"/>
       </w:r>
@@ -10924,12 +10930,12 @@
           <w:numId w:val="14"/>
         </w:numPr>
       </w:pPr>
-      <w:bookmarkStart w:id="52" w:name="_Toc488768165"/>
+      <w:bookmarkStart w:id="51" w:name="_Toc488768165"/>
       <w:r>
         <w:lastRenderedPageBreak/>
         <w:t>TRABAJO DESARROLLADO</w:t>
       </w:r>
-      <w:bookmarkEnd w:id="52"/>
+      <w:bookmarkEnd w:id="51"/>
     </w:p>
     <w:p>
       <w:pPr>
@@ -10948,7 +10954,7 @@
           <w:spacing w:val="0"/>
         </w:rPr>
       </w:pPr>
-      <w:bookmarkStart w:id="53" w:name="_Toc488768166"/>
+      <w:bookmarkStart w:id="52" w:name="_Toc488768166"/>
       <w:r>
         <w:rPr>
           <w:rStyle w:val="Ttulodellibro"/>
@@ -10959,7 +10965,7 @@
         </w:rPr>
         <w:t>DESCRIPCIÓN GENERAL</w:t>
       </w:r>
-      <w:bookmarkEnd w:id="53"/>
+      <w:bookmarkEnd w:id="52"/>
     </w:p>
     <w:p>
       <w:pPr>
@@ -11072,6 +11078,8 @@
         <w:ind w:left="0"/>
         <w:jc w:val="both"/>
       </w:pPr>
+      <w:bookmarkStart w:id="53" w:name="_GoBack"/>
+      <w:bookmarkEnd w:id="53"/>
       <w:r>
         <w:rPr>
           <w:noProof/>
@@ -21802,7 +21810,7 @@
           <w:rPr>
             <w:noProof/>
           </w:rPr>
-          <w:t>31</w:t>
+          <w:t>22</w:t>
         </w:r>
         <w:r>
           <w:fldChar w:fldCharType="end"/>
@@ -25353,7 +25361,7 @@
 </file>
 
 <file path=customXml/itemProps1.xml><?xml version="1.0" encoding="utf-8"?>
-<ds:datastoreItem xmlns:ds="http://schemas.openxmlformats.org/officeDocument/2006/customXml" ds:itemID="{FB21E3AD-FBD5-464E-B4AE-1879929ACA3E}">
+<ds:datastoreItem xmlns:ds="http://schemas.openxmlformats.org/officeDocument/2006/customXml" ds:itemID="{D85D1635-5DB9-425B-9BE1-AC9D1C3D4E52}">
   <ds:schemaRefs>
     <ds:schemaRef ds:uri="http://schemas.openxmlformats.org/officeDocument/2006/bibliography"/>
   </ds:schemaRefs>

</xml_diff>